<commit_message>
Final touch pdf and txt versions
</commit_message>
<xml_diff>
--- a/Devon_Knight_resume.docx
+++ b/Devon_Knight_resume.docx
@@ -13,7 +13,7 @@
           <w:rFonts w:ascii="Arial" w:hAnsi="Arial" w:cs="Arial"/>
           <w:b/>
           <w:bCs/>
-          <w:color w:val="002060"/>
+          <w:color w:val="0070C0"/>
           <w:sz w:val="40"/>
           <w:szCs w:val="40"/>
         </w:rPr>
@@ -25,7 +25,7 @@
           <w:rFonts w:ascii="Arial" w:hAnsi="Arial" w:cs="Arial"/>
           <w:b/>
           <w:bCs/>
-          <w:color w:val="002060"/>
+          <w:color w:val="0070C0"/>
           <w:sz w:val="40"/>
           <w:szCs w:val="40"/>
         </w:rPr>
@@ -36,7 +36,7 @@
           <w:rFonts w:ascii="Arial" w:hAnsi="Arial" w:cs="Arial"/>
           <w:b/>
           <w:bCs/>
-          <w:color w:val="002060"/>
+          <w:color w:val="0070C0"/>
           <w:sz w:val="40"/>
           <w:szCs w:val="40"/>
         </w:rPr>
@@ -47,7 +47,7 @@
           <w:rFonts w:ascii="Arial" w:hAnsi="Arial" w:cs="Arial"/>
           <w:b/>
           <w:bCs/>
-          <w:color w:val="002060"/>
+          <w:color w:val="0070C0"/>
           <w:sz w:val="40"/>
           <w:szCs w:val="40"/>
         </w:rPr>
@@ -64,8 +64,8 @@
         <w:rPr>
           <w:rFonts w:ascii="Arial" w:hAnsi="Arial" w:cs="Arial"/>
           <w:color w:val="002060"/>
-          <w:sz w:val="4"/>
-          <w:szCs w:val="4"/>
+          <w:sz w:val="8"/>
+          <w:szCs w:val="8"/>
         </w:rPr>
       </w:pPr>
     </w:p>
@@ -99,7 +99,7 @@
           <w:szCs w:val="20"/>
         </w:rPr>
         <w:pict w14:anchorId="0133682E">
-          <v:shape id="image4.png" o:spid="_x0000_i1047" type="#_x0000_t75" style="width:7.2pt;height:7.2pt;visibility:visible;mso-wrap-style:square">
+          <v:shape id="image4.png" o:spid="_x0000_i1026" type="#_x0000_t75" style="width:7.5pt;height:7.5pt;visibility:visible;mso-wrap-style:square">
             <v:imagedata r:id="rId8" o:title=""/>
           </v:shape>
         </w:pict>
@@ -401,19 +401,6 @@
     </w:p>
     <w:p>
       <w:pPr>
-        <w:spacing w:after="0" w:line="240" w:lineRule="auto"/>
-        <w:ind w:left="274" w:hanging="274"/>
-        <w:jc w:val="center"/>
-        <w:rPr>
-          <w:rFonts w:ascii="Arial" w:hAnsi="Arial" w:cs="Arial"/>
-          <w:color w:val="000000" w:themeColor="text1"/>
-          <w:sz w:val="6"/>
-          <w:szCs w:val="6"/>
-        </w:rPr>
-      </w:pPr>
-    </w:p>
-    <w:p>
-      <w:pPr>
         <w:pBdr>
           <w:bottom w:val="single" w:sz="12" w:space="1" w:color="0070C0"/>
         </w:pBdr>
@@ -427,8 +414,8 @@
           <w:b/>
           <w:bCs/>
           <w:color w:val="002060"/>
-          <w:sz w:val="4"/>
-          <w:szCs w:val="4"/>
+          <w:sz w:val="6"/>
+          <w:szCs w:val="6"/>
         </w:rPr>
       </w:pPr>
     </w:p>
@@ -456,7 +443,7 @@
           <w:rFonts w:ascii="Arial" w:hAnsi="Arial" w:cs="Arial"/>
           <w:b/>
           <w:bCs/>
-          <w:color w:val="002060"/>
+          <w:color w:val="0070C0"/>
           <w:sz w:val="20"/>
           <w:szCs w:val="20"/>
         </w:rPr>
@@ -641,18 +628,7 @@
           <w:sz w:val="20"/>
           <w:szCs w:val="20"/>
         </w:rPr>
-        <w:t xml:space="preserve">World-Champion </w:t>
-      </w:r>
-      <w:proofErr w:type="spellStart"/>
-      <w:r>
-        <w:rPr>
-          <w:rFonts w:ascii="Arial" w:hAnsi="Arial" w:cs="Arial"/>
-          <w:b/>
-          <w:bCs/>
-          <w:sz w:val="20"/>
-          <w:szCs w:val="20"/>
-        </w:rPr>
-        <w:t>Dragon</w:t>
+        <w:t>World-Champion Dragon</w:t>
       </w:r>
       <w:r>
         <w:rPr>
@@ -682,18 +658,7 @@
           <w:sz w:val="20"/>
           <w:szCs w:val="20"/>
         </w:rPr>
-        <w:t>ater</w:t>
-      </w:r>
-      <w:proofErr w:type="spellEnd"/>
-      <w:r>
-        <w:rPr>
-          <w:rFonts w:ascii="Arial" w:hAnsi="Arial" w:cs="Arial"/>
-          <w:b/>
-          <w:bCs/>
-          <w:sz w:val="20"/>
-          <w:szCs w:val="20"/>
-        </w:rPr>
-        <w:t xml:space="preserve">, </w:t>
+        <w:t xml:space="preserve">ater, </w:t>
       </w:r>
       <w:r>
         <w:rPr>
@@ -792,17 +757,7 @@
           <w:sz w:val="20"/>
           <w:szCs w:val="20"/>
         </w:rPr>
-        <w:t xml:space="preserve"> </w:t>
-      </w:r>
-      <w:r>
-        <w:rPr>
-          <w:rFonts w:ascii="Arial" w:hAnsi="Arial" w:cs="Arial"/>
-          <w:b/>
-          <w:bCs/>
-          <w:sz w:val="20"/>
-          <w:szCs w:val="20"/>
-        </w:rPr>
-        <w:t>GPA: 3.9 / 4.0</w:t>
+        <w:t xml:space="preserve"> GPA: 3.9 / 4.0</w:t>
       </w:r>
       <w:r>
         <w:rPr>
@@ -901,7 +856,7 @@
           <w:rFonts w:ascii="Arial" w:hAnsi="Arial" w:cs="Arial"/>
           <w:b/>
           <w:bCs/>
-          <w:color w:val="002060"/>
+          <w:color w:val="0070C0"/>
           <w:sz w:val="20"/>
           <w:szCs w:val="20"/>
         </w:rPr>
@@ -1233,7 +1188,7 @@
           <w:rFonts w:ascii="Arial" w:hAnsi="Arial" w:cs="Arial"/>
           <w:b/>
           <w:bCs/>
-          <w:color w:val="002060"/>
+          <w:color w:val="0070C0"/>
           <w:sz w:val="20"/>
           <w:szCs w:val="20"/>
         </w:rPr>
@@ -3141,7 +3096,7 @@
           <w:rFonts w:ascii="Arial" w:hAnsi="Arial" w:cs="Arial"/>
           <w:b/>
           <w:bCs/>
-          <w:color w:val="002060"/>
+          <w:color w:val="0070C0"/>
           <w:sz w:val="20"/>
           <w:szCs w:val="20"/>
         </w:rPr>
@@ -3163,8 +3118,6 @@
           <w:szCs w:val="20"/>
         </w:rPr>
       </w:pPr>
-      <w:proofErr w:type="spellStart"/>
-      <w:proofErr w:type="gramStart"/>
       <w:r>
         <w:rPr>
           <w:rFonts w:ascii="Arial" w:hAnsi="Arial" w:cs="Arial"/>
@@ -3195,8 +3148,6 @@
         </w:rPr>
         <w:t>ed</w:t>
       </w:r>
-      <w:proofErr w:type="spellEnd"/>
-      <w:proofErr w:type="gramEnd"/>
       <w:r>
         <w:rPr>
           <w:rFonts w:ascii="Arial" w:hAnsi="Arial" w:cs="Arial"/>
@@ -3253,42 +3204,8 @@
             <w:sz w:val="20"/>
             <w:szCs w:val="20"/>
           </w:rPr>
-          <w:t>github.com/</w:t>
+          <w:t>github.com/uOttaHackUofT/Co.med</w:t>
         </w:r>
-        <w:proofErr w:type="spellStart"/>
-        <w:r>
-          <w:rPr>
-            <w:rStyle w:val="Hyperlink"/>
-            <w:rFonts w:ascii="Arial" w:hAnsi="Arial" w:cs="Arial"/>
-            <w:color w:val="000000" w:themeColor="text1"/>
-            <w:sz w:val="20"/>
-            <w:szCs w:val="20"/>
-          </w:rPr>
-          <w:t>uOttaHackUofT</w:t>
-        </w:r>
-        <w:proofErr w:type="spellEnd"/>
-        <w:r>
-          <w:rPr>
-            <w:rStyle w:val="Hyperlink"/>
-            <w:rFonts w:ascii="Arial" w:hAnsi="Arial" w:cs="Arial"/>
-            <w:color w:val="000000" w:themeColor="text1"/>
-            <w:sz w:val="20"/>
-            <w:szCs w:val="20"/>
-          </w:rPr>
-          <w:t>/</w:t>
-        </w:r>
-        <w:proofErr w:type="spellStart"/>
-        <w:r>
-          <w:rPr>
-            <w:rStyle w:val="Hyperlink"/>
-            <w:rFonts w:ascii="Arial" w:hAnsi="Arial" w:cs="Arial"/>
-            <w:color w:val="000000" w:themeColor="text1"/>
-            <w:sz w:val="20"/>
-            <w:szCs w:val="20"/>
-          </w:rPr>
-          <w:t>Co.med</w:t>
-        </w:r>
-        <w:proofErr w:type="spellEnd"/>
       </w:hyperlink>
     </w:p>
     <w:p>
@@ -3576,7 +3493,7 @@
           <w:szCs w:val="20"/>
           <w:u w:val="single"/>
         </w:rPr>
-        <w:t>5</w:t>
+        <w:t>Dev Team</w:t>
       </w:r>
       <w:r>
         <w:rPr>
@@ -3868,20 +3785,8 @@
             <w:sz w:val="20"/>
             <w:szCs w:val="20"/>
           </w:rPr>
-          <w:t>github.com/Devcon324/</w:t>
+          <w:t>github.com/Devcon324/DandD_Buddy</w:t>
         </w:r>
-        <w:proofErr w:type="spellStart"/>
-        <w:r>
-          <w:rPr>
-            <w:rStyle w:val="Hyperlink"/>
-            <w:rFonts w:ascii="Arial" w:hAnsi="Arial" w:cs="Arial"/>
-            <w:color w:val="000000" w:themeColor="text1"/>
-            <w:sz w:val="20"/>
-            <w:szCs w:val="20"/>
-          </w:rPr>
-          <w:t>DandD_Buddy</w:t>
-        </w:r>
-        <w:proofErr w:type="spellEnd"/>
       </w:hyperlink>
     </w:p>
     <w:p>
@@ -3929,25 +3834,7 @@
           <w:sz w:val="20"/>
           <w:szCs w:val="20"/>
         </w:rPr>
-        <w:t xml:space="preserve"> by</w:t>
-      </w:r>
-      <w:r>
-        <w:rPr>
-          <w:rFonts w:ascii="Arial" w:hAnsi="Arial" w:cs="Arial"/>
-          <w:color w:val="000000" w:themeColor="text1"/>
-          <w:sz w:val="20"/>
-          <w:szCs w:val="20"/>
-        </w:rPr>
-        <w:t xml:space="preserve"> </w:t>
-      </w:r>
-      <w:r>
-        <w:rPr>
-          <w:rFonts w:ascii="Arial" w:hAnsi="Arial" w:cs="Arial"/>
-          <w:color w:val="000000" w:themeColor="text1"/>
-          <w:sz w:val="20"/>
-          <w:szCs w:val="20"/>
-        </w:rPr>
-        <w:t>i</w:t>
+        <w:t xml:space="preserve"> by i</w:t>
       </w:r>
       <w:r>
         <w:rPr>
@@ -4104,17 +3991,17 @@
           <w:rFonts w:ascii="Arial" w:hAnsi="Arial" w:cs="Arial"/>
           <w:b/>
           <w:bCs/>
-          <w:color w:val="002060"/>
-          <w:sz w:val="20"/>
-          <w:szCs w:val="20"/>
-        </w:rPr>
-      </w:pPr>
-      <w:r>
-        <w:rPr>
-          <w:rFonts w:ascii="Arial" w:hAnsi="Arial" w:cs="Arial"/>
-          <w:b/>
-          <w:bCs/>
-          <w:color w:val="002060"/>
+          <w:color w:val="0070C0"/>
+          <w:sz w:val="20"/>
+          <w:szCs w:val="20"/>
+        </w:rPr>
+      </w:pPr>
+      <w:r>
+        <w:rPr>
+          <w:rFonts w:ascii="Arial" w:hAnsi="Arial" w:cs="Arial"/>
+          <w:b/>
+          <w:bCs/>
+          <w:color w:val="0070C0"/>
           <w:sz w:val="20"/>
           <w:szCs w:val="20"/>
         </w:rPr>
@@ -5390,7 +5277,7 @@
         <v:path o:extrusionok="f" gradientshapeok="t" o:connecttype="rect"/>
         <o:lock v:ext="edit" aspectratio="t"/>
       </v:shapetype>
-      <v:shape id="_x0000_i1216" type="#_x0000_t75" style="width:384pt;height:384pt;visibility:visible;mso-wrap-style:square" o:bullet="t">
+      <v:shape id="_x0000_i1241" type="#_x0000_t75" style="width:384pt;height:384pt;visibility:visible;mso-wrap-style:square" o:bullet="t">
         <v:imagedata r:id="rId1" o:title=""/>
       </v:shape>
     </w:pict>

</xml_diff>

<commit_message>
updated RBC and Projects
</commit_message>
<xml_diff>
--- a/Devon_Knight_resume.docx
+++ b/Devon_Knight_resume.docx
@@ -26,8 +26,8 @@
           <w:b/>
           <w:bCs/>
           <w:color w:val="0070C0"/>
-          <w:sz w:val="40"/>
-          <w:szCs w:val="40"/>
+          <w:sz w:val="36"/>
+          <w:szCs w:val="36"/>
         </w:rPr>
         <w:t>Devon Knight</w:t>
       </w:r>
@@ -37,10 +37,10 @@
           <w:b/>
           <w:bCs/>
           <w:color w:val="0070C0"/>
-          <w:sz w:val="40"/>
-          <w:szCs w:val="40"/>
-        </w:rPr>
-        <w:t>: Software Engineer Intern</w:t>
+          <w:sz w:val="36"/>
+          <w:szCs w:val="36"/>
+        </w:rPr>
+        <w:t xml:space="preserve">: </w:t>
       </w:r>
       <w:r>
         <w:rPr>
@@ -48,26 +48,33 @@
           <w:b/>
           <w:bCs/>
           <w:color w:val="0070C0"/>
-          <w:sz w:val="40"/>
-          <w:szCs w:val="40"/>
+          <w:sz w:val="30"/>
+          <w:szCs w:val="30"/>
+        </w:rPr>
+        <w:t>Software Engineer Intern</w:t>
+      </w:r>
+      <w:r>
+        <w:rPr>
+          <w:rFonts w:ascii="Arial" w:hAnsi="Arial" w:cs="Arial"/>
+          <w:b/>
+          <w:bCs/>
+          <w:color w:val="0070C0"/>
+          <w:sz w:val="30"/>
+          <w:szCs w:val="30"/>
+        </w:rPr>
+        <w:t>/Co-Op</w:t>
+      </w:r>
+      <w:r>
+        <w:rPr>
+          <w:rFonts w:ascii="Arial" w:hAnsi="Arial" w:cs="Arial"/>
+          <w:b/>
+          <w:bCs/>
+          <w:color w:val="0070C0"/>
+          <w:sz w:val="30"/>
+          <w:szCs w:val="30"/>
         </w:rPr>
         <w:t xml:space="preserve"> Fall 2024</w:t>
       </w:r>
-    </w:p>
-    <w:p>
-      <w:pPr>
-        <w:tabs>
-          <w:tab w:val="right" w:pos="10800"/>
-        </w:tabs>
-        <w:spacing w:after="0" w:line="240" w:lineRule="auto"/>
-        <w:ind w:left="274" w:hanging="274"/>
-        <w:rPr>
-          <w:rFonts w:ascii="Arial" w:hAnsi="Arial" w:cs="Arial"/>
-          <w:color w:val="002060"/>
-          <w:sz w:val="8"/>
-          <w:szCs w:val="8"/>
-        </w:rPr>
-      </w:pPr>
     </w:p>
     <w:p>
       <w:pPr>
@@ -302,8 +309,20 @@
             <w:sz w:val="20"/>
             <w:szCs w:val="20"/>
           </w:rPr>
-          <w:t>linkedin.com/in/devonknight</w:t>
+          <w:t>linkedin.com/in/</w:t>
         </w:r>
+        <w:proofErr w:type="spellStart"/>
+        <w:r>
+          <w:rPr>
+            <w:rStyle w:val="Hyperlink"/>
+            <w:rFonts w:ascii="Arial" w:hAnsi="Arial" w:cs="Arial"/>
+            <w:color w:val="000000" w:themeColor="text1"/>
+            <w:sz w:val="20"/>
+            <w:szCs w:val="20"/>
+          </w:rPr>
+          <w:t>devonknight</w:t>
+        </w:r>
+        <w:proofErr w:type="spellEnd"/>
       </w:hyperlink>
       <w:r>
         <w:rPr>
@@ -484,7 +503,17 @@
           <w:sz w:val="20"/>
           <w:szCs w:val="20"/>
         </w:rPr>
-        <w:t xml:space="preserve">(Co-Op) </w:t>
+        <w:t>(Co-Op)</w:t>
+      </w:r>
+      <w:r>
+        <w:rPr>
+          <w:rFonts w:ascii="Arial" w:hAnsi="Arial" w:cs="Arial"/>
+          <w:b/>
+          <w:bCs/>
+          <w:sz w:val="20"/>
+          <w:szCs w:val="20"/>
+        </w:rPr>
+        <w:t xml:space="preserve"> </w:t>
       </w:r>
       <w:r>
         <w:rPr>
@@ -628,7 +657,7 @@
           <w:sz w:val="20"/>
           <w:szCs w:val="20"/>
         </w:rPr>
-        <w:t>World-Champion Dragon</w:t>
+        <w:t>Dragon</w:t>
       </w:r>
       <w:r>
         <w:rPr>
@@ -658,7 +687,37 @@
           <w:sz w:val="20"/>
           <w:szCs w:val="20"/>
         </w:rPr>
-        <w:t xml:space="preserve">ater, </w:t>
+        <w:t>at</w:t>
+      </w:r>
+      <w:r>
+        <w:rPr>
+          <w:rFonts w:ascii="Arial" w:hAnsi="Arial" w:cs="Arial"/>
+          <w:b/>
+          <w:bCs/>
+          <w:sz w:val="20"/>
+          <w:szCs w:val="20"/>
+        </w:rPr>
+        <w:t xml:space="preserve"> </w:t>
+      </w:r>
+      <w:r>
+        <w:rPr>
+          <w:rFonts w:ascii="Arial" w:hAnsi="Arial" w:cs="Arial"/>
+          <w:b/>
+          <w:bCs/>
+          <w:sz w:val="20"/>
+          <w:szCs w:val="20"/>
+        </w:rPr>
+        <w:t>World-Champion</w:t>
+      </w:r>
+      <w:r>
+        <w:rPr>
+          <w:rFonts w:ascii="Arial" w:hAnsi="Arial" w:cs="Arial"/>
+          <w:b/>
+          <w:bCs/>
+          <w:sz w:val="20"/>
+          <w:szCs w:val="20"/>
+        </w:rPr>
+        <w:t xml:space="preserve">, </w:t>
       </w:r>
       <w:r>
         <w:rPr>
@@ -686,7 +745,27 @@
           <w:sz w:val="20"/>
           <w:szCs w:val="20"/>
         </w:rPr>
-        <w:t>Engineering Sponsorship manager</w:t>
+        <w:t xml:space="preserve">Engineering Sponsorship </w:t>
+      </w:r>
+      <w:r>
+        <w:rPr>
+          <w:rFonts w:ascii="Arial" w:hAnsi="Arial" w:cs="Arial"/>
+          <w:b/>
+          <w:bCs/>
+          <w:sz w:val="20"/>
+          <w:szCs w:val="20"/>
+        </w:rPr>
+        <w:t>M</w:t>
+      </w:r>
+      <w:r>
+        <w:rPr>
+          <w:rFonts w:ascii="Arial" w:hAnsi="Arial" w:cs="Arial"/>
+          <w:b/>
+          <w:bCs/>
+          <w:sz w:val="20"/>
+          <w:szCs w:val="20"/>
+        </w:rPr>
+        <w:t>anager</w:t>
       </w:r>
       <w:r>
         <w:rPr>
@@ -747,7 +826,17 @@
           <w:sz w:val="20"/>
           <w:szCs w:val="20"/>
         </w:rPr>
-        <w:t>H.B.Sc. Immunology</w:t>
+        <w:t xml:space="preserve">H.B.Sc. </w:t>
+      </w:r>
+      <w:r>
+        <w:rPr>
+          <w:rFonts w:ascii="Arial" w:hAnsi="Arial" w:cs="Arial"/>
+          <w:b/>
+          <w:bCs/>
+          <w:sz w:val="20"/>
+          <w:szCs w:val="20"/>
+        </w:rPr>
+        <w:t>Medical Science</w:t>
       </w:r>
       <w:r>
         <w:rPr>
@@ -758,6 +847,16 @@
           <w:szCs w:val="20"/>
         </w:rPr>
         <w:t xml:space="preserve"> GPA: 3.9 / 4.0</w:t>
+      </w:r>
+      <w:r>
+        <w:rPr>
+          <w:rFonts w:ascii="Arial" w:hAnsi="Arial" w:cs="Arial"/>
+          <w:b/>
+          <w:bCs/>
+          <w:sz w:val="20"/>
+          <w:szCs w:val="20"/>
+        </w:rPr>
+        <w:t xml:space="preserve"> </w:t>
       </w:r>
       <w:r>
         <w:rPr>
@@ -827,8 +926,8 @@
         <w:ind w:left="274" w:hanging="274"/>
         <w:rPr>
           <w:rFonts w:ascii="Arial" w:hAnsi="Arial" w:cs="Arial"/>
-          <w:sz w:val="10"/>
-          <w:szCs w:val="10"/>
+          <w:sz w:val="6"/>
+          <w:szCs w:val="6"/>
         </w:rPr>
       </w:pPr>
     </w:p>
@@ -915,39 +1014,31 @@
           <w:sz w:val="20"/>
           <w:szCs w:val="20"/>
         </w:rPr>
-        <w:t>Python, C, Java, HTML, CSS, JavaScript</w:t>
-      </w:r>
-      <w:r>
-        <w:rPr>
-          <w:rFonts w:ascii="Arial" w:hAnsi="Arial" w:cs="Arial"/>
-          <w:sz w:val="20"/>
-          <w:szCs w:val="20"/>
-        </w:rPr>
-        <w:t>,</w:t>
-      </w:r>
-      <w:r>
-        <w:rPr>
-          <w:rFonts w:ascii="Arial" w:hAnsi="Arial" w:cs="Arial"/>
-          <w:sz w:val="20"/>
-          <w:szCs w:val="20"/>
-        </w:rPr>
-        <w:t xml:space="preserve"> UML</w:t>
-      </w:r>
-      <w:r>
-        <w:rPr>
-          <w:rFonts w:ascii="Arial" w:hAnsi="Arial" w:cs="Arial"/>
-          <w:sz w:val="20"/>
-          <w:szCs w:val="20"/>
-        </w:rPr>
-        <w:t xml:space="preserve">, Shell, </w:t>
-      </w:r>
-      <w:r>
-        <w:rPr>
-          <w:rFonts w:ascii="Arial" w:hAnsi="Arial" w:cs="Arial"/>
-          <w:sz w:val="20"/>
-          <w:szCs w:val="20"/>
-        </w:rPr>
-        <w:t>Git, Jenkins,</w:t>
+        <w:t xml:space="preserve">Python, C, Java, HTML, CSS, </w:t>
+      </w:r>
+      <w:r>
+        <w:rPr>
+          <w:rFonts w:ascii="Arial" w:hAnsi="Arial" w:cs="Arial"/>
+          <w:sz w:val="20"/>
+          <w:szCs w:val="20"/>
+        </w:rPr>
+        <w:t>UML</w:t>
+      </w:r>
+      <w:r>
+        <w:rPr>
+          <w:rFonts w:ascii="Arial" w:hAnsi="Arial" w:cs="Arial"/>
+          <w:sz w:val="20"/>
+          <w:szCs w:val="20"/>
+        </w:rPr>
+        <w:t xml:space="preserve">, </w:t>
+      </w:r>
+      <w:r>
+        <w:rPr>
+          <w:rFonts w:ascii="Arial" w:hAnsi="Arial" w:cs="Arial"/>
+          <w:sz w:val="20"/>
+          <w:szCs w:val="20"/>
+        </w:rPr>
+        <w:t xml:space="preserve">Git, </w:t>
       </w:r>
       <w:r>
         <w:rPr>
@@ -956,7 +1047,7 @@
           <w:szCs w:val="20"/>
           <w:lang w:val="en-CA"/>
         </w:rPr>
-        <w:t xml:space="preserve"> Linux</w:t>
+        <w:t>Linux</w:t>
       </w:r>
       <w:r>
         <w:rPr>
@@ -972,7 +1063,23 @@
           <w:sz w:val="20"/>
           <w:szCs w:val="20"/>
         </w:rPr>
-        <w:t>GitHub, Android Studio.</w:t>
+        <w:t>GitHub, Android Studio</w:t>
+      </w:r>
+      <w:r>
+        <w:rPr>
+          <w:rFonts w:ascii="Arial" w:hAnsi="Arial" w:cs="Arial"/>
+          <w:sz w:val="20"/>
+          <w:szCs w:val="20"/>
+        </w:rPr>
+        <w:t>, Docker</w:t>
+      </w:r>
+      <w:r>
+        <w:rPr>
+          <w:rFonts w:ascii="Arial" w:hAnsi="Arial" w:cs="Arial"/>
+          <w:sz w:val="20"/>
+          <w:szCs w:val="20"/>
+        </w:rPr>
+        <w:t>.</w:t>
       </w:r>
     </w:p>
     <w:p>
@@ -1017,7 +1124,55 @@
           <w:sz w:val="20"/>
           <w:szCs w:val="20"/>
         </w:rPr>
-        <w:t>Unix, Bash, ReactJS, React Native, MongoDB, SQLite, SQL, NoSQL, REST, JSON.</w:t>
+        <w:t xml:space="preserve">Unix, Bash, </w:t>
+      </w:r>
+      <w:r>
+        <w:rPr>
+          <w:rFonts w:ascii="Arial" w:hAnsi="Arial" w:cs="Arial"/>
+          <w:sz w:val="20"/>
+          <w:szCs w:val="20"/>
+        </w:rPr>
+        <w:t>Shell</w:t>
+      </w:r>
+      <w:r>
+        <w:rPr>
+          <w:rFonts w:ascii="Arial" w:hAnsi="Arial" w:cs="Arial"/>
+          <w:sz w:val="20"/>
+          <w:szCs w:val="20"/>
+        </w:rPr>
+        <w:t xml:space="preserve">, </w:t>
+      </w:r>
+      <w:r>
+        <w:rPr>
+          <w:rFonts w:ascii="Arial" w:hAnsi="Arial" w:cs="Arial"/>
+          <w:sz w:val="20"/>
+          <w:szCs w:val="20"/>
+        </w:rPr>
+        <w:t xml:space="preserve">ReactJS, React Native, </w:t>
+      </w:r>
+      <w:r>
+        <w:rPr>
+          <w:rFonts w:ascii="Arial" w:hAnsi="Arial" w:cs="Arial"/>
+          <w:sz w:val="20"/>
+          <w:szCs w:val="20"/>
+        </w:rPr>
+        <w:t>JavaScript</w:t>
+      </w:r>
+      <w:r>
+        <w:rPr>
+          <w:rFonts w:ascii="Arial" w:hAnsi="Arial" w:cs="Arial"/>
+          <w:sz w:val="20"/>
+          <w:szCs w:val="20"/>
+        </w:rPr>
+        <w:t xml:space="preserve">, </w:t>
+      </w:r>
+      <w:r>
+        <w:rPr>
+          <w:rFonts w:ascii="Arial" w:hAnsi="Arial" w:cs="Arial"/>
+          <w:sz w:val="20"/>
+          <w:szCs w:val="20"/>
+        </w:rPr>
+        <w:t>MongoDB, SQLite, SQL, NoSQL, REST, JSON.</w:t>
       </w:r>
     </w:p>
     <w:p>
@@ -1084,7 +1239,7 @@
           <w:sz w:val="20"/>
           <w:szCs w:val="20"/>
         </w:rPr>
-        <w:t xml:space="preserve"> Unity, C++, </w:t>
+        <w:t xml:space="preserve"> C++, </w:t>
       </w:r>
       <w:r>
         <w:rPr>
@@ -1108,6 +1263,14 @@
           <w:sz w:val="20"/>
           <w:szCs w:val="20"/>
         </w:rPr>
+        <w:t xml:space="preserve">Unity, </w:t>
+      </w:r>
+      <w:r>
+        <w:rPr>
+          <w:rFonts w:ascii="Arial" w:hAnsi="Arial" w:cs="Arial"/>
+          <w:sz w:val="20"/>
+          <w:szCs w:val="20"/>
+        </w:rPr>
         <w:t>TypeScript</w:t>
       </w:r>
       <w:r>
@@ -1132,15 +1295,55 @@
           <w:sz w:val="20"/>
           <w:szCs w:val="20"/>
         </w:rPr>
-        <w:t>, Groovy, Maven, Gradle</w:t>
-      </w:r>
-      <w:r>
-        <w:rPr>
-          <w:rFonts w:ascii="Arial" w:hAnsi="Arial" w:cs="Arial"/>
-          <w:sz w:val="20"/>
-          <w:szCs w:val="20"/>
-        </w:rPr>
-        <w:t>, Node.js, NEXT.js</w:t>
+        <w:t xml:space="preserve">, Groovy, </w:t>
+      </w:r>
+      <w:r>
+        <w:rPr>
+          <w:rFonts w:ascii="Arial" w:hAnsi="Arial" w:cs="Arial"/>
+          <w:sz w:val="20"/>
+          <w:szCs w:val="20"/>
+        </w:rPr>
+        <w:t>Jenkins</w:t>
+      </w:r>
+      <w:r>
+        <w:rPr>
+          <w:rFonts w:ascii="Arial" w:hAnsi="Arial" w:cs="Arial"/>
+          <w:sz w:val="20"/>
+          <w:szCs w:val="20"/>
+        </w:rPr>
+        <w:t xml:space="preserve">, </w:t>
+      </w:r>
+      <w:r>
+        <w:rPr>
+          <w:rFonts w:ascii="Arial" w:hAnsi="Arial" w:cs="Arial"/>
+          <w:sz w:val="20"/>
+          <w:szCs w:val="20"/>
+        </w:rPr>
+        <w:t>Maven, Gradle</w:t>
+      </w:r>
+      <w:r>
+        <w:rPr>
+          <w:rFonts w:ascii="Arial" w:hAnsi="Arial" w:cs="Arial"/>
+          <w:sz w:val="20"/>
+          <w:szCs w:val="20"/>
+        </w:rPr>
+        <w:t>,</w:t>
+      </w:r>
+      <w:r>
+        <w:rPr>
+          <w:rFonts w:ascii="Arial" w:hAnsi="Arial" w:cs="Arial"/>
+          <w:sz w:val="20"/>
+          <w:szCs w:val="20"/>
+        </w:rPr>
+        <w:t xml:space="preserve"> K8s,</w:t>
+      </w:r>
+      <w:r>
+        <w:rPr>
+          <w:rFonts w:ascii="Arial" w:hAnsi="Arial" w:cs="Arial"/>
+          <w:sz w:val="20"/>
+          <w:szCs w:val="20"/>
+        </w:rPr>
+        <w:t xml:space="preserve"> Node, NEXT</w:t>
       </w:r>
       <w:r>
         <w:rPr>
@@ -1159,8 +1362,8 @@
         <w:spacing w:after="0" w:line="240" w:lineRule="auto"/>
         <w:rPr>
           <w:rFonts w:ascii="Arial" w:hAnsi="Arial" w:cs="Arial"/>
-          <w:sz w:val="10"/>
-          <w:szCs w:val="10"/>
+          <w:sz w:val="6"/>
+          <w:szCs w:val="6"/>
         </w:rPr>
       </w:pPr>
     </w:p>
@@ -1229,6 +1432,16 @@
           <w:sz w:val="20"/>
           <w:szCs w:val="20"/>
         </w:rPr>
+        <w:t xml:space="preserve"> </w:t>
+      </w:r>
+      <w:r>
+        <w:rPr>
+          <w:rFonts w:ascii="Arial" w:hAnsi="Arial" w:cs="Arial"/>
+          <w:b/>
+          <w:bCs/>
+          <w:sz w:val="20"/>
+          <w:szCs w:val="20"/>
+        </w:rPr>
         <w:tab/>
       </w:r>
       <w:r>
@@ -1238,37 +1451,25 @@
           <w:bCs/>
           <w:sz w:val="20"/>
           <w:szCs w:val="20"/>
+          <w:u w:val="single"/>
+        </w:rPr>
+        <w:t>Royal Bank of Canada</w:t>
+      </w:r>
+      <w:r>
+        <w:rPr>
+          <w:rFonts w:ascii="Arial" w:hAnsi="Arial" w:cs="Arial"/>
+          <w:sz w:val="20"/>
+          <w:szCs w:val="20"/>
+        </w:rPr>
+        <w:tab/>
+      </w:r>
+      <w:r>
+        <w:rPr>
+          <w:rFonts w:ascii="Arial" w:hAnsi="Arial" w:cs="Arial"/>
+          <w:sz w:val="20"/>
+          <w:szCs w:val="20"/>
         </w:rPr>
         <w:t xml:space="preserve"> </w:t>
-      </w:r>
-      <w:r>
-        <w:rPr>
-          <w:rFonts w:ascii="Arial" w:hAnsi="Arial" w:cs="Arial"/>
-          <w:b/>
-          <w:bCs/>
-          <w:sz w:val="20"/>
-          <w:szCs w:val="20"/>
-          <w:u w:val="single"/>
-        </w:rPr>
-        <w:t>Royal Bank of Canada</w:t>
-      </w:r>
-      <w:r>
-        <w:rPr>
-          <w:rFonts w:ascii="Arial" w:hAnsi="Arial" w:cs="Arial"/>
-          <w:i/>
-          <w:iCs/>
-          <w:sz w:val="20"/>
-          <w:szCs w:val="20"/>
-        </w:rPr>
-        <w:t xml:space="preserve"> </w:t>
-      </w:r>
-      <w:r>
-        <w:rPr>
-          <w:rFonts w:ascii="Arial" w:hAnsi="Arial" w:cs="Arial"/>
-          <w:sz w:val="20"/>
-          <w:szCs w:val="20"/>
-        </w:rPr>
-        <w:tab/>
       </w:r>
       <w:r>
         <w:rPr>
@@ -1363,91 +1564,25 @@
           <w:sz w:val="20"/>
           <w:szCs w:val="20"/>
         </w:rPr>
-        <w:t>Optimizing</w:t>
-      </w:r>
-      <w:r>
-        <w:rPr>
-          <w:rFonts w:ascii="Arial" w:hAnsi="Arial" w:cs="Arial"/>
-          <w:sz w:val="20"/>
-          <w:szCs w:val="20"/>
-        </w:rPr>
-        <w:t xml:space="preserve"> the deployment pro</w:t>
-      </w:r>
-      <w:r>
-        <w:rPr>
-          <w:rFonts w:ascii="Arial" w:hAnsi="Arial" w:cs="Arial"/>
-          <w:sz w:val="20"/>
-          <w:szCs w:val="20"/>
-        </w:rPr>
-        <w:t xml:space="preserve">cess for RBC </w:t>
-      </w:r>
-      <w:r>
-        <w:rPr>
-          <w:rFonts w:ascii="Arial" w:hAnsi="Arial" w:cs="Arial"/>
-          <w:sz w:val="20"/>
-          <w:szCs w:val="20"/>
-        </w:rPr>
-        <w:t>SRE/</w:t>
-      </w:r>
-      <w:r>
-        <w:rPr>
-          <w:rFonts w:ascii="Arial" w:hAnsi="Arial" w:cs="Arial"/>
-          <w:sz w:val="20"/>
-          <w:szCs w:val="20"/>
-        </w:rPr>
-        <w:t xml:space="preserve">software engineers </w:t>
-      </w:r>
-      <w:r>
-        <w:rPr>
-          <w:rFonts w:ascii="Arial" w:hAnsi="Arial" w:cs="Arial"/>
-          <w:sz w:val="20"/>
-          <w:szCs w:val="20"/>
-        </w:rPr>
-        <w:t>via</w:t>
-      </w:r>
-      <w:r>
-        <w:rPr>
-          <w:rFonts w:ascii="Arial" w:hAnsi="Arial" w:cs="Arial"/>
-          <w:sz w:val="20"/>
-          <w:szCs w:val="20"/>
-        </w:rPr>
-        <w:t xml:space="preserve"> a</w:t>
-      </w:r>
-      <w:r>
-        <w:rPr>
-          <w:rFonts w:ascii="Arial" w:hAnsi="Arial" w:cs="Arial"/>
-          <w:sz w:val="20"/>
-          <w:szCs w:val="20"/>
-        </w:rPr>
-        <w:t>n</w:t>
-      </w:r>
-      <w:r>
-        <w:rPr>
-          <w:rFonts w:ascii="Arial" w:hAnsi="Arial" w:cs="Arial"/>
-          <w:sz w:val="20"/>
-          <w:szCs w:val="20"/>
-        </w:rPr>
-        <w:t xml:space="preserve"> automated </w:t>
-      </w:r>
-      <w:r>
-        <w:rPr>
-          <w:rFonts w:ascii="Arial" w:hAnsi="Arial" w:cs="Arial"/>
-          <w:b/>
-          <w:bCs/>
-          <w:sz w:val="20"/>
-          <w:szCs w:val="20"/>
-        </w:rPr>
-        <w:t xml:space="preserve">CI/CD </w:t>
-      </w:r>
-      <w:r>
-        <w:rPr>
-          <w:rFonts w:ascii="Arial" w:hAnsi="Arial" w:cs="Arial"/>
-          <w:b/>
-          <w:bCs/>
-          <w:sz w:val="20"/>
-          <w:szCs w:val="20"/>
-        </w:rPr>
-        <w:t>pipeline</w:t>
+        <w:t xml:space="preserve">Reduced deployment time of applications by </w:t>
+      </w:r>
+      <w:r>
+        <w:rPr>
+          <w:rFonts w:ascii="Arial" w:hAnsi="Arial" w:cs="Arial"/>
+          <w:b/>
+          <w:bCs/>
+          <w:sz w:val="20"/>
+          <w:szCs w:val="20"/>
+        </w:rPr>
+        <w:t>15 minutes per developer</w:t>
+      </w:r>
+      <w:r>
+        <w:rPr>
+          <w:rFonts w:ascii="Arial" w:hAnsi="Arial" w:cs="Arial"/>
+          <w:sz w:val="20"/>
+          <w:szCs w:val="20"/>
+        </w:rPr>
+        <w:t xml:space="preserve"> by writing automation scripts in</w:t>
       </w:r>
       <w:r>
         <w:rPr>
@@ -1460,78 +1595,92 @@
       <w:r>
         <w:rPr>
           <w:rFonts w:ascii="Arial" w:hAnsi="Arial" w:cs="Arial"/>
-          <w:sz w:val="20"/>
-          <w:szCs w:val="20"/>
-        </w:rPr>
-        <w:t xml:space="preserve">through the use of </w:t>
-      </w:r>
-      <w:r>
-        <w:rPr>
-          <w:rFonts w:ascii="Arial" w:hAnsi="Arial" w:cs="Arial"/>
-          <w:b/>
-          <w:bCs/>
-          <w:sz w:val="20"/>
-          <w:szCs w:val="20"/>
-        </w:rPr>
-        <w:t>Jenkins,</w:t>
-      </w:r>
-      <w:r>
-        <w:rPr>
-          <w:rFonts w:ascii="Arial" w:hAnsi="Arial" w:cs="Arial"/>
-          <w:b/>
-          <w:bCs/>
-          <w:sz w:val="20"/>
-          <w:szCs w:val="20"/>
-        </w:rPr>
-        <w:t xml:space="preserve"> Java,</w:t>
-      </w:r>
-      <w:r>
-        <w:rPr>
-          <w:rFonts w:ascii="Arial" w:hAnsi="Arial" w:cs="Arial"/>
-          <w:b/>
-          <w:bCs/>
-          <w:sz w:val="20"/>
-          <w:szCs w:val="20"/>
-        </w:rPr>
-        <w:t xml:space="preserve"> Scala, </w:t>
-      </w:r>
-      <w:r>
-        <w:rPr>
-          <w:rFonts w:ascii="Arial" w:hAnsi="Arial" w:cs="Arial"/>
-          <w:b/>
-          <w:bCs/>
-          <w:sz w:val="20"/>
-          <w:szCs w:val="20"/>
-        </w:rPr>
-        <w:t xml:space="preserve">Groovy, </w:t>
-      </w:r>
-      <w:r>
-        <w:rPr>
-          <w:rFonts w:ascii="Arial" w:hAnsi="Arial" w:cs="Arial"/>
-          <w:b/>
-          <w:bCs/>
-          <w:sz w:val="20"/>
-          <w:szCs w:val="20"/>
-        </w:rPr>
-        <w:t xml:space="preserve">Gradle, </w:t>
-      </w:r>
-      <w:r>
-        <w:rPr>
-          <w:rFonts w:ascii="Arial" w:hAnsi="Arial" w:cs="Arial"/>
-          <w:sz w:val="20"/>
-          <w:szCs w:val="20"/>
-        </w:rPr>
-        <w:t>and</w:t>
-      </w:r>
-      <w:r>
-        <w:rPr>
-          <w:rFonts w:ascii="Arial" w:hAnsi="Arial" w:cs="Arial"/>
-          <w:b/>
-          <w:bCs/>
-          <w:sz w:val="20"/>
-          <w:szCs w:val="20"/>
-        </w:rPr>
-        <w:t xml:space="preserve"> Maven</w:t>
+          <w:b/>
+          <w:bCs/>
+          <w:sz w:val="20"/>
+          <w:szCs w:val="20"/>
+        </w:rPr>
+        <w:t>Groovy</w:t>
+      </w:r>
+      <w:r>
+        <w:rPr>
+          <w:rFonts w:ascii="Arial" w:hAnsi="Arial" w:cs="Arial"/>
+          <w:b/>
+          <w:bCs/>
+          <w:sz w:val="20"/>
+          <w:szCs w:val="20"/>
+        </w:rPr>
+        <w:t>, and Shell</w:t>
+      </w:r>
+      <w:r>
+        <w:rPr>
+          <w:rFonts w:ascii="Arial" w:hAnsi="Arial" w:cs="Arial"/>
+          <w:sz w:val="20"/>
+          <w:szCs w:val="20"/>
+        </w:rPr>
+        <w:t xml:space="preserve"> that set up security and </w:t>
+      </w:r>
+      <w:r>
+        <w:rPr>
+          <w:rFonts w:ascii="Arial" w:hAnsi="Arial" w:cs="Arial"/>
+          <w:b/>
+          <w:bCs/>
+          <w:sz w:val="20"/>
+          <w:szCs w:val="20"/>
+        </w:rPr>
+        <w:t>Gradle</w:t>
+      </w:r>
+      <w:r>
+        <w:rPr>
+          <w:rFonts w:ascii="Arial" w:hAnsi="Arial" w:cs="Arial"/>
+          <w:sz w:val="20"/>
+          <w:szCs w:val="20"/>
+        </w:rPr>
+        <w:t xml:space="preserve"> </w:t>
+      </w:r>
+      <w:r>
+        <w:rPr>
+          <w:rFonts w:ascii="Arial" w:hAnsi="Arial" w:cs="Arial"/>
+          <w:sz w:val="20"/>
+          <w:szCs w:val="20"/>
+        </w:rPr>
+        <w:t>build</w:t>
+      </w:r>
+      <w:r>
+        <w:rPr>
+          <w:rFonts w:ascii="Arial" w:hAnsi="Arial" w:cs="Arial"/>
+          <w:sz w:val="20"/>
+          <w:szCs w:val="20"/>
+        </w:rPr>
+        <w:t>s</w:t>
+      </w:r>
+      <w:r>
+        <w:rPr>
+          <w:rFonts w:ascii="Arial" w:hAnsi="Arial" w:cs="Arial"/>
+          <w:sz w:val="20"/>
+          <w:szCs w:val="20"/>
+        </w:rPr>
+        <w:t xml:space="preserve"> such as </w:t>
+      </w:r>
+      <w:r>
+        <w:rPr>
+          <w:rFonts w:ascii="Arial" w:hAnsi="Arial" w:cs="Arial"/>
+          <w:b/>
+          <w:bCs/>
+          <w:sz w:val="20"/>
+          <w:szCs w:val="20"/>
+        </w:rPr>
+        <w:t>HTTP</w:t>
+      </w:r>
+      <w:r>
+        <w:rPr>
+          <w:rFonts w:ascii="Arial" w:hAnsi="Arial" w:cs="Arial"/>
+          <w:b/>
+          <w:bCs/>
+          <w:sz w:val="20"/>
+          <w:szCs w:val="20"/>
+        </w:rPr>
+        <w:t>-proxy</w:t>
       </w:r>
       <w:r>
         <w:rPr>
@@ -1544,50 +1693,40 @@
       <w:r>
         <w:rPr>
           <w:rFonts w:ascii="Arial" w:hAnsi="Arial" w:cs="Arial"/>
-          <w:sz w:val="20"/>
-          <w:szCs w:val="20"/>
-        </w:rPr>
-        <w:t>for short</w:t>
-      </w:r>
-      <w:r>
-        <w:rPr>
-          <w:rFonts w:ascii="Arial" w:hAnsi="Arial" w:cs="Arial"/>
-          <w:sz w:val="20"/>
-          <w:szCs w:val="20"/>
-        </w:rPr>
-        <w:t>er</w:t>
-      </w:r>
-      <w:r>
-        <w:rPr>
-          <w:rFonts w:ascii="Arial" w:hAnsi="Arial" w:cs="Arial"/>
-          <w:sz w:val="20"/>
-          <w:szCs w:val="20"/>
-        </w:rPr>
-        <w:t xml:space="preserve"> build times</w:t>
-      </w:r>
-      <w:r>
-        <w:rPr>
-          <w:rFonts w:ascii="Arial" w:hAnsi="Arial" w:cs="Arial"/>
-          <w:sz w:val="20"/>
-          <w:szCs w:val="20"/>
-        </w:rPr>
-        <w:t xml:space="preserve"> </w:t>
-      </w:r>
-      <w:r>
-        <w:rPr>
-          <w:rFonts w:ascii="Arial" w:hAnsi="Arial" w:cs="Arial"/>
-          <w:sz w:val="20"/>
-          <w:szCs w:val="20"/>
-        </w:rPr>
-        <w:t>and</w:t>
-      </w:r>
-      <w:r>
-        <w:rPr>
-          <w:rFonts w:ascii="Arial" w:hAnsi="Arial" w:cs="Arial"/>
-          <w:sz w:val="20"/>
-          <w:szCs w:val="20"/>
-        </w:rPr>
-        <w:t xml:space="preserve"> expedite feature releases</w:t>
+          <w:b/>
+          <w:bCs/>
+          <w:sz w:val="20"/>
+          <w:szCs w:val="20"/>
+        </w:rPr>
+        <w:t>Jenkins</w:t>
+      </w:r>
+      <w:r>
+        <w:rPr>
+          <w:rFonts w:ascii="Arial" w:hAnsi="Arial" w:cs="Arial"/>
+          <w:sz w:val="20"/>
+          <w:szCs w:val="20"/>
+        </w:rPr>
+        <w:t xml:space="preserve">, and </w:t>
+      </w:r>
+      <w:r>
+        <w:rPr>
+          <w:rFonts w:ascii="Arial" w:hAnsi="Arial" w:cs="Arial"/>
+          <w:b/>
+          <w:bCs/>
+          <w:sz w:val="20"/>
+          <w:szCs w:val="20"/>
+        </w:rPr>
+        <w:t>Open-Shift</w:t>
+      </w:r>
+      <w:r>
+        <w:rPr>
+          <w:rFonts w:ascii="Arial" w:hAnsi="Arial" w:cs="Arial"/>
+          <w:b/>
+          <w:bCs/>
+          <w:sz w:val="20"/>
+          <w:szCs w:val="20"/>
+        </w:rPr>
+        <w:t xml:space="preserve"> Container Platform</w:t>
       </w:r>
       <w:r>
         <w:rPr>
@@ -1622,71 +1761,328 @@
           <w:sz w:val="20"/>
           <w:szCs w:val="20"/>
         </w:rPr>
-        <w:t xml:space="preserve">Coordinating across </w:t>
-      </w:r>
-      <w:r>
-        <w:rPr>
-          <w:rFonts w:ascii="Arial" w:hAnsi="Arial" w:cs="Arial"/>
-          <w:b/>
-          <w:bCs/>
-          <w:sz w:val="20"/>
-          <w:szCs w:val="20"/>
-        </w:rPr>
-        <w:t>12 different organization repositories</w:t>
-      </w:r>
-      <w:r>
-        <w:rPr>
-          <w:rFonts w:ascii="Arial" w:hAnsi="Arial" w:cs="Arial"/>
-          <w:sz w:val="20"/>
-          <w:szCs w:val="20"/>
-        </w:rPr>
-        <w:t xml:space="preserve"> to integrate </w:t>
-      </w:r>
-      <w:r>
-        <w:rPr>
-          <w:rFonts w:ascii="Arial" w:hAnsi="Arial" w:cs="Arial"/>
-          <w:sz w:val="20"/>
-          <w:szCs w:val="20"/>
-        </w:rPr>
-        <w:t xml:space="preserve">our novel pipeline and collecting metrics to later conduct </w:t>
-      </w:r>
-      <w:r>
-        <w:rPr>
-          <w:rFonts w:ascii="Arial" w:hAnsi="Arial" w:cs="Arial"/>
-          <w:b/>
-          <w:bCs/>
-          <w:sz w:val="20"/>
-          <w:szCs w:val="20"/>
-        </w:rPr>
-        <w:t>data-processing</w:t>
-      </w:r>
-      <w:r>
-        <w:rPr>
-          <w:rFonts w:ascii="Arial" w:hAnsi="Arial" w:cs="Arial"/>
-          <w:sz w:val="20"/>
-          <w:szCs w:val="20"/>
-        </w:rPr>
-        <w:t xml:space="preserve"> and identify sources of </w:t>
-      </w:r>
-      <w:r>
-        <w:rPr>
-          <w:rFonts w:ascii="Arial" w:hAnsi="Arial" w:cs="Arial"/>
-          <w:sz w:val="20"/>
-          <w:szCs w:val="20"/>
-        </w:rPr>
-        <w:t>development lag phases that can be expedited.</w:t>
+        <w:t xml:space="preserve">Implemented the latest </w:t>
+      </w:r>
+      <w:r>
+        <w:rPr>
+          <w:rFonts w:ascii="Arial" w:hAnsi="Arial" w:cs="Arial"/>
+          <w:b/>
+          <w:bCs/>
+          <w:sz w:val="20"/>
+          <w:szCs w:val="20"/>
+        </w:rPr>
+        <w:t>GitHub Runners</w:t>
+      </w:r>
+      <w:r>
+        <w:rPr>
+          <w:rFonts w:ascii="Arial" w:hAnsi="Arial" w:cs="Arial"/>
+          <w:sz w:val="20"/>
+          <w:szCs w:val="20"/>
+        </w:rPr>
+        <w:t xml:space="preserve"> </w:t>
+      </w:r>
+      <w:r>
+        <w:rPr>
+          <w:rFonts w:ascii="Arial" w:hAnsi="Arial" w:cs="Arial"/>
+          <w:sz w:val="20"/>
+          <w:szCs w:val="20"/>
+        </w:rPr>
+        <w:t>and</w:t>
+      </w:r>
+      <w:r>
+        <w:rPr>
+          <w:rFonts w:ascii="Arial" w:hAnsi="Arial" w:cs="Arial"/>
+          <w:sz w:val="20"/>
+          <w:szCs w:val="20"/>
+        </w:rPr>
+        <w:t xml:space="preserve"> </w:t>
+      </w:r>
+      <w:r>
+        <w:rPr>
+          <w:rFonts w:ascii="Arial" w:hAnsi="Arial" w:cs="Arial"/>
+          <w:b/>
+          <w:bCs/>
+          <w:sz w:val="20"/>
+          <w:szCs w:val="20"/>
+        </w:rPr>
+        <w:t>GitHub Actions</w:t>
+      </w:r>
+      <w:r>
+        <w:rPr>
+          <w:rFonts w:ascii="Arial" w:hAnsi="Arial" w:cs="Arial"/>
+          <w:sz w:val="20"/>
+          <w:szCs w:val="20"/>
+        </w:rPr>
+        <w:t xml:space="preserve"> </w:t>
+      </w:r>
+      <w:r>
+        <w:rPr>
+          <w:rFonts w:ascii="Arial" w:hAnsi="Arial" w:cs="Arial"/>
+          <w:sz w:val="20"/>
+          <w:szCs w:val="20"/>
+        </w:rPr>
+        <w:t>with</w:t>
+      </w:r>
+      <w:r>
+        <w:rPr>
+          <w:rFonts w:ascii="Arial" w:hAnsi="Arial" w:cs="Arial"/>
+          <w:sz w:val="20"/>
+          <w:szCs w:val="20"/>
+        </w:rPr>
+        <w:t xml:space="preserve"> </w:t>
+      </w:r>
+      <w:r>
+        <w:rPr>
+          <w:rFonts w:ascii="Arial" w:hAnsi="Arial" w:cs="Arial"/>
+          <w:b/>
+          <w:bCs/>
+          <w:sz w:val="20"/>
+          <w:szCs w:val="20"/>
+        </w:rPr>
+        <w:t>Google’s</w:t>
+      </w:r>
+      <w:r>
+        <w:rPr>
+          <w:rFonts w:ascii="Arial" w:hAnsi="Arial" w:cs="Arial"/>
+          <w:sz w:val="20"/>
+          <w:szCs w:val="20"/>
+        </w:rPr>
+        <w:t xml:space="preserve"> </w:t>
+      </w:r>
+      <w:r>
+        <w:rPr>
+          <w:rFonts w:ascii="Arial" w:hAnsi="Arial" w:cs="Arial"/>
+          <w:b/>
+          <w:bCs/>
+          <w:sz w:val="20"/>
+          <w:szCs w:val="20"/>
+        </w:rPr>
+        <w:t>Bazel Built Tool</w:t>
+      </w:r>
+      <w:r>
+        <w:rPr>
+          <w:rFonts w:ascii="Arial" w:hAnsi="Arial" w:cs="Arial"/>
+          <w:sz w:val="20"/>
+          <w:szCs w:val="20"/>
+        </w:rPr>
+        <w:t xml:space="preserve"> </w:t>
+      </w:r>
+      <w:r>
+        <w:rPr>
+          <w:rFonts w:ascii="Arial" w:hAnsi="Arial" w:cs="Arial"/>
+          <w:sz w:val="20"/>
+          <w:szCs w:val="20"/>
+        </w:rPr>
+        <w:t xml:space="preserve">to </w:t>
+      </w:r>
+      <w:r>
+        <w:rPr>
+          <w:rFonts w:ascii="Arial" w:hAnsi="Arial" w:cs="Arial"/>
+          <w:b/>
+          <w:bCs/>
+          <w:sz w:val="20"/>
+          <w:szCs w:val="20"/>
+        </w:rPr>
+        <w:t>replace Jenkins</w:t>
+      </w:r>
+      <w:r>
+        <w:rPr>
+          <w:rFonts w:ascii="Arial" w:hAnsi="Arial" w:cs="Arial"/>
+          <w:sz w:val="20"/>
+          <w:szCs w:val="20"/>
+        </w:rPr>
+        <w:t xml:space="preserve"> with a serverless CI/CD pipeline, reducing complexity and increasing customizability for clients and developers</w:t>
+      </w:r>
+      <w:r>
+        <w:rPr>
+          <w:rFonts w:ascii="Arial" w:hAnsi="Arial" w:cs="Arial"/>
+          <w:sz w:val="20"/>
+          <w:szCs w:val="20"/>
+        </w:rPr>
+        <w:t xml:space="preserve"> </w:t>
       </w:r>
     </w:p>
     <w:p>
       <w:pPr>
+        <w:pStyle w:val="ListParagraph"/>
+        <w:numPr>
+          <w:ilvl w:val="0"/>
+          <w:numId w:val="29"/>
+        </w:numPr>
         <w:tabs>
           <w:tab w:val="center" w:pos="5400"/>
         </w:tabs>
         <w:spacing w:after="0" w:line="240" w:lineRule="auto"/>
-        <w:rPr>
-          <w:rFonts w:ascii="Arial" w:hAnsi="Arial" w:cs="Arial"/>
-          <w:sz w:val="10"/>
-          <w:szCs w:val="10"/>
+        <w:ind w:left="360" w:hanging="270"/>
+        <w:rPr>
+          <w:rFonts w:ascii="Arial" w:hAnsi="Arial" w:cs="Arial"/>
+          <w:sz w:val="20"/>
+          <w:szCs w:val="20"/>
+        </w:rPr>
+      </w:pPr>
+      <w:r>
+        <w:rPr>
+          <w:rFonts w:ascii="Arial" w:hAnsi="Arial" w:cs="Arial"/>
+          <w:sz w:val="20"/>
+          <w:szCs w:val="20"/>
+        </w:rPr>
+        <w:t xml:space="preserve">Built an automated </w:t>
+      </w:r>
+      <w:r>
+        <w:rPr>
+          <w:rFonts w:ascii="Arial" w:hAnsi="Arial" w:cs="Arial"/>
+          <w:b/>
+          <w:bCs/>
+          <w:sz w:val="20"/>
+          <w:szCs w:val="20"/>
+        </w:rPr>
+        <w:t>DevOps Research Assessment</w:t>
+      </w:r>
+      <w:r>
+        <w:rPr>
+          <w:rFonts w:ascii="Arial" w:hAnsi="Arial" w:cs="Arial"/>
+          <w:b/>
+          <w:bCs/>
+          <w:sz w:val="20"/>
+          <w:szCs w:val="20"/>
+        </w:rPr>
+        <w:t xml:space="preserve"> data d</w:t>
+      </w:r>
+      <w:r>
+        <w:rPr>
+          <w:rFonts w:ascii="Arial" w:hAnsi="Arial" w:cs="Arial"/>
+          <w:b/>
+          <w:bCs/>
+          <w:sz w:val="20"/>
+          <w:szCs w:val="20"/>
+        </w:rPr>
+        <w:t>ashboard</w:t>
+      </w:r>
+      <w:r>
+        <w:rPr>
+          <w:rFonts w:ascii="Arial" w:hAnsi="Arial" w:cs="Arial"/>
+          <w:sz w:val="20"/>
+          <w:szCs w:val="20"/>
+        </w:rPr>
+        <w:t xml:space="preserve"> of a pipeline that builds </w:t>
+      </w:r>
+      <w:r>
+        <w:rPr>
+          <w:rFonts w:ascii="Arial" w:hAnsi="Arial" w:cs="Arial"/>
+          <w:b/>
+          <w:bCs/>
+          <w:sz w:val="20"/>
+          <w:szCs w:val="20"/>
+        </w:rPr>
+        <w:t xml:space="preserve">12 </w:t>
+      </w:r>
+      <w:r>
+        <w:rPr>
+          <w:rFonts w:ascii="Arial" w:hAnsi="Arial" w:cs="Arial"/>
+          <w:b/>
+          <w:bCs/>
+          <w:sz w:val="20"/>
+          <w:szCs w:val="20"/>
+        </w:rPr>
+        <w:t>Applications</w:t>
+      </w:r>
+      <w:r>
+        <w:rPr>
+          <w:rFonts w:ascii="Arial" w:hAnsi="Arial" w:cs="Arial"/>
+          <w:sz w:val="20"/>
+          <w:szCs w:val="20"/>
+        </w:rPr>
+        <w:t xml:space="preserve"> </w:t>
+      </w:r>
+      <w:r>
+        <w:rPr>
+          <w:rFonts w:ascii="Arial" w:hAnsi="Arial" w:cs="Arial"/>
+          <w:sz w:val="20"/>
+          <w:szCs w:val="20"/>
+        </w:rPr>
+        <w:t xml:space="preserve">using </w:t>
+      </w:r>
+      <w:r>
+        <w:rPr>
+          <w:rFonts w:ascii="Arial" w:hAnsi="Arial" w:cs="Arial"/>
+          <w:b/>
+          <w:bCs/>
+          <w:sz w:val="20"/>
+          <w:szCs w:val="20"/>
+        </w:rPr>
+        <w:t>Splunk</w:t>
+      </w:r>
+      <w:r>
+        <w:rPr>
+          <w:rFonts w:ascii="Arial" w:hAnsi="Arial" w:cs="Arial"/>
+          <w:sz w:val="20"/>
+          <w:szCs w:val="20"/>
+        </w:rPr>
+        <w:t xml:space="preserve">, </w:t>
+      </w:r>
+      <w:r>
+        <w:rPr>
+          <w:rFonts w:ascii="Arial" w:hAnsi="Arial" w:cs="Arial"/>
+          <w:b/>
+          <w:bCs/>
+          <w:sz w:val="20"/>
+          <w:szCs w:val="20"/>
+        </w:rPr>
+        <w:t>Shell</w:t>
+      </w:r>
+      <w:r>
+        <w:rPr>
+          <w:rFonts w:ascii="Arial" w:hAnsi="Arial" w:cs="Arial"/>
+          <w:sz w:val="20"/>
+          <w:szCs w:val="20"/>
+        </w:rPr>
+        <w:t xml:space="preserve"> </w:t>
+      </w:r>
+      <w:r>
+        <w:rPr>
+          <w:rFonts w:ascii="Arial" w:hAnsi="Arial" w:cs="Arial"/>
+          <w:b/>
+          <w:bCs/>
+          <w:sz w:val="20"/>
+          <w:szCs w:val="20"/>
+        </w:rPr>
+        <w:t>scripts</w:t>
+      </w:r>
+      <w:r>
+        <w:rPr>
+          <w:rFonts w:ascii="Arial" w:hAnsi="Arial" w:cs="Arial"/>
+          <w:sz w:val="20"/>
+          <w:szCs w:val="20"/>
+        </w:rPr>
+        <w:t xml:space="preserve"> </w:t>
+      </w:r>
+      <w:r>
+        <w:rPr>
+          <w:rFonts w:ascii="Arial" w:hAnsi="Arial" w:cs="Arial"/>
+          <w:sz w:val="20"/>
+          <w:szCs w:val="20"/>
+        </w:rPr>
+        <w:t xml:space="preserve">to identify sources of </w:t>
+      </w:r>
+      <w:r>
+        <w:rPr>
+          <w:rFonts w:ascii="Arial" w:hAnsi="Arial" w:cs="Arial"/>
+          <w:sz w:val="20"/>
+          <w:szCs w:val="20"/>
+        </w:rPr>
+        <w:t>development lag phases that can be expedited.</w:t>
+      </w:r>
+    </w:p>
+    <w:p>
+      <w:pPr>
+        <w:tabs>
+          <w:tab w:val="center" w:pos="5400"/>
+        </w:tabs>
+        <w:spacing w:after="0" w:line="240" w:lineRule="auto"/>
+        <w:rPr>
+          <w:rFonts w:ascii="Arial" w:hAnsi="Arial" w:cs="Arial"/>
+          <w:sz w:val="6"/>
+          <w:szCs w:val="6"/>
         </w:rPr>
       </w:pPr>
     </w:p>
@@ -1734,6 +2130,16 @@
           <w:sz w:val="20"/>
           <w:szCs w:val="20"/>
         </w:rPr>
+        <w:t xml:space="preserve"> </w:t>
+      </w:r>
+      <w:r>
+        <w:rPr>
+          <w:rFonts w:ascii="Arial" w:hAnsi="Arial" w:cs="Arial"/>
+          <w:b/>
+          <w:bCs/>
+          <w:sz w:val="20"/>
+          <w:szCs w:val="20"/>
+        </w:rPr>
         <w:tab/>
       </w:r>
       <w:r>
@@ -1743,37 +2149,25 @@
           <w:bCs/>
           <w:sz w:val="20"/>
           <w:szCs w:val="20"/>
+          <w:u w:val="single"/>
+        </w:rPr>
+        <w:t>Ciena</w:t>
+      </w:r>
+      <w:r>
+        <w:rPr>
+          <w:rFonts w:ascii="Arial" w:hAnsi="Arial" w:cs="Arial"/>
+          <w:sz w:val="20"/>
+          <w:szCs w:val="20"/>
+        </w:rPr>
+        <w:tab/>
+      </w:r>
+      <w:r>
+        <w:rPr>
+          <w:rFonts w:ascii="Arial" w:hAnsi="Arial" w:cs="Arial"/>
+          <w:sz w:val="20"/>
+          <w:szCs w:val="20"/>
         </w:rPr>
         <w:t xml:space="preserve"> </w:t>
-      </w:r>
-      <w:r>
-        <w:rPr>
-          <w:rFonts w:ascii="Arial" w:hAnsi="Arial" w:cs="Arial"/>
-          <w:b/>
-          <w:bCs/>
-          <w:sz w:val="20"/>
-          <w:szCs w:val="20"/>
-          <w:u w:val="single"/>
-        </w:rPr>
-        <w:t>Ciena</w:t>
-      </w:r>
-      <w:r>
-        <w:rPr>
-          <w:rFonts w:ascii="Arial" w:hAnsi="Arial" w:cs="Arial"/>
-          <w:i/>
-          <w:iCs/>
-          <w:sz w:val="20"/>
-          <w:szCs w:val="20"/>
-        </w:rPr>
-        <w:t xml:space="preserve"> </w:t>
-      </w:r>
-      <w:r>
-        <w:rPr>
-          <w:rFonts w:ascii="Arial" w:hAnsi="Arial" w:cs="Arial"/>
-          <w:sz w:val="20"/>
-          <w:szCs w:val="20"/>
-        </w:rPr>
-        <w:tab/>
       </w:r>
       <w:r>
         <w:rPr>
@@ -2089,17 +2483,65 @@
           <w:sz w:val="20"/>
           <w:szCs w:val="20"/>
         </w:rPr>
-        <w:t xml:space="preserve">Implemented a novel Python </w:t>
-      </w:r>
-      <w:r>
-        <w:rPr>
-          <w:rFonts w:ascii="Arial" w:hAnsi="Arial" w:cs="Arial"/>
-          <w:b/>
-          <w:bCs/>
-          <w:sz w:val="20"/>
-          <w:szCs w:val="20"/>
-        </w:rPr>
-        <w:t>unit test framework</w:t>
+        <w:t xml:space="preserve">Implemented a novel </w:t>
+      </w:r>
+      <w:r>
+        <w:rPr>
+          <w:rFonts w:ascii="Arial" w:hAnsi="Arial" w:cs="Arial"/>
+          <w:b/>
+          <w:bCs/>
+          <w:sz w:val="20"/>
+          <w:szCs w:val="20"/>
+        </w:rPr>
+        <w:t>Python</w:t>
+      </w:r>
+      <w:r>
+        <w:rPr>
+          <w:rFonts w:ascii="Arial" w:hAnsi="Arial" w:cs="Arial"/>
+          <w:sz w:val="20"/>
+          <w:szCs w:val="20"/>
+        </w:rPr>
+        <w:t xml:space="preserve"> </w:t>
+      </w:r>
+      <w:r>
+        <w:rPr>
+          <w:rFonts w:ascii="Arial" w:hAnsi="Arial" w:cs="Arial"/>
+          <w:b/>
+          <w:bCs/>
+          <w:sz w:val="20"/>
+          <w:szCs w:val="20"/>
+        </w:rPr>
+        <w:t>U</w:t>
+      </w:r>
+      <w:r>
+        <w:rPr>
+          <w:rFonts w:ascii="Arial" w:hAnsi="Arial" w:cs="Arial"/>
+          <w:b/>
+          <w:bCs/>
+          <w:sz w:val="20"/>
+          <w:szCs w:val="20"/>
+        </w:rPr>
+        <w:t xml:space="preserve">nit </w:t>
+      </w:r>
+      <w:r>
+        <w:rPr>
+          <w:rFonts w:ascii="Arial" w:hAnsi="Arial" w:cs="Arial"/>
+          <w:b/>
+          <w:bCs/>
+          <w:sz w:val="20"/>
+          <w:szCs w:val="20"/>
+        </w:rPr>
+        <w:t>T</w:t>
+      </w:r>
+      <w:r>
+        <w:rPr>
+          <w:rFonts w:ascii="Arial" w:hAnsi="Arial" w:cs="Arial"/>
+          <w:b/>
+          <w:bCs/>
+          <w:sz w:val="20"/>
+          <w:szCs w:val="20"/>
+        </w:rPr>
+        <w:t>est framework</w:t>
       </w:r>
       <w:r>
         <w:rPr>
@@ -2273,8 +2715,8 @@
         <w:spacing w:after="0" w:line="240" w:lineRule="auto"/>
         <w:rPr>
           <w:rFonts w:ascii="Arial" w:hAnsi="Arial" w:cs="Arial"/>
-          <w:sz w:val="10"/>
-          <w:szCs w:val="10"/>
+          <w:sz w:val="6"/>
+          <w:szCs w:val="6"/>
         </w:rPr>
       </w:pPr>
     </w:p>
@@ -2322,6 +2764,16 @@
           <w:sz w:val="20"/>
           <w:szCs w:val="20"/>
         </w:rPr>
+        <w:t xml:space="preserve"> </w:t>
+      </w:r>
+      <w:r>
+        <w:rPr>
+          <w:rFonts w:ascii="Arial" w:hAnsi="Arial" w:cs="Arial"/>
+          <w:b/>
+          <w:bCs/>
+          <w:sz w:val="20"/>
+          <w:szCs w:val="20"/>
+        </w:rPr>
         <w:tab/>
       </w:r>
       <w:r>
@@ -2331,20 +2783,27 @@
           <w:bCs/>
           <w:sz w:val="20"/>
           <w:szCs w:val="20"/>
+          <w:u w:val="single"/>
+        </w:rPr>
+        <w:t>University of Toronto</w:t>
+      </w:r>
+      <w:r>
+        <w:rPr>
+          <w:rFonts w:ascii="Arial" w:hAnsi="Arial" w:cs="Arial"/>
+          <w:sz w:val="20"/>
+          <w:szCs w:val="20"/>
+        </w:rPr>
+        <w:tab/>
+      </w:r>
+      <w:r>
+        <w:rPr>
+          <w:rFonts w:ascii="Arial" w:hAnsi="Arial" w:cs="Arial"/>
+          <w:sz w:val="20"/>
+          <w:szCs w:val="20"/>
         </w:rPr>
         <w:t xml:space="preserve"> </w:t>
       </w:r>
-      <w:r>
-        <w:rPr>
-          <w:rFonts w:ascii="Arial" w:hAnsi="Arial" w:cs="Arial"/>
-          <w:b/>
-          <w:bCs/>
-          <w:sz w:val="20"/>
-          <w:szCs w:val="20"/>
-          <w:u w:val="single"/>
-        </w:rPr>
-        <w:t>University of Toronto</w:t>
-      </w:r>
+      <w:proofErr w:type="spellStart"/>
       <w:r>
         <w:rPr>
           <w:rFonts w:ascii="Arial" w:hAnsi="Arial" w:cs="Arial"/>
@@ -2353,16 +2812,9 @@
           <w:sz w:val="20"/>
           <w:szCs w:val="20"/>
         </w:rPr>
-        <w:t xml:space="preserve"> </w:t>
-      </w:r>
-      <w:r>
-        <w:rPr>
-          <w:rFonts w:ascii="Arial" w:hAnsi="Arial" w:cs="Arial"/>
-          <w:sz w:val="20"/>
-          <w:szCs w:val="20"/>
-        </w:rPr>
-        <w:tab/>
-      </w:r>
+        <w:t>Toronto</w:t>
+      </w:r>
+      <w:proofErr w:type="spellEnd"/>
       <w:r>
         <w:rPr>
           <w:rFonts w:ascii="Arial" w:hAnsi="Arial" w:cs="Arial"/>
@@ -2371,7 +2823,7 @@
           <w:sz w:val="20"/>
           <w:szCs w:val="20"/>
         </w:rPr>
-        <w:t>Toronto, ON, Canada</w:t>
+        <w:t>, ON, Canada</w:t>
       </w:r>
       <w:r>
         <w:rPr>
@@ -2577,11 +3029,10 @@
           <w:tab w:val="right" w:pos="10800"/>
         </w:tabs>
         <w:spacing w:after="0" w:line="240" w:lineRule="auto"/>
-        <w:ind w:left="450" w:hanging="270"/>
-        <w:rPr>
-          <w:rFonts w:ascii="Arial" w:hAnsi="Arial" w:cs="Arial"/>
-          <w:sz w:val="10"/>
-          <w:szCs w:val="10"/>
+        <w:rPr>
+          <w:rFonts w:ascii="Arial" w:hAnsi="Arial" w:cs="Arial"/>
+          <w:sz w:val="6"/>
+          <w:szCs w:val="6"/>
         </w:rPr>
       </w:pPr>
     </w:p>
@@ -2629,6 +3080,16 @@
           <w:sz w:val="20"/>
           <w:szCs w:val="20"/>
         </w:rPr>
+        <w:t xml:space="preserve"> </w:t>
+      </w:r>
+      <w:r>
+        <w:rPr>
+          <w:rFonts w:ascii="Arial" w:hAnsi="Arial" w:cs="Arial"/>
+          <w:b/>
+          <w:bCs/>
+          <w:sz w:val="20"/>
+          <w:szCs w:val="20"/>
+        </w:rPr>
         <w:tab/>
       </w:r>
       <w:r>
@@ -2638,48 +3099,36 @@
           <w:bCs/>
           <w:sz w:val="20"/>
           <w:szCs w:val="20"/>
+          <w:u w:val="single"/>
+        </w:rPr>
+        <w:t xml:space="preserve">Western </w:t>
+      </w:r>
+      <w:r>
+        <w:rPr>
+          <w:rFonts w:ascii="Arial" w:hAnsi="Arial" w:cs="Arial"/>
+          <w:b/>
+          <w:bCs/>
+          <w:sz w:val="20"/>
+          <w:szCs w:val="20"/>
+          <w:u w:val="single"/>
+        </w:rPr>
+        <w:t>University</w:t>
+      </w:r>
+      <w:r>
+        <w:rPr>
+          <w:rFonts w:ascii="Arial" w:hAnsi="Arial" w:cs="Arial"/>
+          <w:sz w:val="20"/>
+          <w:szCs w:val="20"/>
+        </w:rPr>
+        <w:tab/>
+      </w:r>
+      <w:r>
+        <w:rPr>
+          <w:rFonts w:ascii="Arial" w:hAnsi="Arial" w:cs="Arial"/>
+          <w:sz w:val="20"/>
+          <w:szCs w:val="20"/>
         </w:rPr>
         <w:t xml:space="preserve"> </w:t>
-      </w:r>
-      <w:r>
-        <w:rPr>
-          <w:rFonts w:ascii="Arial" w:hAnsi="Arial" w:cs="Arial"/>
-          <w:b/>
-          <w:bCs/>
-          <w:sz w:val="20"/>
-          <w:szCs w:val="20"/>
-          <w:u w:val="single"/>
-        </w:rPr>
-        <w:t xml:space="preserve">Western </w:t>
-      </w:r>
-      <w:r>
-        <w:rPr>
-          <w:rFonts w:ascii="Arial" w:hAnsi="Arial" w:cs="Arial"/>
-          <w:b/>
-          <w:bCs/>
-          <w:sz w:val="20"/>
-          <w:szCs w:val="20"/>
-          <w:u w:val="single"/>
-        </w:rPr>
-        <w:t>University</w:t>
-      </w:r>
-      <w:r>
-        <w:rPr>
-          <w:rFonts w:ascii="Arial" w:hAnsi="Arial" w:cs="Arial"/>
-          <w:i/>
-          <w:iCs/>
-          <w:sz w:val="20"/>
-          <w:szCs w:val="20"/>
-        </w:rPr>
-        <w:t xml:space="preserve"> </w:t>
-      </w:r>
-      <w:r>
-        <w:rPr>
-          <w:rFonts w:ascii="Arial" w:hAnsi="Arial" w:cs="Arial"/>
-          <w:sz w:val="20"/>
-          <w:szCs w:val="20"/>
-        </w:rPr>
-        <w:tab/>
       </w:r>
       <w:r>
         <w:rPr>
@@ -3077,8 +3526,8 @@
         <w:spacing w:after="0" w:line="240" w:lineRule="auto"/>
         <w:rPr>
           <w:rFonts w:ascii="Arial" w:hAnsi="Arial" w:cs="Arial"/>
-          <w:sz w:val="10"/>
-          <w:szCs w:val="10"/>
+          <w:sz w:val="8"/>
+          <w:szCs w:val="8"/>
         </w:rPr>
       </w:pPr>
     </w:p>
@@ -3128,6 +3577,8 @@
           <w:szCs w:val="20"/>
         </w:rPr>
       </w:pPr>
+      <w:proofErr w:type="spellStart"/>
+      <w:proofErr w:type="gramStart"/>
       <w:r>
         <w:rPr>
           <w:rFonts w:ascii="Arial" w:hAnsi="Arial" w:cs="Arial"/>
@@ -3158,6 +3609,8 @@
         </w:rPr>
         <w:t>ed</w:t>
       </w:r>
+      <w:proofErr w:type="spellEnd"/>
+      <w:proofErr w:type="gramEnd"/>
       <w:r>
         <w:rPr>
           <w:rFonts w:ascii="Arial" w:hAnsi="Arial" w:cs="Arial"/>
@@ -3214,8 +3667,42 @@
             <w:sz w:val="20"/>
             <w:szCs w:val="20"/>
           </w:rPr>
-          <w:t>github.com/uOttaHackUofT/Co.med</w:t>
+          <w:t>github.com/</w:t>
         </w:r>
+        <w:proofErr w:type="spellStart"/>
+        <w:r>
+          <w:rPr>
+            <w:rStyle w:val="Hyperlink"/>
+            <w:rFonts w:ascii="Arial" w:hAnsi="Arial" w:cs="Arial"/>
+            <w:color w:val="000000" w:themeColor="text1"/>
+            <w:sz w:val="20"/>
+            <w:szCs w:val="20"/>
+          </w:rPr>
+          <w:t>uOttaHackUofT</w:t>
+        </w:r>
+        <w:proofErr w:type="spellEnd"/>
+        <w:r>
+          <w:rPr>
+            <w:rStyle w:val="Hyperlink"/>
+            <w:rFonts w:ascii="Arial" w:hAnsi="Arial" w:cs="Arial"/>
+            <w:color w:val="000000" w:themeColor="text1"/>
+            <w:sz w:val="20"/>
+            <w:szCs w:val="20"/>
+          </w:rPr>
+          <w:t>/</w:t>
+        </w:r>
+        <w:proofErr w:type="spellStart"/>
+        <w:r>
+          <w:rPr>
+            <w:rStyle w:val="Hyperlink"/>
+            <w:rFonts w:ascii="Arial" w:hAnsi="Arial" w:cs="Arial"/>
+            <w:color w:val="000000" w:themeColor="text1"/>
+            <w:sz w:val="20"/>
+            <w:szCs w:val="20"/>
+          </w:rPr>
+          <w:t>Co.med</w:t>
+        </w:r>
+        <w:proofErr w:type="spellEnd"/>
       </w:hyperlink>
     </w:p>
     <w:p>
@@ -3283,6 +3770,26 @@
           <w:sz w:val="20"/>
           <w:szCs w:val="20"/>
         </w:rPr>
+        <w:t>LLM</w:t>
+      </w:r>
+      <w:r>
+        <w:rPr>
+          <w:rFonts w:ascii="Arial" w:hAnsi="Arial" w:cs="Arial"/>
+          <w:color w:val="000000" w:themeColor="text1"/>
+          <w:sz w:val="20"/>
+          <w:szCs w:val="20"/>
+        </w:rPr>
+        <w:t xml:space="preserve"> </w:t>
+      </w:r>
+      <w:r>
+        <w:rPr>
+          <w:rFonts w:ascii="Arial" w:hAnsi="Arial" w:cs="Arial"/>
+          <w:b/>
+          <w:bCs/>
+          <w:color w:val="000000" w:themeColor="text1"/>
+          <w:sz w:val="20"/>
+          <w:szCs w:val="20"/>
+        </w:rPr>
         <w:t>AI-assisted</w:t>
       </w:r>
       <w:r>
@@ -3343,6 +3850,7 @@
         </w:rPr>
         <w:t xml:space="preserve">, and </w:t>
       </w:r>
+      <w:proofErr w:type="spellStart"/>
       <w:r>
         <w:rPr>
           <w:rFonts w:ascii="Arial" w:hAnsi="Arial" w:cs="Arial"/>
@@ -3376,6 +3884,7 @@
         </w:rPr>
         <w:t>s</w:t>
       </w:r>
+      <w:proofErr w:type="spellEnd"/>
       <w:r>
         <w:rPr>
           <w:rFonts w:ascii="Arial" w:hAnsi="Arial" w:cs="Arial"/>
@@ -3421,7 +3930,25 @@
           <w:sz w:val="20"/>
           <w:szCs w:val="20"/>
         </w:rPr>
-        <w:t>, course of action, and triage level with ranked references.</w:t>
+        <w:t xml:space="preserve">, course of action, and triage level with ranked </w:t>
+      </w:r>
+      <w:r>
+        <w:rPr>
+          <w:rFonts w:ascii="Arial" w:hAnsi="Arial" w:cs="Arial"/>
+          <w:color w:val="000000" w:themeColor="text1"/>
+          <w:sz w:val="20"/>
+          <w:szCs w:val="20"/>
+        </w:rPr>
+        <w:t>info sources</w:t>
+      </w:r>
+      <w:r>
+        <w:rPr>
+          <w:rFonts w:ascii="Arial" w:hAnsi="Arial" w:cs="Arial"/>
+          <w:color w:val="000000" w:themeColor="text1"/>
+          <w:sz w:val="20"/>
+          <w:szCs w:val="20"/>
+        </w:rPr>
+        <w:t>.</w:t>
       </w:r>
     </w:p>
     <w:p>
@@ -3434,8 +3961,8 @@
         <w:rPr>
           <w:rFonts w:ascii="Arial" w:hAnsi="Arial" w:cs="Arial"/>
           <w:color w:val="000000" w:themeColor="text1"/>
-          <w:sz w:val="10"/>
-          <w:szCs w:val="10"/>
+          <w:sz w:val="8"/>
+          <w:szCs w:val="8"/>
         </w:rPr>
       </w:pPr>
     </w:p>
@@ -3589,7 +4116,27 @@
           <w:sz w:val="20"/>
           <w:szCs w:val="20"/>
         </w:rPr>
-        <w:t>600+ attendees’</w:t>
+        <w:t>6</w:t>
+      </w:r>
+      <w:r>
+        <w:rPr>
+          <w:rFonts w:ascii="Arial" w:hAnsi="Arial" w:cs="Arial"/>
+          <w:b/>
+          <w:bCs/>
+          <w:sz w:val="20"/>
+          <w:szCs w:val="20"/>
+        </w:rPr>
+        <w:t>5</w:t>
+      </w:r>
+      <w:r>
+        <w:rPr>
+          <w:rFonts w:ascii="Arial" w:hAnsi="Arial" w:cs="Arial"/>
+          <w:b/>
+          <w:bCs/>
+          <w:sz w:val="20"/>
+          <w:szCs w:val="20"/>
+        </w:rPr>
+        <w:t>0+ attendees’</w:t>
       </w:r>
       <w:r>
         <w:rPr>
@@ -3709,8 +4256,8 @@
         <w:spacing w:after="0" w:line="240" w:lineRule="auto"/>
         <w:rPr>
           <w:rFonts w:ascii="Arial" w:hAnsi="Arial" w:cs="Arial"/>
-          <w:sz w:val="10"/>
-          <w:szCs w:val="10"/>
+          <w:sz w:val="8"/>
+          <w:szCs w:val="8"/>
         </w:rPr>
       </w:pPr>
     </w:p>
@@ -3795,8 +4342,20 @@
             <w:sz w:val="20"/>
             <w:szCs w:val="20"/>
           </w:rPr>
-          <w:t>github.com/Devcon324/DandD_Buddy</w:t>
+          <w:t>github.com/Devcon324/</w:t>
         </w:r>
+        <w:proofErr w:type="spellStart"/>
+        <w:r>
+          <w:rPr>
+            <w:rStyle w:val="Hyperlink"/>
+            <w:rFonts w:ascii="Arial" w:hAnsi="Arial" w:cs="Arial"/>
+            <w:color w:val="000000" w:themeColor="text1"/>
+            <w:sz w:val="20"/>
+            <w:szCs w:val="20"/>
+          </w:rPr>
+          <w:t>DandD_Buddy</w:t>
+        </w:r>
+        <w:proofErr w:type="spellEnd"/>
       </w:hyperlink>
     </w:p>
     <w:p>
@@ -3822,47 +4381,57 @@
       <w:r>
         <w:rPr>
           <w:rFonts w:ascii="Arial" w:hAnsi="Arial" w:cs="Arial"/>
+          <w:b/>
+          <w:bCs/>
           <w:color w:val="000000" w:themeColor="text1"/>
           <w:sz w:val="20"/>
           <w:szCs w:val="20"/>
         </w:rPr>
-        <w:t xml:space="preserve">Improved </w:t>
-      </w:r>
-      <w:r>
-        <w:rPr>
-          <w:rFonts w:ascii="Arial" w:hAnsi="Arial" w:cs="Arial"/>
+        <w:t>Increased game speed by 9</w:t>
+      </w:r>
+      <w:r>
+        <w:rPr>
+          <w:rFonts w:ascii="Arial" w:hAnsi="Arial" w:cs="Arial"/>
+          <w:b/>
+          <w:bCs/>
           <w:color w:val="000000" w:themeColor="text1"/>
           <w:sz w:val="20"/>
           <w:szCs w:val="20"/>
         </w:rPr>
-        <w:t>player experience</w:t>
-      </w:r>
-      <w:r>
-        <w:rPr>
-          <w:rFonts w:ascii="Arial" w:hAnsi="Arial" w:cs="Arial"/>
+        <w:t>9</w:t>
+      </w:r>
+      <w:r>
+        <w:rPr>
+          <w:rFonts w:ascii="Arial" w:hAnsi="Arial" w:cs="Arial"/>
+          <w:b/>
+          <w:bCs/>
           <w:color w:val="000000" w:themeColor="text1"/>
           <w:sz w:val="20"/>
           <w:szCs w:val="20"/>
         </w:rPr>
-        <w:t xml:space="preserve"> by i</w:t>
-      </w:r>
-      <w:r>
-        <w:rPr>
-          <w:rFonts w:ascii="Arial" w:hAnsi="Arial" w:cs="Arial"/>
+        <w:t>.</w:t>
+      </w:r>
+      <w:r>
+        <w:rPr>
+          <w:rFonts w:ascii="Arial" w:hAnsi="Arial" w:cs="Arial"/>
+          <w:b/>
+          <w:bCs/>
           <w:color w:val="000000" w:themeColor="text1"/>
           <w:sz w:val="20"/>
           <w:szCs w:val="20"/>
         </w:rPr>
-        <w:t>mplement</w:t>
-      </w:r>
-      <w:r>
-        <w:rPr>
-          <w:rFonts w:ascii="Arial" w:hAnsi="Arial" w:cs="Arial"/>
+        <w:t>3</w:t>
+      </w:r>
+      <w:r>
+        <w:rPr>
+          <w:rFonts w:ascii="Arial" w:hAnsi="Arial" w:cs="Arial"/>
+          <w:b/>
+          <w:bCs/>
           <w:color w:val="000000" w:themeColor="text1"/>
           <w:sz w:val="20"/>
           <w:szCs w:val="20"/>
         </w:rPr>
-        <w:t>ing</w:t>
+        <w:t>%</w:t>
       </w:r>
       <w:r>
         <w:rPr>
@@ -3871,17 +4440,26 @@
           <w:sz w:val="20"/>
           <w:szCs w:val="20"/>
         </w:rPr>
-        <w:t xml:space="preserve"> a </w:t>
-      </w:r>
-      <w:r>
-        <w:rPr>
-          <w:rFonts w:ascii="Arial" w:hAnsi="Arial" w:cs="Arial"/>
-          <w:b/>
-          <w:bCs/>
+        <w:t xml:space="preserve"> by implementing </w:t>
+      </w:r>
+      <w:r>
+        <w:rPr>
+          <w:rFonts w:ascii="Arial" w:hAnsi="Arial" w:cs="Arial"/>
           <w:color w:val="000000" w:themeColor="text1"/>
           <w:sz w:val="20"/>
           <w:szCs w:val="20"/>
         </w:rPr>
+        <w:t xml:space="preserve">a </w:t>
+      </w:r>
+      <w:r>
+        <w:rPr>
+          <w:rFonts w:ascii="Arial" w:hAnsi="Arial" w:cs="Arial"/>
+          <w:b/>
+          <w:bCs/>
+          <w:color w:val="000000" w:themeColor="text1"/>
+          <w:sz w:val="20"/>
+          <w:szCs w:val="20"/>
+        </w:rPr>
         <w:t>search algorithm</w:t>
       </w:r>
       <w:r>
@@ -3902,7 +4480,29 @@
           <w:sz w:val="20"/>
           <w:szCs w:val="20"/>
         </w:rPr>
-        <w:t xml:space="preserve">over 149 pages of data </w:t>
+        <w:t>149</w:t>
+      </w:r>
+      <w:r>
+        <w:rPr>
+          <w:rFonts w:ascii="Arial" w:hAnsi="Arial" w:cs="Arial"/>
+          <w:b/>
+          <w:bCs/>
+          <w:color w:val="000000" w:themeColor="text1"/>
+          <w:sz w:val="20"/>
+          <w:szCs w:val="20"/>
+        </w:rPr>
+        <w:t>+</w:t>
+      </w:r>
+      <w:r>
+        <w:rPr>
+          <w:rFonts w:ascii="Arial" w:hAnsi="Arial" w:cs="Arial"/>
+          <w:b/>
+          <w:bCs/>
+          <w:color w:val="000000" w:themeColor="text1"/>
+          <w:sz w:val="20"/>
+          <w:szCs w:val="20"/>
+        </w:rPr>
+        <w:t xml:space="preserve"> pages of data </w:t>
       </w:r>
       <w:r>
         <w:rPr>
@@ -3982,8 +4582,8 @@
         <w:spacing w:after="0" w:line="240" w:lineRule="auto"/>
         <w:rPr>
           <w:rFonts w:ascii="Arial" w:hAnsi="Arial" w:cs="Arial"/>
-          <w:sz w:val="10"/>
-          <w:szCs w:val="10"/>
+          <w:sz w:val="8"/>
+          <w:szCs w:val="8"/>
         </w:rPr>
       </w:pPr>
     </w:p>
@@ -4067,12 +4667,55 @@
       <w:r>
         <w:rPr>
           <w:rFonts w:ascii="Arial" w:hAnsi="Arial" w:cs="Arial"/>
+          <w:b/>
+          <w:bCs/>
+          <w:sz w:val="20"/>
+          <w:szCs w:val="20"/>
+        </w:rPr>
+        <w:t xml:space="preserve"> </w:t>
+      </w:r>
+      <w:r>
+        <w:rPr>
+          <w:rFonts w:ascii="Arial" w:hAnsi="Arial" w:cs="Arial"/>
           <w:i/>
           <w:iCs/>
           <w:sz w:val="20"/>
           <w:szCs w:val="20"/>
         </w:rPr>
-        <w:t xml:space="preserve"> </w:t>
+        <w:tab/>
+      </w:r>
+      <w:r>
+        <w:rPr>
+          <w:rFonts w:ascii="Arial" w:hAnsi="Arial" w:cs="Arial"/>
+          <w:b/>
+          <w:bCs/>
+          <w:sz w:val="20"/>
+          <w:szCs w:val="20"/>
+          <w:u w:val="single"/>
+        </w:rPr>
+        <w:t xml:space="preserve">uOttaHack (Canada’s Capital Hackathon </w:t>
+      </w:r>
+      <w:r>
+        <w:rPr>
+          <w:rFonts w:ascii="Arial" w:hAnsi="Arial" w:cs="Arial"/>
+          <w:b/>
+          <w:bCs/>
+          <w:sz w:val="20"/>
+          <w:szCs w:val="20"/>
+          <w:u w:val="single"/>
+        </w:rPr>
+        <w:t>c.2018</w:t>
+      </w:r>
+      <w:r>
+        <w:rPr>
+          <w:rFonts w:ascii="Arial" w:hAnsi="Arial" w:cs="Arial"/>
+          <w:b/>
+          <w:bCs/>
+          <w:sz w:val="20"/>
+          <w:szCs w:val="20"/>
+          <w:u w:val="single"/>
+        </w:rPr>
+        <w:t>)</w:t>
       </w:r>
       <w:r>
         <w:rPr>
@@ -4087,45 +4730,12 @@
       <w:r>
         <w:rPr>
           <w:rFonts w:ascii="Arial" w:hAnsi="Arial" w:cs="Arial"/>
-          <w:b/>
-          <w:bCs/>
-          <w:sz w:val="20"/>
-          <w:szCs w:val="20"/>
-          <w:u w:val="single"/>
-        </w:rPr>
-        <w:t xml:space="preserve">uOttaHack (Canada’s Capital Hackathon </w:t>
-      </w:r>
-      <w:r>
-        <w:rPr>
-          <w:rFonts w:ascii="Arial" w:hAnsi="Arial" w:cs="Arial"/>
-          <w:b/>
-          <w:bCs/>
-          <w:sz w:val="20"/>
-          <w:szCs w:val="20"/>
-          <w:u w:val="single"/>
-        </w:rPr>
-        <w:t>c.2018</w:t>
-      </w:r>
-      <w:r>
-        <w:rPr>
-          <w:rFonts w:ascii="Arial" w:hAnsi="Arial" w:cs="Arial"/>
-          <w:b/>
-          <w:bCs/>
-          <w:sz w:val="20"/>
-          <w:szCs w:val="20"/>
-          <w:u w:val="single"/>
-        </w:rPr>
-        <w:t>)</w:t>
-      </w:r>
-      <w:r>
-        <w:rPr>
-          <w:rFonts w:ascii="Arial" w:hAnsi="Arial" w:cs="Arial"/>
           <w:i/>
           <w:iCs/>
           <w:sz w:val="20"/>
           <w:szCs w:val="20"/>
         </w:rPr>
-        <w:tab/>
+        <w:t xml:space="preserve"> </w:t>
       </w:r>
       <w:r>
         <w:rPr>
@@ -4193,17 +4803,17 @@
           <w:sz w:val="20"/>
           <w:szCs w:val="20"/>
         </w:rPr>
-        <w:t>6</w:t>
-      </w:r>
-      <w:r>
-        <w:rPr>
-          <w:rFonts w:ascii="Arial" w:hAnsi="Arial" w:cs="Arial"/>
-          <w:b/>
-          <w:bCs/>
-          <w:sz w:val="20"/>
-          <w:szCs w:val="20"/>
-        </w:rPr>
-        <w:t>00+ students</w:t>
+        <w:t>85</w:t>
+      </w:r>
+      <w:r>
+        <w:rPr>
+          <w:rFonts w:ascii="Arial" w:hAnsi="Arial" w:cs="Arial"/>
+          <w:b/>
+          <w:bCs/>
+          <w:sz w:val="20"/>
+          <w:szCs w:val="20"/>
+        </w:rPr>
+        <w:t>0+ students</w:t>
       </w:r>
       <w:r>
         <w:rPr>
@@ -4257,17 +4867,45 @@
           <w:sz w:val="20"/>
           <w:szCs w:val="20"/>
         </w:rPr>
-        <w:t xml:space="preserve">Coordinated a </w:t>
-      </w:r>
-      <w:r>
-        <w:rPr>
-          <w:rFonts w:ascii="Arial" w:hAnsi="Arial" w:cs="Arial"/>
-          <w:b/>
-          <w:bCs/>
-          <w:sz w:val="20"/>
-          <w:szCs w:val="20"/>
-        </w:rPr>
-        <w:t>500+ student</w:t>
+        <w:t xml:space="preserve">Coordinated </w:t>
+      </w:r>
+      <w:proofErr w:type="gramStart"/>
+      <w:r>
+        <w:rPr>
+          <w:rFonts w:ascii="Arial" w:hAnsi="Arial" w:cs="Arial"/>
+          <w:sz w:val="20"/>
+          <w:szCs w:val="20"/>
+        </w:rPr>
+        <w:t>a</w:t>
+      </w:r>
+      <w:proofErr w:type="gramEnd"/>
+      <w:r>
+        <w:rPr>
+          <w:rFonts w:ascii="Arial" w:hAnsi="Arial" w:cs="Arial"/>
+          <w:sz w:val="20"/>
+          <w:szCs w:val="20"/>
+        </w:rPr>
+        <w:t xml:space="preserve"> </w:t>
+      </w:r>
+      <w:r>
+        <w:rPr>
+          <w:rFonts w:ascii="Arial" w:hAnsi="Arial" w:cs="Arial"/>
+          <w:b/>
+          <w:bCs/>
+          <w:sz w:val="20"/>
+          <w:szCs w:val="20"/>
+        </w:rPr>
+        <w:t>80</w:t>
+      </w:r>
+      <w:r>
+        <w:rPr>
+          <w:rFonts w:ascii="Arial" w:hAnsi="Arial" w:cs="Arial"/>
+          <w:b/>
+          <w:bCs/>
+          <w:sz w:val="20"/>
+          <w:szCs w:val="20"/>
+        </w:rPr>
+        <w:t>0+ student</w:t>
       </w:r>
       <w:r>
         <w:rPr>
@@ -4284,11 +4922,13 @@
             <w:rFonts w:ascii="Arial" w:hAnsi="Arial" w:cs="Arial"/>
             <w:b/>
             <w:bCs/>
-            <w:color w:val="000000" w:themeColor="text1"/>
+            <w:i/>
+            <w:iCs/>
+            <w:color w:val="0070C0"/>
             <w:sz w:val="20"/>
             <w:szCs w:val="20"/>
           </w:rPr>
-          <w:t xml:space="preserve">official </w:t>
+          <w:t>offic</w:t>
         </w:r>
         <w:r>
           <w:rPr>
@@ -4296,11 +4936,27 @@
             <w:rFonts w:ascii="Arial" w:hAnsi="Arial" w:cs="Arial"/>
             <w:b/>
             <w:bCs/>
-            <w:color w:val="000000" w:themeColor="text1"/>
+            <w:i/>
+            <w:iCs/>
+            <w:color w:val="0070C0"/>
             <w:sz w:val="20"/>
             <w:szCs w:val="20"/>
           </w:rPr>
-          <w:t>site</w:t>
+          <w:t>i</w:t>
+        </w:r>
+        <w:r>
+          <w:rPr>
+            <w:rStyle w:val="Hyperlink"/>
+            <w:rFonts w:ascii="Arial" w:hAnsi="Arial" w:cs="Arial"/>
+            <w:b/>
+            <w:bCs/>
+            <w:i/>
+            <w:iCs/>
+            <w:color w:val="0070C0"/>
+            <w:sz w:val="20"/>
+            <w:szCs w:val="20"/>
+          </w:rPr>
+          <w:t>al site</w:t>
         </w:r>
       </w:hyperlink>
       <w:r>
@@ -4341,11 +4997,13 @@
             <w:rFonts w:ascii="Arial" w:hAnsi="Arial" w:cs="Arial"/>
             <w:b/>
             <w:bCs/>
-            <w:color w:val="000000" w:themeColor="text1"/>
+            <w:i/>
+            <w:iCs/>
+            <w:color w:val="0070C0"/>
             <w:sz w:val="20"/>
             <w:szCs w:val="20"/>
           </w:rPr>
-          <w:t>live</w:t>
+          <w:t>live-ev</w:t>
         </w:r>
         <w:r>
           <w:rPr>
@@ -4353,11 +5011,13 @@
             <w:rFonts w:ascii="Arial" w:hAnsi="Arial" w:cs="Arial"/>
             <w:b/>
             <w:bCs/>
-            <w:color w:val="000000" w:themeColor="text1"/>
+            <w:i/>
+            <w:iCs/>
+            <w:color w:val="0070C0"/>
             <w:sz w:val="20"/>
             <w:szCs w:val="20"/>
           </w:rPr>
-          <w:t>-event</w:t>
+          <w:t>e</w:t>
         </w:r>
         <w:r>
           <w:rPr>
@@ -4365,11 +5025,13 @@
             <w:rFonts w:ascii="Arial" w:hAnsi="Arial" w:cs="Arial"/>
             <w:b/>
             <w:bCs/>
-            <w:color w:val="000000" w:themeColor="text1"/>
+            <w:i/>
+            <w:iCs/>
+            <w:color w:val="0070C0"/>
             <w:sz w:val="20"/>
             <w:szCs w:val="20"/>
           </w:rPr>
-          <w:t xml:space="preserve"> site</w:t>
+          <w:t>nt site</w:t>
         </w:r>
       </w:hyperlink>
       <w:r>
@@ -4574,8 +5236,8 @@
         <w:ind w:left="274" w:hanging="274"/>
         <w:rPr>
           <w:rFonts w:ascii="Arial" w:hAnsi="Arial" w:cs="Arial"/>
-          <w:sz w:val="10"/>
-          <w:szCs w:val="10"/>
+          <w:sz w:val="8"/>
+          <w:szCs w:val="8"/>
         </w:rPr>
       </w:pPr>
     </w:p>
@@ -4611,6 +5273,16 @@
           <w:sz w:val="20"/>
           <w:szCs w:val="20"/>
         </w:rPr>
+        <w:t xml:space="preserve"> </w:t>
+      </w:r>
+      <w:r>
+        <w:rPr>
+          <w:rFonts w:ascii="Arial" w:hAnsi="Arial" w:cs="Arial"/>
+          <w:b/>
+          <w:bCs/>
+          <w:sz w:val="20"/>
+          <w:szCs w:val="20"/>
+        </w:rPr>
         <w:tab/>
       </w:r>
       <w:r>
@@ -4633,6 +5305,16 @@
           <w:szCs w:val="20"/>
         </w:rPr>
         <w:tab/>
+      </w:r>
+      <w:r>
+        <w:rPr>
+          <w:rFonts w:ascii="Arial" w:hAnsi="Arial" w:cs="Arial"/>
+          <w:b/>
+          <w:bCs/>
+          <w:sz w:val="20"/>
+          <w:szCs w:val="20"/>
+        </w:rPr>
+        <w:t xml:space="preserve"> </w:t>
       </w:r>
       <w:r>
         <w:rPr>
@@ -4921,8 +5603,8 @@
         <w:ind w:left="274" w:hanging="274"/>
         <w:rPr>
           <w:rFonts w:ascii="Arial" w:hAnsi="Arial" w:cs="Arial"/>
-          <w:sz w:val="10"/>
-          <w:szCs w:val="10"/>
+          <w:sz w:val="8"/>
+          <w:szCs w:val="8"/>
         </w:rPr>
       </w:pPr>
     </w:p>
@@ -4990,6 +5672,14 @@
           <w:szCs w:val="20"/>
         </w:rPr>
         <w:tab/>
+      </w:r>
+      <w:r>
+        <w:rPr>
+          <w:rFonts w:ascii="Arial" w:hAnsi="Arial" w:cs="Arial"/>
+          <w:sz w:val="20"/>
+          <w:szCs w:val="20"/>
+        </w:rPr>
+        <w:t xml:space="preserve"> </w:t>
       </w:r>
       <w:r>
         <w:rPr>
@@ -5037,7 +5727,25 @@
           <w:sz w:val="20"/>
           <w:szCs w:val="20"/>
         </w:rPr>
-        <w:t>One of two leaders selected to foster a</w:t>
+        <w:t xml:space="preserve">Selected to </w:t>
+      </w:r>
+      <w:r>
+        <w:rPr>
+          <w:rFonts w:ascii="Arial" w:hAnsi="Arial" w:cs="Arial"/>
+          <w:b/>
+          <w:bCs/>
+          <w:sz w:val="20"/>
+          <w:szCs w:val="20"/>
+        </w:rPr>
+        <w:t>represent uOttawa</w:t>
+      </w:r>
+      <w:r>
+        <w:rPr>
+          <w:rFonts w:ascii="Arial" w:hAnsi="Arial" w:cs="Arial"/>
+          <w:sz w:val="20"/>
+          <w:szCs w:val="20"/>
+        </w:rPr>
+        <w:t xml:space="preserve"> to foster a</w:t>
       </w:r>
       <w:r>
         <w:rPr>
@@ -5287,7 +5995,7 @@
         <v:path o:extrusionok="f" gradientshapeok="t" o:connecttype="rect"/>
         <o:lock v:ext="edit" aspectratio="t"/>
       </v:shapetype>
-      <v:shape id="_x0000_i1029" type="#_x0000_t75" style="width:384.3pt;height:384.3pt;visibility:visible;mso-wrap-style:square" o:bullet="t">
+      <v:shape id="_x0000_i1064" type="#_x0000_t75" style="width:384.5pt;height:384.5pt;visibility:visible;mso-wrap-style:square" o:bullet="t">
         <v:imagedata r:id="rId1" o:title=""/>
       </v:shape>
     </w:pict>

</xml_diff>

<commit_message>
Updated for Summer 2025
</commit_message>
<xml_diff>
--- a/Devon_Knight_resume.docx
+++ b/Devon_Knight_resume.docx
@@ -417,7 +417,25 @@
           <w:sz w:val="20"/>
           <w:szCs w:val="20"/>
         </w:rPr>
-        <w:t xml:space="preserve"> Databases, </w:t>
+        <w:t xml:space="preserve"> Database</w:t>
+      </w:r>
+      <w:r>
+        <w:rPr>
+          <w:rFonts w:ascii="Arial" w:hAnsi="Arial" w:cs="Arial"/>
+          <w:color w:val="000000" w:themeColor="text1"/>
+          <w:sz w:val="20"/>
+          <w:szCs w:val="20"/>
+        </w:rPr>
+        <w:t>s</w:t>
+      </w:r>
+      <w:r>
+        <w:rPr>
+          <w:rFonts w:ascii="Arial" w:hAnsi="Arial" w:cs="Arial"/>
+          <w:color w:val="000000" w:themeColor="text1"/>
+          <w:sz w:val="20"/>
+          <w:szCs w:val="20"/>
+        </w:rPr>
+        <w:t xml:space="preserve">, </w:t>
       </w:r>
       <w:r>
         <w:rPr>
@@ -453,7 +471,7 @@
           <w:sz w:val="20"/>
           <w:szCs w:val="20"/>
         </w:rPr>
-        <w:t>CPU</w:t>
+        <w:t>Software</w:t>
       </w:r>
       <w:r>
         <w:rPr>
@@ -479,11 +497,13 @@
       <w:r>
         <w:rPr>
           <w:rFonts w:ascii="Arial" w:hAnsi="Arial" w:cs="Arial"/>
-          <w:color w:val="000000" w:themeColor="text1"/>
-          <w:sz w:val="20"/>
-          <w:szCs w:val="20"/>
-        </w:rPr>
-        <w:t>Volunteer</w:t>
+          <w:b/>
+          <w:bCs/>
+          <w:color w:val="000000" w:themeColor="text1"/>
+          <w:sz w:val="20"/>
+          <w:szCs w:val="20"/>
+        </w:rPr>
+        <w:t>Societies</w:t>
       </w:r>
       <w:r>
         <w:rPr>
@@ -530,7 +550,25 @@
           <w:sz w:val="20"/>
           <w:szCs w:val="20"/>
         </w:rPr>
-        <w:t>7 Scholarships</w:t>
+        <w:t>7</w:t>
+      </w:r>
+      <w:r>
+        <w:rPr>
+          <w:rFonts w:ascii="Arial" w:hAnsi="Arial" w:cs="Arial"/>
+          <w:color w:val="000000" w:themeColor="text1"/>
+          <w:sz w:val="20"/>
+          <w:szCs w:val="20"/>
+        </w:rPr>
+        <w:t xml:space="preserve"> x</w:t>
+      </w:r>
+      <w:r>
+        <w:rPr>
+          <w:rFonts w:ascii="Arial" w:hAnsi="Arial" w:cs="Arial"/>
+          <w:color w:val="000000" w:themeColor="text1"/>
+          <w:sz w:val="20"/>
+          <w:szCs w:val="20"/>
+        </w:rPr>
+        <w:t xml:space="preserve"> Scholarships</w:t>
       </w:r>
       <w:r>
         <w:rPr>
@@ -602,52 +640,7 @@
           <w:sz w:val="20"/>
           <w:szCs w:val="20"/>
         </w:rPr>
-        <w:t>Director</w:t>
-      </w:r>
-      <w:r>
-        <w:rPr>
-          <w:rFonts w:ascii="Arial" w:hAnsi="Arial" w:cs="Arial"/>
-          <w:color w:val="000000" w:themeColor="text1"/>
-          <w:sz w:val="20"/>
-          <w:szCs w:val="20"/>
-        </w:rPr>
-        <w:t>,</w:t>
-      </w:r>
-      <w:r>
-        <w:rPr>
-          <w:rFonts w:ascii="Arial" w:hAnsi="Arial" w:cs="Arial"/>
-          <w:color w:val="000000" w:themeColor="text1"/>
-          <w:sz w:val="20"/>
-          <w:szCs w:val="20"/>
-        </w:rPr>
-        <w:t xml:space="preserve"> </w:t>
-      </w:r>
-      <w:r>
-        <w:rPr>
-          <w:rFonts w:ascii="Arial" w:hAnsi="Arial" w:cs="Arial"/>
-          <w:color w:val="000000" w:themeColor="text1"/>
-          <w:sz w:val="20"/>
-          <w:szCs w:val="20"/>
-        </w:rPr>
-        <w:t>Sponsor</w:t>
-      </w:r>
-      <w:r>
-        <w:rPr>
-          <w:rFonts w:ascii="Arial" w:hAnsi="Arial" w:cs="Arial"/>
-          <w:color w:val="000000" w:themeColor="text1"/>
-          <w:sz w:val="20"/>
-          <w:szCs w:val="20"/>
-        </w:rPr>
-        <w:t>ship</w:t>
-      </w:r>
-      <w:r>
-        <w:rPr>
-          <w:rFonts w:ascii="Arial" w:hAnsi="Arial" w:cs="Arial"/>
-          <w:color w:val="000000" w:themeColor="text1"/>
-          <w:sz w:val="20"/>
-          <w:szCs w:val="20"/>
-        </w:rPr>
-        <w:t xml:space="preserve"> </w:t>
+        <w:t xml:space="preserve">Sponsorship </w:t>
       </w:r>
       <w:r>
         <w:rPr>
@@ -669,6 +662,397 @@
         </w:tabs>
         <w:spacing w:after="0" w:line="240" w:lineRule="auto"/>
         <w:ind w:left="274" w:hanging="274"/>
+        <w:rPr>
+          <w:rFonts w:ascii="Arial" w:hAnsi="Arial" w:cs="Arial"/>
+          <w:color w:val="000000" w:themeColor="text1"/>
+          <w:sz w:val="4"/>
+          <w:szCs w:val="4"/>
+        </w:rPr>
+      </w:pPr>
+    </w:p>
+    <w:p>
+      <w:pPr>
+        <w:pBdr>
+          <w:bottom w:val="single" w:sz="4" w:space="1" w:color="auto"/>
+        </w:pBdr>
+        <w:tabs>
+          <w:tab w:val="right" w:pos="10800"/>
+        </w:tabs>
+        <w:spacing w:after="40" w:line="240" w:lineRule="auto"/>
+        <w:ind w:left="274" w:hanging="274"/>
+        <w:rPr>
+          <w:rFonts w:ascii="Arial" w:hAnsi="Arial" w:cs="Arial"/>
+          <w:b/>
+          <w:bCs/>
+          <w:color w:val="000000" w:themeColor="text1"/>
+        </w:rPr>
+      </w:pPr>
+      <w:r>
+        <w:rPr>
+          <w:rFonts w:ascii="Arial" w:hAnsi="Arial" w:cs="Arial"/>
+          <w:b/>
+          <w:bCs/>
+          <w:color w:val="000000" w:themeColor="text1"/>
+          <w:sz w:val="28"/>
+          <w:szCs w:val="28"/>
+        </w:rPr>
+        <w:t>Skills</w:t>
+      </w:r>
+    </w:p>
+    <w:p>
+      <w:pPr>
+        <w:pStyle w:val="ListParagraph"/>
+        <w:numPr>
+          <w:ilvl w:val="0"/>
+          <w:numId w:val="31"/>
+        </w:numPr>
+        <w:tabs>
+          <w:tab w:val="right" w:pos="10800"/>
+        </w:tabs>
+        <w:spacing w:after="0" w:line="240" w:lineRule="auto"/>
+        <w:ind w:left="450" w:hanging="270"/>
+        <w:rPr>
+          <w:rFonts w:ascii="Arial" w:hAnsi="Arial" w:cs="Arial"/>
+          <w:color w:val="000000" w:themeColor="text1"/>
+          <w:sz w:val="20"/>
+          <w:szCs w:val="20"/>
+        </w:rPr>
+      </w:pPr>
+      <w:r>
+        <w:rPr>
+          <w:rFonts w:ascii="Arial" w:hAnsi="Arial" w:cs="Arial"/>
+          <w:b/>
+          <w:bCs/>
+          <w:color w:val="000000" w:themeColor="text1"/>
+          <w:sz w:val="20"/>
+          <w:szCs w:val="20"/>
+        </w:rPr>
+        <w:t>Proficient:</w:t>
+      </w:r>
+      <w:r>
+        <w:rPr>
+          <w:rFonts w:ascii="Arial" w:hAnsi="Arial" w:cs="Arial"/>
+          <w:color w:val="000000" w:themeColor="text1"/>
+          <w:sz w:val="20"/>
+          <w:szCs w:val="20"/>
+        </w:rPr>
+        <w:t xml:space="preserve"> Python, </w:t>
+      </w:r>
+      <w:r>
+        <w:rPr>
+          <w:rFonts w:ascii="Arial" w:hAnsi="Arial" w:cs="Arial"/>
+          <w:color w:val="000000" w:themeColor="text1"/>
+          <w:sz w:val="20"/>
+          <w:szCs w:val="20"/>
+        </w:rPr>
+        <w:t>Agentic AI</w:t>
+      </w:r>
+      <w:r>
+        <w:rPr>
+          <w:rFonts w:ascii="Arial" w:hAnsi="Arial" w:cs="Arial"/>
+          <w:color w:val="000000" w:themeColor="text1"/>
+          <w:sz w:val="20"/>
+          <w:szCs w:val="20"/>
+        </w:rPr>
+        <w:t xml:space="preserve">, FastAPI, </w:t>
+      </w:r>
+      <w:r>
+        <w:rPr>
+          <w:rFonts w:ascii="Arial" w:hAnsi="Arial" w:cs="Arial"/>
+          <w:color w:val="000000" w:themeColor="text1"/>
+          <w:sz w:val="20"/>
+          <w:szCs w:val="20"/>
+        </w:rPr>
+        <w:t>OpenAI</w:t>
+      </w:r>
+      <w:r>
+        <w:rPr>
+          <w:rFonts w:ascii="Arial" w:hAnsi="Arial" w:cs="Arial"/>
+          <w:color w:val="000000" w:themeColor="text1"/>
+          <w:sz w:val="20"/>
+          <w:szCs w:val="20"/>
+        </w:rPr>
+        <w:t xml:space="preserve"> API, </w:t>
+      </w:r>
+      <w:r>
+        <w:rPr>
+          <w:rFonts w:ascii="Arial" w:hAnsi="Arial" w:cs="Arial"/>
+          <w:color w:val="000000" w:themeColor="text1"/>
+          <w:sz w:val="20"/>
+          <w:szCs w:val="20"/>
+        </w:rPr>
+        <w:t>Kubernetes</w:t>
+      </w:r>
+      <w:r>
+        <w:rPr>
+          <w:rFonts w:ascii="Arial" w:hAnsi="Arial" w:cs="Arial"/>
+          <w:color w:val="000000" w:themeColor="text1"/>
+          <w:sz w:val="20"/>
+          <w:szCs w:val="20"/>
+        </w:rPr>
+        <w:t xml:space="preserve">, </w:t>
+      </w:r>
+      <w:r>
+        <w:rPr>
+          <w:rFonts w:ascii="Arial" w:hAnsi="Arial" w:cs="Arial"/>
+          <w:color w:val="000000" w:themeColor="text1"/>
+          <w:sz w:val="20"/>
+          <w:szCs w:val="20"/>
+        </w:rPr>
+        <w:t>Git, UNIX/Linux OS, ReactJS, NoSQL, NodeJS</w:t>
+      </w:r>
+    </w:p>
+    <w:p>
+      <w:pPr>
+        <w:pStyle w:val="ListParagraph"/>
+        <w:numPr>
+          <w:ilvl w:val="0"/>
+          <w:numId w:val="31"/>
+        </w:numPr>
+        <w:tabs>
+          <w:tab w:val="right" w:pos="10800"/>
+        </w:tabs>
+        <w:spacing w:after="0" w:line="240" w:lineRule="auto"/>
+        <w:ind w:left="450" w:hanging="270"/>
+        <w:rPr>
+          <w:rFonts w:ascii="Arial" w:hAnsi="Arial" w:cs="Arial"/>
+          <w:color w:val="000000" w:themeColor="text1"/>
+          <w:sz w:val="20"/>
+          <w:szCs w:val="20"/>
+        </w:rPr>
+      </w:pPr>
+      <w:r>
+        <w:rPr>
+          <w:rFonts w:ascii="Arial" w:hAnsi="Arial" w:cs="Arial"/>
+          <w:b/>
+          <w:bCs/>
+          <w:color w:val="000000" w:themeColor="text1"/>
+          <w:sz w:val="20"/>
+          <w:szCs w:val="20"/>
+        </w:rPr>
+        <w:t>Experienced:</w:t>
+      </w:r>
+      <w:r>
+        <w:rPr>
+          <w:rFonts w:ascii="Arial" w:hAnsi="Arial" w:cs="Arial"/>
+          <w:color w:val="000000" w:themeColor="text1"/>
+          <w:sz w:val="20"/>
+          <w:szCs w:val="20"/>
+        </w:rPr>
+        <w:t xml:space="preserve"> Bash, Shell, </w:t>
+      </w:r>
+      <w:r>
+        <w:rPr>
+          <w:rFonts w:ascii="Arial" w:hAnsi="Arial" w:cs="Arial"/>
+          <w:color w:val="000000" w:themeColor="text1"/>
+          <w:sz w:val="20"/>
+          <w:szCs w:val="20"/>
+        </w:rPr>
+        <w:t xml:space="preserve">JavaScript, </w:t>
+      </w:r>
+      <w:r>
+        <w:rPr>
+          <w:rFonts w:ascii="Arial" w:hAnsi="Arial" w:cs="Arial"/>
+          <w:color w:val="000000" w:themeColor="text1"/>
+          <w:sz w:val="20"/>
+          <w:szCs w:val="20"/>
+        </w:rPr>
+        <w:t>HTML</w:t>
+      </w:r>
+      <w:r>
+        <w:rPr>
+          <w:rFonts w:ascii="Arial" w:hAnsi="Arial" w:cs="Arial"/>
+          <w:color w:val="000000" w:themeColor="text1"/>
+          <w:sz w:val="20"/>
+          <w:szCs w:val="20"/>
+        </w:rPr>
+        <w:t xml:space="preserve">, </w:t>
+      </w:r>
+      <w:r>
+        <w:rPr>
+          <w:rFonts w:ascii="Arial" w:hAnsi="Arial" w:cs="Arial"/>
+          <w:color w:val="000000" w:themeColor="text1"/>
+          <w:sz w:val="20"/>
+          <w:szCs w:val="20"/>
+        </w:rPr>
+        <w:t>CSS</w:t>
+      </w:r>
+      <w:r>
+        <w:rPr>
+          <w:rFonts w:ascii="Arial" w:hAnsi="Arial" w:cs="Arial"/>
+          <w:color w:val="000000" w:themeColor="text1"/>
+          <w:sz w:val="20"/>
+          <w:szCs w:val="20"/>
+        </w:rPr>
+        <w:t>, TypeScript, C</w:t>
+      </w:r>
+      <w:r>
+        <w:rPr>
+          <w:rFonts w:ascii="Arial" w:hAnsi="Arial" w:cs="Arial"/>
+          <w:color w:val="000000" w:themeColor="text1"/>
+          <w:sz w:val="20"/>
+          <w:szCs w:val="20"/>
+        </w:rPr>
+        <w:t>/</w:t>
+      </w:r>
+      <w:r>
+        <w:rPr>
+          <w:rFonts w:ascii="Arial" w:hAnsi="Arial" w:cs="Arial"/>
+          <w:color w:val="000000" w:themeColor="text1"/>
+          <w:sz w:val="20"/>
+          <w:szCs w:val="20"/>
+        </w:rPr>
+        <w:t>C++</w:t>
+      </w:r>
+      <w:r>
+        <w:rPr>
+          <w:rFonts w:ascii="Arial" w:hAnsi="Arial" w:cs="Arial"/>
+          <w:color w:val="000000" w:themeColor="text1"/>
+          <w:sz w:val="20"/>
+          <w:szCs w:val="20"/>
+        </w:rPr>
+        <w:t>/C#</w:t>
+      </w:r>
+      <w:r>
+        <w:rPr>
+          <w:rFonts w:ascii="Arial" w:hAnsi="Arial" w:cs="Arial"/>
+          <w:color w:val="000000" w:themeColor="text1"/>
+          <w:sz w:val="20"/>
+          <w:szCs w:val="20"/>
+        </w:rPr>
+        <w:t>, MongoDB, SQLite, Kubernetes, Docker</w:t>
+      </w:r>
+    </w:p>
+    <w:p>
+      <w:pPr>
+        <w:pStyle w:val="ListParagraph"/>
+        <w:numPr>
+          <w:ilvl w:val="0"/>
+          <w:numId w:val="31"/>
+        </w:numPr>
+        <w:tabs>
+          <w:tab w:val="right" w:pos="10800"/>
+        </w:tabs>
+        <w:spacing w:after="0" w:line="240" w:lineRule="auto"/>
+        <w:ind w:left="450" w:hanging="270"/>
+        <w:rPr>
+          <w:rFonts w:ascii="Arial" w:hAnsi="Arial" w:cs="Arial"/>
+          <w:color w:val="000000" w:themeColor="text1"/>
+          <w:sz w:val="20"/>
+          <w:szCs w:val="20"/>
+        </w:rPr>
+      </w:pPr>
+      <w:r>
+        <w:rPr>
+          <w:rFonts w:ascii="Arial" w:hAnsi="Arial" w:cs="Arial"/>
+          <w:b/>
+          <w:bCs/>
+          <w:color w:val="000000" w:themeColor="text1"/>
+          <w:sz w:val="20"/>
+          <w:szCs w:val="20"/>
+        </w:rPr>
+        <w:t>Familiar:</w:t>
+      </w:r>
+      <w:r>
+        <w:rPr>
+          <w:rFonts w:ascii="Arial" w:hAnsi="Arial" w:cs="Arial"/>
+          <w:color w:val="000000" w:themeColor="text1"/>
+          <w:sz w:val="20"/>
+          <w:szCs w:val="20"/>
+        </w:rPr>
+        <w:t xml:space="preserve"> </w:t>
+      </w:r>
+      <w:r>
+        <w:rPr>
+          <w:rFonts w:ascii="Arial" w:hAnsi="Arial" w:cs="Arial"/>
+          <w:color w:val="000000" w:themeColor="text1"/>
+          <w:sz w:val="20"/>
+          <w:szCs w:val="20"/>
+        </w:rPr>
+        <w:t>SageMaker</w:t>
+      </w:r>
+      <w:r>
+        <w:rPr>
+          <w:rFonts w:ascii="Arial" w:hAnsi="Arial" w:cs="Arial"/>
+          <w:color w:val="000000" w:themeColor="text1"/>
+          <w:sz w:val="20"/>
+          <w:szCs w:val="20"/>
+        </w:rPr>
+        <w:t>, Huggingface</w:t>
+      </w:r>
+      <w:r>
+        <w:rPr>
+          <w:rFonts w:ascii="Arial" w:hAnsi="Arial" w:cs="Arial"/>
+          <w:color w:val="000000" w:themeColor="text1"/>
+          <w:sz w:val="20"/>
+          <w:szCs w:val="20"/>
+        </w:rPr>
+        <w:t>, GitHub Action</w:t>
+      </w:r>
+      <w:r>
+        <w:rPr>
+          <w:rFonts w:ascii="Arial" w:hAnsi="Arial" w:cs="Arial"/>
+          <w:color w:val="000000" w:themeColor="text1"/>
+          <w:sz w:val="20"/>
+          <w:szCs w:val="20"/>
+        </w:rPr>
+        <w:t>/</w:t>
+      </w:r>
+      <w:r>
+        <w:rPr>
+          <w:rFonts w:ascii="Arial" w:hAnsi="Arial" w:cs="Arial"/>
+          <w:color w:val="000000" w:themeColor="text1"/>
+          <w:sz w:val="20"/>
+          <w:szCs w:val="20"/>
+        </w:rPr>
+        <w:t>Runner, Jenkins, Maven</w:t>
+      </w:r>
+      <w:r>
+        <w:rPr>
+          <w:rFonts w:ascii="Arial" w:hAnsi="Arial" w:cs="Arial"/>
+          <w:color w:val="000000" w:themeColor="text1"/>
+          <w:sz w:val="20"/>
+          <w:szCs w:val="20"/>
+        </w:rPr>
+        <w:t>/</w:t>
+      </w:r>
+      <w:r>
+        <w:rPr>
+          <w:rFonts w:ascii="Arial" w:hAnsi="Arial" w:cs="Arial"/>
+          <w:color w:val="000000" w:themeColor="text1"/>
+          <w:sz w:val="20"/>
+          <w:szCs w:val="20"/>
+        </w:rPr>
+        <w:t xml:space="preserve">Gradle, AWS, </w:t>
+      </w:r>
+      <w:r>
+        <w:rPr>
+          <w:rFonts w:ascii="Arial" w:hAnsi="Arial" w:cs="Arial"/>
+          <w:color w:val="000000" w:themeColor="text1"/>
+          <w:sz w:val="20"/>
+          <w:szCs w:val="20"/>
+        </w:rPr>
+        <w:t>Pytorch</w:t>
+      </w:r>
+      <w:r>
+        <w:rPr>
+          <w:rFonts w:ascii="Arial" w:hAnsi="Arial" w:cs="Arial"/>
+          <w:color w:val="000000" w:themeColor="text1"/>
+          <w:sz w:val="20"/>
+          <w:szCs w:val="20"/>
+        </w:rPr>
+        <w:t>, Splunk, Firebase</w:t>
+      </w:r>
+    </w:p>
+    <w:p>
+      <w:pPr>
+        <w:pBdr>
+          <w:bottom w:val="single" w:sz="4" w:space="1" w:color="auto"/>
+        </w:pBdr>
+        <w:tabs>
+          <w:tab w:val="right" w:pos="10800"/>
+        </w:tabs>
+        <w:spacing w:after="0" w:line="240" w:lineRule="auto"/>
         <w:rPr>
           <w:rFonts w:ascii="Arial" w:hAnsi="Arial" w:cs="Arial"/>
           <w:color w:val="000000" w:themeColor="text1"/>
@@ -1118,18 +1502,113 @@
           <w:sz w:val="20"/>
           <w:szCs w:val="20"/>
         </w:rPr>
-        <w:t xml:space="preserve">using </w:t>
-      </w:r>
-      <w:r>
-        <w:rPr>
-          <w:rFonts w:ascii="Arial" w:hAnsi="Arial" w:cs="Arial"/>
-          <w:b/>
-          <w:bCs/>
-          <w:color w:val="000000" w:themeColor="text1"/>
-          <w:sz w:val="20"/>
-          <w:szCs w:val="20"/>
-        </w:rPr>
-        <w:t xml:space="preserve">OpenAI, Anthropic, Meta Large Language Models </w:t>
+        <w:t>using</w:t>
+      </w:r>
+      <w:r>
+        <w:rPr>
+          <w:rFonts w:ascii="Arial" w:hAnsi="Arial" w:cs="Arial"/>
+          <w:b/>
+          <w:bCs/>
+          <w:color w:val="000000" w:themeColor="text1"/>
+          <w:sz w:val="20"/>
+          <w:szCs w:val="20"/>
+        </w:rPr>
+        <w:t xml:space="preserve"> </w:t>
+      </w:r>
+      <w:r>
+        <w:rPr>
+          <w:rFonts w:ascii="Arial" w:hAnsi="Arial" w:cs="Arial"/>
+          <w:b/>
+          <w:bCs/>
+          <w:color w:val="000000" w:themeColor="text1"/>
+          <w:sz w:val="20"/>
+          <w:szCs w:val="20"/>
+        </w:rPr>
+        <w:t>Anthropic, Meta</w:t>
+      </w:r>
+      <w:r>
+        <w:rPr>
+          <w:rFonts w:ascii="Arial" w:hAnsi="Arial" w:cs="Arial"/>
+          <w:b/>
+          <w:bCs/>
+          <w:color w:val="000000" w:themeColor="text1"/>
+          <w:sz w:val="20"/>
+          <w:szCs w:val="20"/>
+        </w:rPr>
+        <w:t xml:space="preserve">, </w:t>
+      </w:r>
+      <w:r>
+        <w:rPr>
+          <w:rFonts w:ascii="Arial" w:hAnsi="Arial" w:cs="Arial"/>
+          <w:b/>
+          <w:bCs/>
+          <w:color w:val="000000" w:themeColor="text1"/>
+          <w:sz w:val="20"/>
+          <w:szCs w:val="20"/>
+        </w:rPr>
+        <w:t>OpenAI</w:t>
+      </w:r>
+      <w:r>
+        <w:rPr>
+          <w:rFonts w:ascii="Arial" w:hAnsi="Arial" w:cs="Arial"/>
+          <w:b/>
+          <w:bCs/>
+          <w:color w:val="000000" w:themeColor="text1"/>
+          <w:sz w:val="20"/>
+          <w:szCs w:val="20"/>
+        </w:rPr>
+        <w:t xml:space="preserve"> </w:t>
+      </w:r>
+      <w:r>
+        <w:rPr>
+          <w:rFonts w:ascii="Arial" w:hAnsi="Arial" w:cs="Arial"/>
+          <w:b/>
+          <w:bCs/>
+          <w:color w:val="000000" w:themeColor="text1"/>
+          <w:sz w:val="20"/>
+          <w:szCs w:val="20"/>
+        </w:rPr>
+        <w:t xml:space="preserve">API </w:t>
+      </w:r>
+      <w:r>
+        <w:rPr>
+          <w:rFonts w:ascii="Arial" w:hAnsi="Arial" w:cs="Arial"/>
+          <w:b/>
+          <w:bCs/>
+          <w:color w:val="000000" w:themeColor="text1"/>
+          <w:sz w:val="20"/>
+          <w:szCs w:val="20"/>
+        </w:rPr>
+        <w:t>endpoints</w:t>
+      </w:r>
+      <w:r>
+        <w:rPr>
+          <w:rFonts w:ascii="Arial" w:hAnsi="Arial" w:cs="Arial"/>
+          <w:color w:val="000000" w:themeColor="text1"/>
+          <w:sz w:val="20"/>
+          <w:szCs w:val="20"/>
+        </w:rPr>
+        <w:t xml:space="preserve"> </w:t>
+      </w:r>
+      <w:r>
+        <w:rPr>
+          <w:rFonts w:ascii="Arial" w:hAnsi="Arial" w:cs="Arial"/>
+          <w:color w:val="000000" w:themeColor="text1"/>
+          <w:sz w:val="20"/>
+          <w:szCs w:val="20"/>
+        </w:rPr>
+        <w:t>for LLM Apps</w:t>
+      </w:r>
+      <w:r>
+        <w:rPr>
+          <w:rFonts w:ascii="Arial" w:hAnsi="Arial" w:cs="Arial"/>
+          <w:b/>
+          <w:bCs/>
+          <w:color w:val="000000" w:themeColor="text1"/>
+          <w:sz w:val="20"/>
+          <w:szCs w:val="20"/>
+        </w:rPr>
+        <w:t xml:space="preserve"> </w:t>
       </w:r>
       <w:r>
         <w:rPr>
@@ -1198,7 +1677,27 @@
           <w:sz w:val="20"/>
           <w:szCs w:val="20"/>
         </w:rPr>
-        <w:t>Built</w:t>
+        <w:t xml:space="preserve">Utilized </w:t>
+      </w:r>
+      <w:r>
+        <w:rPr>
+          <w:rFonts w:ascii="Arial" w:hAnsi="Arial" w:cs="Arial"/>
+          <w:b/>
+          <w:bCs/>
+          <w:color w:val="000000" w:themeColor="text1"/>
+          <w:sz w:val="20"/>
+          <w:szCs w:val="20"/>
+        </w:rPr>
+        <w:t>LLM’s</w:t>
+      </w:r>
+      <w:r>
+        <w:rPr>
+          <w:rFonts w:ascii="Arial" w:hAnsi="Arial" w:cs="Arial"/>
+          <w:color w:val="000000" w:themeColor="text1"/>
+          <w:sz w:val="20"/>
+          <w:szCs w:val="20"/>
+        </w:rPr>
+        <w:t xml:space="preserve"> to build</w:t>
       </w:r>
       <w:r>
         <w:rPr>
@@ -1287,29 +1786,18 @@
           <w:sz w:val="20"/>
           <w:szCs w:val="20"/>
         </w:rPr>
-        <w:t>17</w:t>
-      </w:r>
-      <w:r>
-        <w:rPr>
-          <w:rFonts w:ascii="Arial" w:hAnsi="Arial" w:cs="Arial"/>
-          <w:b/>
-          <w:bCs/>
-          <w:color w:val="000000" w:themeColor="text1"/>
-          <w:sz w:val="20"/>
-          <w:szCs w:val="20"/>
-        </w:rPr>
-        <w:t>k</w:t>
-      </w:r>
-      <w:r>
-        <w:rPr>
-          <w:rFonts w:ascii="Arial" w:hAnsi="Arial" w:cs="Arial"/>
-          <w:b/>
-          <w:bCs/>
-          <w:color w:val="000000" w:themeColor="text1"/>
-          <w:sz w:val="20"/>
-          <w:szCs w:val="20"/>
-        </w:rPr>
-        <w:t xml:space="preserve"> days </w:t>
+        <w:t>9 years</w:t>
+      </w:r>
+      <w:r>
+        <w:rPr>
+          <w:rFonts w:ascii="Arial" w:hAnsi="Arial" w:cs="Arial"/>
+          <w:b/>
+          <w:bCs/>
+          <w:color w:val="000000" w:themeColor="text1"/>
+          <w:sz w:val="20"/>
+          <w:szCs w:val="20"/>
+        </w:rPr>
+        <w:t xml:space="preserve"> </w:t>
       </w:r>
       <w:r>
         <w:rPr>
@@ -1348,64 +1836,6 @@
           <w:szCs w:val="20"/>
         </w:rPr>
         <w:t>A/B tests</w:t>
-      </w:r>
-      <w:r>
-        <w:rPr>
-          <w:rFonts w:ascii="Arial" w:hAnsi="Arial" w:cs="Arial"/>
-          <w:color w:val="000000" w:themeColor="text1"/>
-          <w:sz w:val="20"/>
-          <w:szCs w:val="20"/>
-        </w:rPr>
-        <w:t xml:space="preserve">, </w:t>
-      </w:r>
-      <w:r>
-        <w:rPr>
-          <w:rFonts w:ascii="Arial" w:hAnsi="Arial" w:cs="Arial"/>
-          <w:b/>
-          <w:bCs/>
-          <w:color w:val="000000" w:themeColor="text1"/>
-          <w:sz w:val="20"/>
-          <w:szCs w:val="20"/>
-        </w:rPr>
-        <w:t>Python</w:t>
-      </w:r>
-      <w:r>
-        <w:rPr>
-          <w:rFonts w:ascii="Arial" w:hAnsi="Arial" w:cs="Arial"/>
-          <w:color w:val="000000" w:themeColor="text1"/>
-          <w:sz w:val="20"/>
-          <w:szCs w:val="20"/>
-        </w:rPr>
-        <w:t xml:space="preserve"> </w:t>
-      </w:r>
-      <w:r>
-        <w:rPr>
-          <w:rFonts w:ascii="Arial" w:hAnsi="Arial" w:cs="Arial"/>
-          <w:color w:val="000000" w:themeColor="text1"/>
-          <w:sz w:val="20"/>
-          <w:szCs w:val="20"/>
-        </w:rPr>
-        <w:t>&amp;</w:t>
-      </w:r>
-      <w:r>
-        <w:rPr>
-          <w:rFonts w:ascii="Arial" w:hAnsi="Arial" w:cs="Arial"/>
-          <w:color w:val="000000" w:themeColor="text1"/>
-          <w:sz w:val="20"/>
-          <w:szCs w:val="20"/>
-        </w:rPr>
-        <w:t xml:space="preserve"> </w:t>
-      </w:r>
-      <w:r>
-        <w:rPr>
-          <w:rFonts w:ascii="Arial" w:hAnsi="Arial" w:cs="Arial"/>
-          <w:b/>
-          <w:bCs/>
-          <w:color w:val="000000" w:themeColor="text1"/>
-          <w:sz w:val="20"/>
-          <w:szCs w:val="20"/>
-        </w:rPr>
-        <w:t>FastAPI</w:t>
       </w:r>
     </w:p>
     <w:p>
@@ -3373,7 +3803,67 @@
           <w:sz w:val="20"/>
           <w:szCs w:val="20"/>
         </w:rPr>
-        <w:t xml:space="preserve">Led a production </w:t>
+        <w:t>Served</w:t>
+      </w:r>
+      <w:r>
+        <w:rPr>
+          <w:rFonts w:ascii="Arial" w:hAnsi="Arial" w:cs="Arial"/>
+          <w:b/>
+          <w:bCs/>
+          <w:color w:val="000000" w:themeColor="text1"/>
+          <w:sz w:val="20"/>
+          <w:szCs w:val="20"/>
+        </w:rPr>
+        <w:t xml:space="preserve"> </w:t>
+      </w:r>
+      <w:r>
+        <w:rPr>
+          <w:rFonts w:ascii="Arial" w:hAnsi="Arial" w:cs="Arial"/>
+          <w:b/>
+          <w:bCs/>
+          <w:color w:val="000000" w:themeColor="text1"/>
+          <w:sz w:val="20"/>
+          <w:szCs w:val="20"/>
+        </w:rPr>
+        <w:t xml:space="preserve">Google, Amazon, Twitch, Meta, </w:t>
+      </w:r>
+      <w:r>
+        <w:rPr>
+          <w:rFonts w:ascii="Arial" w:hAnsi="Arial" w:cs="Arial"/>
+          <w:color w:val="000000" w:themeColor="text1"/>
+          <w:sz w:val="20"/>
+          <w:szCs w:val="20"/>
+        </w:rPr>
+        <w:t>&amp;</w:t>
+      </w:r>
+      <w:r>
+        <w:rPr>
+          <w:rFonts w:ascii="Arial" w:hAnsi="Arial" w:cs="Arial"/>
+          <w:b/>
+          <w:bCs/>
+          <w:color w:val="000000" w:themeColor="text1"/>
+          <w:sz w:val="20"/>
+          <w:szCs w:val="20"/>
+        </w:rPr>
+        <w:t xml:space="preserve"> Microsoft</w:t>
+      </w:r>
+      <w:r>
+        <w:rPr>
+          <w:rFonts w:ascii="Arial" w:hAnsi="Arial" w:cs="Arial"/>
+          <w:color w:val="000000" w:themeColor="text1"/>
+          <w:sz w:val="20"/>
+          <w:szCs w:val="20"/>
+        </w:rPr>
+        <w:t xml:space="preserve"> clients</w:t>
+      </w:r>
+      <w:r>
+        <w:rPr>
+          <w:rFonts w:ascii="Arial" w:hAnsi="Arial" w:cs="Arial"/>
+          <w:color w:val="000000" w:themeColor="text1"/>
+          <w:sz w:val="20"/>
+          <w:szCs w:val="20"/>
+        </w:rPr>
+        <w:t xml:space="preserve"> in a </w:t>
       </w:r>
       <w:r>
         <w:rPr>
@@ -3413,56 +3903,7 @@
           <w:sz w:val="20"/>
           <w:szCs w:val="20"/>
         </w:rPr>
-        <w:t xml:space="preserve"> for</w:t>
-      </w:r>
-      <w:r>
-        <w:rPr>
-          <w:rFonts w:ascii="Arial" w:hAnsi="Arial" w:cs="Arial"/>
-          <w:color w:val="000000" w:themeColor="text1"/>
-          <w:sz w:val="20"/>
-          <w:szCs w:val="20"/>
-        </w:rPr>
-        <w:t xml:space="preserve"> </w:t>
-      </w:r>
-      <w:r>
-        <w:rPr>
-          <w:rFonts w:ascii="Arial" w:hAnsi="Arial" w:cs="Arial"/>
-          <w:b/>
-          <w:bCs/>
-          <w:color w:val="000000" w:themeColor="text1"/>
-          <w:sz w:val="20"/>
-          <w:szCs w:val="20"/>
-        </w:rPr>
-        <w:t xml:space="preserve">Google, Amazon, Twitch, Meta, </w:t>
-      </w:r>
-      <w:r>
-        <w:rPr>
-          <w:rFonts w:ascii="Arial" w:hAnsi="Arial" w:cs="Arial"/>
-          <w:color w:val="000000" w:themeColor="text1"/>
-          <w:sz w:val="20"/>
-          <w:szCs w:val="20"/>
-        </w:rPr>
-        <w:t>&amp;</w:t>
-      </w:r>
-      <w:r>
-        <w:rPr>
-          <w:rFonts w:ascii="Arial" w:hAnsi="Arial" w:cs="Arial"/>
-          <w:b/>
-          <w:bCs/>
-          <w:color w:val="000000" w:themeColor="text1"/>
-          <w:sz w:val="20"/>
-          <w:szCs w:val="20"/>
-        </w:rPr>
-        <w:t xml:space="preserve"> Microsoft</w:t>
-      </w:r>
-      <w:r>
-        <w:rPr>
-          <w:rFonts w:ascii="Arial" w:hAnsi="Arial" w:cs="Arial"/>
-          <w:color w:val="000000" w:themeColor="text1"/>
-          <w:sz w:val="20"/>
-          <w:szCs w:val="20"/>
-        </w:rPr>
-        <w:t xml:space="preserve"> clients</w:t>
+        <w:t>.</w:t>
       </w:r>
     </w:p>
     <w:p>
@@ -4818,435 +5259,6 @@
           <w:sz w:val="28"/>
           <w:szCs w:val="28"/>
         </w:rPr>
-        <w:t>Skills</w:t>
-      </w:r>
-    </w:p>
-    <w:p>
-      <w:pPr>
-        <w:pStyle w:val="ListParagraph"/>
-        <w:numPr>
-          <w:ilvl w:val="0"/>
-          <w:numId w:val="31"/>
-        </w:numPr>
-        <w:tabs>
-          <w:tab w:val="right" w:pos="10800"/>
-        </w:tabs>
-        <w:spacing w:after="0" w:line="240" w:lineRule="auto"/>
-        <w:ind w:left="450" w:hanging="270"/>
-        <w:rPr>
-          <w:rFonts w:ascii="Arial" w:hAnsi="Arial" w:cs="Arial"/>
-          <w:color w:val="000000" w:themeColor="text1"/>
-          <w:sz w:val="20"/>
-          <w:szCs w:val="20"/>
-        </w:rPr>
-      </w:pPr>
-      <w:r>
-        <w:rPr>
-          <w:rFonts w:ascii="Arial" w:hAnsi="Arial" w:cs="Arial"/>
-          <w:b/>
-          <w:bCs/>
-          <w:color w:val="000000" w:themeColor="text1"/>
-          <w:sz w:val="20"/>
-          <w:szCs w:val="20"/>
-        </w:rPr>
-        <w:t>Proficient:</w:t>
-      </w:r>
-      <w:r>
-        <w:rPr>
-          <w:rFonts w:ascii="Arial" w:hAnsi="Arial" w:cs="Arial"/>
-          <w:color w:val="000000" w:themeColor="text1"/>
-          <w:sz w:val="20"/>
-          <w:szCs w:val="20"/>
-        </w:rPr>
-        <w:t xml:space="preserve"> </w:t>
-      </w:r>
-      <w:r>
-        <w:rPr>
-          <w:rFonts w:ascii="Arial" w:hAnsi="Arial" w:cs="Arial"/>
-          <w:color w:val="000000" w:themeColor="text1"/>
-          <w:sz w:val="20"/>
-          <w:szCs w:val="20"/>
-        </w:rPr>
-        <w:t xml:space="preserve">Python, </w:t>
-      </w:r>
-      <w:r>
-        <w:rPr>
-          <w:rFonts w:ascii="Arial" w:hAnsi="Arial" w:cs="Arial"/>
-          <w:color w:val="000000" w:themeColor="text1"/>
-          <w:sz w:val="20"/>
-          <w:szCs w:val="20"/>
-        </w:rPr>
-        <w:t>Agentic AI</w:t>
-      </w:r>
-      <w:r>
-        <w:rPr>
-          <w:rFonts w:ascii="Arial" w:hAnsi="Arial" w:cs="Arial"/>
-          <w:color w:val="000000" w:themeColor="text1"/>
-          <w:sz w:val="20"/>
-          <w:szCs w:val="20"/>
-        </w:rPr>
-        <w:t xml:space="preserve">, FastAPI, Java, Git, UNIX/Linux OS, ReactJS, </w:t>
-      </w:r>
-      <w:r>
-        <w:rPr>
-          <w:rFonts w:ascii="Arial" w:hAnsi="Arial" w:cs="Arial"/>
-          <w:color w:val="000000" w:themeColor="text1"/>
-          <w:sz w:val="20"/>
-          <w:szCs w:val="20"/>
-        </w:rPr>
-        <w:t>Kubernetes, NoSQL</w:t>
-      </w:r>
-      <w:r>
-        <w:rPr>
-          <w:rFonts w:ascii="Arial" w:hAnsi="Arial" w:cs="Arial"/>
-          <w:color w:val="000000" w:themeColor="text1"/>
-          <w:sz w:val="20"/>
-          <w:szCs w:val="20"/>
-        </w:rPr>
-        <w:t>, NodeJS</w:t>
-      </w:r>
-      <w:r>
-        <w:rPr>
-          <w:rFonts w:ascii="Arial" w:hAnsi="Arial" w:cs="Arial"/>
-          <w:color w:val="000000" w:themeColor="text1"/>
-          <w:sz w:val="20"/>
-          <w:szCs w:val="20"/>
-        </w:rPr>
-        <w:t>, NextJS</w:t>
-      </w:r>
-    </w:p>
-    <w:p>
-      <w:pPr>
-        <w:pStyle w:val="ListParagraph"/>
-        <w:numPr>
-          <w:ilvl w:val="0"/>
-          <w:numId w:val="31"/>
-        </w:numPr>
-        <w:tabs>
-          <w:tab w:val="right" w:pos="10800"/>
-        </w:tabs>
-        <w:spacing w:after="0" w:line="240" w:lineRule="auto"/>
-        <w:ind w:left="450" w:hanging="270"/>
-        <w:rPr>
-          <w:rFonts w:ascii="Arial" w:hAnsi="Arial" w:cs="Arial"/>
-          <w:color w:val="000000" w:themeColor="text1"/>
-          <w:sz w:val="20"/>
-          <w:szCs w:val="20"/>
-        </w:rPr>
-      </w:pPr>
-      <w:r>
-        <w:rPr>
-          <w:rFonts w:ascii="Arial" w:hAnsi="Arial" w:cs="Arial"/>
-          <w:b/>
-          <w:bCs/>
-          <w:color w:val="000000" w:themeColor="text1"/>
-          <w:sz w:val="20"/>
-          <w:szCs w:val="20"/>
-        </w:rPr>
-        <w:t>Experienced:</w:t>
-      </w:r>
-      <w:r>
-        <w:rPr>
-          <w:rFonts w:ascii="Arial" w:hAnsi="Arial" w:cs="Arial"/>
-          <w:color w:val="000000" w:themeColor="text1"/>
-          <w:sz w:val="20"/>
-          <w:szCs w:val="20"/>
-        </w:rPr>
-        <w:t xml:space="preserve"> Bash, Shell, </w:t>
-      </w:r>
-      <w:r>
-        <w:rPr>
-          <w:rFonts w:ascii="Arial" w:hAnsi="Arial" w:cs="Arial"/>
-          <w:color w:val="000000" w:themeColor="text1"/>
-          <w:sz w:val="20"/>
-          <w:szCs w:val="20"/>
-        </w:rPr>
-        <w:t>React</w:t>
-      </w:r>
-      <w:r>
-        <w:rPr>
-          <w:rFonts w:ascii="Arial" w:hAnsi="Arial" w:cs="Arial"/>
-          <w:color w:val="000000" w:themeColor="text1"/>
-          <w:sz w:val="20"/>
-          <w:szCs w:val="20"/>
-        </w:rPr>
-        <w:t xml:space="preserve">Native, JavaScript, </w:t>
-      </w:r>
-      <w:r>
-        <w:rPr>
-          <w:rFonts w:ascii="Arial" w:hAnsi="Arial" w:cs="Arial"/>
-          <w:color w:val="000000" w:themeColor="text1"/>
-          <w:sz w:val="20"/>
-          <w:szCs w:val="20"/>
-        </w:rPr>
-        <w:t xml:space="preserve">TypeScript, </w:t>
-      </w:r>
-      <w:r>
-        <w:rPr>
-          <w:rFonts w:ascii="Arial" w:hAnsi="Arial" w:cs="Arial"/>
-          <w:color w:val="000000" w:themeColor="text1"/>
-          <w:sz w:val="20"/>
-          <w:szCs w:val="20"/>
-        </w:rPr>
-        <w:t>C</w:t>
-      </w:r>
-      <w:r>
-        <w:rPr>
-          <w:rFonts w:ascii="Arial" w:hAnsi="Arial" w:cs="Arial"/>
-          <w:color w:val="000000" w:themeColor="text1"/>
-          <w:sz w:val="20"/>
-          <w:szCs w:val="20"/>
-        </w:rPr>
-        <w:t>/</w:t>
-      </w:r>
-      <w:r>
-        <w:rPr>
-          <w:rFonts w:ascii="Arial" w:hAnsi="Arial" w:cs="Arial"/>
-          <w:color w:val="000000" w:themeColor="text1"/>
-          <w:sz w:val="20"/>
-          <w:szCs w:val="20"/>
-        </w:rPr>
-        <w:t>C++</w:t>
-      </w:r>
-      <w:r>
-        <w:rPr>
-          <w:rFonts w:ascii="Arial" w:hAnsi="Arial" w:cs="Arial"/>
-          <w:color w:val="000000" w:themeColor="text1"/>
-          <w:sz w:val="20"/>
-          <w:szCs w:val="20"/>
-        </w:rPr>
-        <w:t>/C#</w:t>
-      </w:r>
-      <w:r>
-        <w:rPr>
-          <w:rFonts w:ascii="Arial" w:hAnsi="Arial" w:cs="Arial"/>
-          <w:color w:val="000000" w:themeColor="text1"/>
-          <w:sz w:val="20"/>
-          <w:szCs w:val="20"/>
-        </w:rPr>
-        <w:t xml:space="preserve">, </w:t>
-      </w:r>
-      <w:r>
-        <w:rPr>
-          <w:rFonts w:ascii="Arial" w:hAnsi="Arial" w:cs="Arial"/>
-          <w:color w:val="000000" w:themeColor="text1"/>
-          <w:sz w:val="20"/>
-          <w:szCs w:val="20"/>
-        </w:rPr>
-        <w:t xml:space="preserve">MongoDB, SQLite, </w:t>
-      </w:r>
-      <w:r>
-        <w:rPr>
-          <w:rFonts w:ascii="Arial" w:hAnsi="Arial" w:cs="Arial"/>
-          <w:color w:val="000000" w:themeColor="text1"/>
-          <w:sz w:val="20"/>
-          <w:szCs w:val="20"/>
-        </w:rPr>
-        <w:t>Kubernetes, Docker</w:t>
-      </w:r>
-    </w:p>
-    <w:p>
-      <w:pPr>
-        <w:pStyle w:val="ListParagraph"/>
-        <w:numPr>
-          <w:ilvl w:val="0"/>
-          <w:numId w:val="31"/>
-        </w:numPr>
-        <w:tabs>
-          <w:tab w:val="right" w:pos="10800"/>
-        </w:tabs>
-        <w:spacing w:after="0" w:line="240" w:lineRule="auto"/>
-        <w:ind w:left="450" w:hanging="270"/>
-        <w:rPr>
-          <w:rFonts w:ascii="Arial" w:hAnsi="Arial" w:cs="Arial"/>
-          <w:color w:val="000000" w:themeColor="text1"/>
-          <w:sz w:val="20"/>
-          <w:szCs w:val="20"/>
-        </w:rPr>
-      </w:pPr>
-      <w:r>
-        <w:rPr>
-          <w:rFonts w:ascii="Arial" w:hAnsi="Arial" w:cs="Arial"/>
-          <w:b/>
-          <w:bCs/>
-          <w:color w:val="000000" w:themeColor="text1"/>
-          <w:sz w:val="20"/>
-          <w:szCs w:val="20"/>
-        </w:rPr>
-        <w:t>Familiar</w:t>
-      </w:r>
-      <w:r>
-        <w:rPr>
-          <w:rFonts w:ascii="Arial" w:hAnsi="Arial" w:cs="Arial"/>
-          <w:b/>
-          <w:bCs/>
-          <w:color w:val="000000" w:themeColor="text1"/>
-          <w:sz w:val="20"/>
-          <w:szCs w:val="20"/>
-        </w:rPr>
-        <w:t>:</w:t>
-      </w:r>
-      <w:r>
-        <w:rPr>
-          <w:rFonts w:ascii="Arial" w:hAnsi="Arial" w:cs="Arial"/>
-          <w:color w:val="000000" w:themeColor="text1"/>
-          <w:sz w:val="20"/>
-          <w:szCs w:val="20"/>
-        </w:rPr>
-        <w:t xml:space="preserve"> </w:t>
-      </w:r>
-      <w:r>
-        <w:rPr>
-          <w:rFonts w:ascii="Arial" w:hAnsi="Arial" w:cs="Arial"/>
-          <w:color w:val="000000" w:themeColor="text1"/>
-          <w:sz w:val="20"/>
-          <w:szCs w:val="20"/>
-        </w:rPr>
-        <w:t>SageMaker</w:t>
-      </w:r>
-      <w:r>
-        <w:rPr>
-          <w:rFonts w:ascii="Arial" w:hAnsi="Arial" w:cs="Arial"/>
-          <w:color w:val="000000" w:themeColor="text1"/>
-          <w:sz w:val="20"/>
-          <w:szCs w:val="20"/>
-        </w:rPr>
-        <w:t xml:space="preserve">, </w:t>
-      </w:r>
-      <w:r>
-        <w:rPr>
-          <w:rFonts w:ascii="Arial" w:hAnsi="Arial" w:cs="Arial"/>
-          <w:color w:val="000000" w:themeColor="text1"/>
-          <w:sz w:val="20"/>
-          <w:szCs w:val="20"/>
-        </w:rPr>
-        <w:t>And</w:t>
-      </w:r>
-      <w:r>
-        <w:rPr>
-          <w:rFonts w:ascii="Arial" w:hAnsi="Arial" w:cs="Arial"/>
-          <w:color w:val="000000" w:themeColor="text1"/>
-          <w:sz w:val="20"/>
-          <w:szCs w:val="20"/>
-        </w:rPr>
-        <w:t>roid</w:t>
-      </w:r>
-      <w:r>
-        <w:rPr>
-          <w:rFonts w:ascii="Arial" w:hAnsi="Arial" w:cs="Arial"/>
-          <w:color w:val="000000" w:themeColor="text1"/>
-          <w:sz w:val="20"/>
-          <w:szCs w:val="20"/>
-        </w:rPr>
-        <w:t xml:space="preserve">, </w:t>
-      </w:r>
-      <w:r>
-        <w:rPr>
-          <w:rFonts w:ascii="Arial" w:hAnsi="Arial" w:cs="Arial"/>
-          <w:color w:val="000000" w:themeColor="text1"/>
-          <w:sz w:val="20"/>
-          <w:szCs w:val="20"/>
-        </w:rPr>
-        <w:t>GitHub Actions, Runners, Jenkins, Maven</w:t>
-      </w:r>
-      <w:r>
-        <w:rPr>
-          <w:rFonts w:ascii="Arial" w:hAnsi="Arial" w:cs="Arial"/>
-          <w:color w:val="000000" w:themeColor="text1"/>
-          <w:sz w:val="20"/>
-          <w:szCs w:val="20"/>
-        </w:rPr>
-        <w:t>/</w:t>
-      </w:r>
-      <w:r>
-        <w:rPr>
-          <w:rFonts w:ascii="Arial" w:hAnsi="Arial" w:cs="Arial"/>
-          <w:color w:val="000000" w:themeColor="text1"/>
-          <w:sz w:val="20"/>
-          <w:szCs w:val="20"/>
-        </w:rPr>
-        <w:t>Gradle,</w:t>
-      </w:r>
-      <w:r>
-        <w:rPr>
-          <w:rFonts w:ascii="Arial" w:hAnsi="Arial" w:cs="Arial"/>
-          <w:sz w:val="20"/>
-          <w:szCs w:val="20"/>
-        </w:rPr>
-        <w:t xml:space="preserve"> </w:t>
-      </w:r>
-      <w:r>
-        <w:rPr>
-          <w:rFonts w:ascii="Arial" w:hAnsi="Arial" w:cs="Arial"/>
-          <w:color w:val="000000" w:themeColor="text1"/>
-          <w:sz w:val="20"/>
-          <w:szCs w:val="20"/>
-        </w:rPr>
-        <w:t>R, AWS, Spring,</w:t>
-      </w:r>
-      <w:r>
-        <w:rPr>
-          <w:rFonts w:ascii="Arial" w:hAnsi="Arial" w:cs="Arial"/>
-          <w:color w:val="000000" w:themeColor="text1"/>
-          <w:sz w:val="20"/>
-          <w:szCs w:val="20"/>
-        </w:rPr>
-        <w:t xml:space="preserve"> Splunk,</w:t>
-      </w:r>
-      <w:r>
-        <w:rPr>
-          <w:rFonts w:ascii="Arial" w:hAnsi="Arial" w:cs="Arial"/>
-          <w:color w:val="000000" w:themeColor="text1"/>
-          <w:sz w:val="20"/>
-          <w:szCs w:val="20"/>
-        </w:rPr>
-        <w:t xml:space="preserve"> Firebase</w:t>
-      </w:r>
-    </w:p>
-    <w:p>
-      <w:pPr>
-        <w:pBdr>
-          <w:bottom w:val="single" w:sz="4" w:space="1" w:color="auto"/>
-        </w:pBdr>
-        <w:tabs>
-          <w:tab w:val="right" w:pos="10800"/>
-        </w:tabs>
-        <w:spacing w:after="0" w:line="240" w:lineRule="auto"/>
-        <w:ind w:left="274" w:hanging="274"/>
-        <w:rPr>
-          <w:rFonts w:ascii="Arial" w:hAnsi="Arial" w:cs="Arial"/>
-          <w:color w:val="000000" w:themeColor="text1"/>
-          <w:sz w:val="6"/>
-          <w:szCs w:val="6"/>
-        </w:rPr>
-      </w:pPr>
-    </w:p>
-    <w:p>
-      <w:pPr>
-        <w:pBdr>
-          <w:bottom w:val="single" w:sz="4" w:space="1" w:color="auto"/>
-        </w:pBdr>
-        <w:tabs>
-          <w:tab w:val="right" w:pos="10800"/>
-        </w:tabs>
-        <w:spacing w:after="40" w:line="240" w:lineRule="auto"/>
-        <w:ind w:left="274" w:hanging="274"/>
-        <w:rPr>
-          <w:rFonts w:ascii="Arial" w:hAnsi="Arial" w:cs="Arial"/>
-          <w:b/>
-          <w:bCs/>
-          <w:color w:val="000000" w:themeColor="text1"/>
-        </w:rPr>
-      </w:pPr>
-      <w:r>
-        <w:rPr>
-          <w:rFonts w:ascii="Arial" w:hAnsi="Arial" w:cs="Arial"/>
-          <w:b/>
-          <w:bCs/>
-          <w:color w:val="000000" w:themeColor="text1"/>
-          <w:sz w:val="28"/>
-          <w:szCs w:val="28"/>
-        </w:rPr>
         <w:t>L</w:t>
       </w:r>
       <w:r>
@@ -5397,7 +5409,232 @@
           <w:sz w:val="20"/>
           <w:szCs w:val="20"/>
         </w:rPr>
-        <w:t>05/2023</w:t>
+        <w:t>Present</w:t>
+      </w:r>
+    </w:p>
+    <w:p>
+      <w:pPr>
+        <w:numPr>
+          <w:ilvl w:val="0"/>
+          <w:numId w:val="34"/>
+        </w:numPr>
+        <w:tabs>
+          <w:tab w:val="center" w:pos="5400"/>
+          <w:tab w:val="right" w:pos="10800"/>
+        </w:tabs>
+        <w:spacing w:after="0" w:line="240" w:lineRule="auto"/>
+        <w:ind w:left="450" w:hanging="270"/>
+        <w:rPr>
+          <w:rFonts w:ascii="Arial" w:hAnsi="Arial" w:cs="Arial"/>
+          <w:color w:val="000000" w:themeColor="text1"/>
+          <w:sz w:val="20"/>
+          <w:szCs w:val="20"/>
+        </w:rPr>
+      </w:pPr>
+      <w:r>
+        <w:rPr>
+          <w:rFonts w:ascii="Arial" w:hAnsi="Arial" w:cs="Arial"/>
+          <w:b/>
+          <w:bCs/>
+          <w:color w:val="000000" w:themeColor="text1"/>
+          <w:sz w:val="20"/>
+          <w:szCs w:val="20"/>
+        </w:rPr>
+        <w:t xml:space="preserve">Partnered with </w:t>
+      </w:r>
+      <w:r>
+        <w:rPr>
+          <w:rFonts w:ascii="Arial" w:hAnsi="Arial" w:cs="Arial"/>
+          <w:b/>
+          <w:bCs/>
+          <w:color w:val="000000" w:themeColor="text1"/>
+          <w:sz w:val="20"/>
+          <w:szCs w:val="20"/>
+        </w:rPr>
+        <w:t>Groq</w:t>
+      </w:r>
+      <w:r>
+        <w:rPr>
+          <w:rFonts w:ascii="Arial" w:hAnsi="Arial" w:cs="Arial"/>
+          <w:b/>
+          <w:bCs/>
+          <w:color w:val="000000" w:themeColor="text1"/>
+          <w:sz w:val="20"/>
+          <w:szCs w:val="20"/>
+        </w:rPr>
+        <w:t>,</w:t>
+      </w:r>
+      <w:r>
+        <w:rPr>
+          <w:rFonts w:ascii="Arial" w:hAnsi="Arial" w:cs="Arial"/>
+          <w:b/>
+          <w:bCs/>
+          <w:color w:val="000000" w:themeColor="text1"/>
+          <w:sz w:val="20"/>
+          <w:szCs w:val="20"/>
+        </w:rPr>
+        <w:t xml:space="preserve"> Survey Monkey,</w:t>
+      </w:r>
+      <w:r>
+        <w:rPr>
+          <w:rFonts w:ascii="Arial" w:hAnsi="Arial" w:cs="Arial"/>
+          <w:b/>
+          <w:bCs/>
+          <w:color w:val="000000" w:themeColor="text1"/>
+          <w:sz w:val="20"/>
+          <w:szCs w:val="20"/>
+        </w:rPr>
+        <w:t xml:space="preserve"> </w:t>
+      </w:r>
+      <w:r>
+        <w:rPr>
+          <w:rFonts w:ascii="Arial" w:hAnsi="Arial" w:cs="Arial"/>
+          <w:b/>
+          <w:bCs/>
+          <w:color w:val="000000" w:themeColor="text1"/>
+          <w:sz w:val="20"/>
+          <w:szCs w:val="20"/>
+        </w:rPr>
+        <w:t>Amazon &amp; more</w:t>
+      </w:r>
+      <w:r>
+        <w:rPr>
+          <w:rFonts w:ascii="Arial" w:hAnsi="Arial" w:cs="Arial"/>
+          <w:color w:val="000000" w:themeColor="text1"/>
+          <w:sz w:val="20"/>
+          <w:szCs w:val="20"/>
+        </w:rPr>
+        <w:t xml:space="preserve"> </w:t>
+      </w:r>
+      <w:r>
+        <w:rPr>
+          <w:rFonts w:ascii="Arial" w:hAnsi="Arial" w:cs="Arial"/>
+          <w:color w:val="000000" w:themeColor="text1"/>
+          <w:sz w:val="20"/>
+          <w:szCs w:val="20"/>
+        </w:rPr>
+        <w:t xml:space="preserve">and led </w:t>
+      </w:r>
+      <w:r>
+        <w:rPr>
+          <w:rFonts w:ascii="Arial" w:hAnsi="Arial" w:cs="Arial"/>
+          <w:b/>
+          <w:bCs/>
+          <w:color w:val="000000" w:themeColor="text1"/>
+          <w:sz w:val="20"/>
+          <w:szCs w:val="20"/>
+        </w:rPr>
+        <w:t>13</w:t>
+      </w:r>
+      <w:r>
+        <w:rPr>
+          <w:rFonts w:ascii="Arial" w:hAnsi="Arial" w:cs="Arial"/>
+          <w:color w:val="000000" w:themeColor="text1"/>
+          <w:sz w:val="20"/>
+          <w:szCs w:val="20"/>
+        </w:rPr>
+        <w:t xml:space="preserve"> </w:t>
+      </w:r>
+      <w:r>
+        <w:rPr>
+          <w:rFonts w:ascii="Arial" w:hAnsi="Arial" w:cs="Arial"/>
+          <w:color w:val="000000" w:themeColor="text1"/>
+          <w:sz w:val="20"/>
+          <w:szCs w:val="20"/>
+        </w:rPr>
+        <w:t xml:space="preserve">SWE </w:t>
+      </w:r>
+      <w:r>
+        <w:rPr>
+          <w:rFonts w:ascii="Arial" w:hAnsi="Arial" w:cs="Arial"/>
+          <w:color w:val="000000" w:themeColor="text1"/>
+          <w:sz w:val="20"/>
+          <w:szCs w:val="20"/>
+        </w:rPr>
+        <w:t>events</w:t>
+      </w:r>
+      <w:r>
+        <w:rPr>
+          <w:rFonts w:ascii="Arial" w:hAnsi="Arial" w:cs="Arial"/>
+          <w:color w:val="000000" w:themeColor="text1"/>
+          <w:sz w:val="20"/>
+          <w:szCs w:val="20"/>
+        </w:rPr>
+        <w:t xml:space="preserve"> for</w:t>
+      </w:r>
+      <w:r>
+        <w:rPr>
+          <w:rFonts w:ascii="Arial" w:hAnsi="Arial" w:cs="Arial"/>
+          <w:color w:val="000000" w:themeColor="text1"/>
+          <w:sz w:val="20"/>
+          <w:szCs w:val="20"/>
+        </w:rPr>
+        <w:t xml:space="preserve"> a</w:t>
+      </w:r>
+      <w:r>
+        <w:rPr>
+          <w:rFonts w:ascii="Arial" w:hAnsi="Arial" w:cs="Arial"/>
+          <w:color w:val="000000" w:themeColor="text1"/>
+          <w:sz w:val="20"/>
+          <w:szCs w:val="20"/>
+        </w:rPr>
+        <w:t>n</w:t>
+      </w:r>
+      <w:r>
+        <w:rPr>
+          <w:rFonts w:ascii="Arial" w:hAnsi="Arial" w:cs="Arial"/>
+          <w:color w:val="000000" w:themeColor="text1"/>
+          <w:sz w:val="20"/>
+          <w:szCs w:val="20"/>
+        </w:rPr>
+        <w:t xml:space="preserve"> </w:t>
+      </w:r>
+      <w:r>
+        <w:rPr>
+          <w:rFonts w:ascii="Arial" w:hAnsi="Arial" w:cs="Arial"/>
+          <w:b/>
+          <w:bCs/>
+          <w:color w:val="000000" w:themeColor="text1"/>
+          <w:sz w:val="20"/>
+          <w:szCs w:val="20"/>
+        </w:rPr>
+        <w:t>800+</w:t>
+      </w:r>
+      <w:r>
+        <w:rPr>
+          <w:rFonts w:ascii="Arial" w:hAnsi="Arial" w:cs="Arial"/>
+          <w:color w:val="000000" w:themeColor="text1"/>
+          <w:sz w:val="20"/>
+          <w:szCs w:val="20"/>
+        </w:rPr>
+        <w:t xml:space="preserve"> engineer</w:t>
+      </w:r>
+      <w:r>
+        <w:rPr>
+          <w:rFonts w:ascii="Arial" w:hAnsi="Arial" w:cs="Arial"/>
+          <w:color w:val="000000" w:themeColor="text1"/>
+          <w:sz w:val="20"/>
+          <w:szCs w:val="20"/>
+        </w:rPr>
+        <w:t xml:space="preserve"> </w:t>
+      </w:r>
+      <w:r>
+        <w:rPr>
+          <w:rFonts w:ascii="Arial" w:hAnsi="Arial" w:cs="Arial"/>
+          <w:color w:val="000000" w:themeColor="text1"/>
+          <w:sz w:val="20"/>
+          <w:szCs w:val="20"/>
+        </w:rPr>
+        <w:t>community</w:t>
+      </w:r>
+      <w:r>
+        <w:rPr>
+          <w:rFonts w:ascii="Arial" w:hAnsi="Arial" w:cs="Arial"/>
+          <w:color w:val="000000" w:themeColor="text1"/>
+          <w:sz w:val="20"/>
+          <w:szCs w:val="20"/>
+        </w:rPr>
+        <w:t>.</w:t>
       </w:r>
     </w:p>
     <w:p>
@@ -5710,155 +5947,6 @@
     </w:p>
     <w:p>
       <w:pPr>
-        <w:numPr>
-          <w:ilvl w:val="0"/>
-          <w:numId w:val="34"/>
-        </w:numPr>
-        <w:tabs>
-          <w:tab w:val="center" w:pos="5400"/>
-          <w:tab w:val="right" w:pos="10800"/>
-        </w:tabs>
-        <w:spacing w:after="0" w:line="240" w:lineRule="auto"/>
-        <w:ind w:left="450" w:hanging="270"/>
-        <w:rPr>
-          <w:rFonts w:ascii="Arial" w:hAnsi="Arial" w:cs="Arial"/>
-          <w:color w:val="000000" w:themeColor="text1"/>
-          <w:sz w:val="20"/>
-          <w:szCs w:val="20"/>
-        </w:rPr>
-      </w:pPr>
-      <w:r>
-        <w:rPr>
-          <w:rFonts w:ascii="Arial" w:hAnsi="Arial" w:cs="Arial"/>
-          <w:color w:val="000000" w:themeColor="text1"/>
-          <w:sz w:val="20"/>
-          <w:szCs w:val="20"/>
-        </w:rPr>
-        <w:t xml:space="preserve">Led </w:t>
-      </w:r>
-      <w:r>
-        <w:rPr>
-          <w:rFonts w:ascii="Arial" w:hAnsi="Arial" w:cs="Arial"/>
-          <w:b/>
-          <w:bCs/>
-          <w:color w:val="000000" w:themeColor="text1"/>
-          <w:sz w:val="20"/>
-          <w:szCs w:val="20"/>
-        </w:rPr>
-        <w:t>13</w:t>
-      </w:r>
-      <w:r>
-        <w:rPr>
-          <w:rFonts w:ascii="Arial" w:hAnsi="Arial" w:cs="Arial"/>
-          <w:color w:val="000000" w:themeColor="text1"/>
-          <w:sz w:val="20"/>
-          <w:szCs w:val="20"/>
-        </w:rPr>
-        <w:t xml:space="preserve"> events for</w:t>
-      </w:r>
-      <w:r>
-        <w:rPr>
-          <w:rFonts w:ascii="Arial" w:hAnsi="Arial" w:cs="Arial"/>
-          <w:color w:val="000000" w:themeColor="text1"/>
-          <w:sz w:val="20"/>
-          <w:szCs w:val="20"/>
-        </w:rPr>
-        <w:t xml:space="preserve"> a </w:t>
-      </w:r>
-      <w:r>
-        <w:rPr>
-          <w:rFonts w:ascii="Arial" w:hAnsi="Arial" w:cs="Arial"/>
-          <w:color w:val="000000" w:themeColor="text1"/>
-          <w:sz w:val="20"/>
-          <w:szCs w:val="20"/>
-        </w:rPr>
-        <w:t>community</w:t>
-      </w:r>
-      <w:r>
-        <w:rPr>
-          <w:rFonts w:ascii="Arial" w:hAnsi="Arial" w:cs="Arial"/>
-          <w:color w:val="000000" w:themeColor="text1"/>
-          <w:sz w:val="20"/>
-          <w:szCs w:val="20"/>
-        </w:rPr>
-        <w:t xml:space="preserve"> of </w:t>
-      </w:r>
-      <w:r>
-        <w:rPr>
-          <w:rFonts w:ascii="Arial" w:hAnsi="Arial" w:cs="Arial"/>
-          <w:b/>
-          <w:bCs/>
-          <w:color w:val="000000" w:themeColor="text1"/>
-          <w:sz w:val="20"/>
-          <w:szCs w:val="20"/>
-        </w:rPr>
-        <w:t>800+</w:t>
-      </w:r>
-      <w:r>
-        <w:rPr>
-          <w:rFonts w:ascii="Arial" w:hAnsi="Arial" w:cs="Arial"/>
-          <w:color w:val="000000" w:themeColor="text1"/>
-          <w:sz w:val="20"/>
-          <w:szCs w:val="20"/>
-        </w:rPr>
-        <w:t xml:space="preserve"> with reps from </w:t>
-      </w:r>
-      <w:r>
-        <w:rPr>
-          <w:rFonts w:ascii="Arial" w:hAnsi="Arial" w:cs="Arial"/>
-          <w:b/>
-          <w:bCs/>
-          <w:color w:val="000000" w:themeColor="text1"/>
-          <w:sz w:val="20"/>
-          <w:szCs w:val="20"/>
-        </w:rPr>
-        <w:t>Groq,</w:t>
-      </w:r>
-      <w:r>
-        <w:rPr>
-          <w:rFonts w:ascii="Arial" w:hAnsi="Arial" w:cs="Arial"/>
-          <w:color w:val="000000" w:themeColor="text1"/>
-          <w:sz w:val="20"/>
-          <w:szCs w:val="20"/>
-        </w:rPr>
-        <w:t xml:space="preserve"> </w:t>
-      </w:r>
-      <w:r>
-        <w:rPr>
-          <w:rFonts w:ascii="Arial" w:hAnsi="Arial" w:cs="Arial"/>
-          <w:b/>
-          <w:bCs/>
-          <w:color w:val="000000" w:themeColor="text1"/>
-          <w:sz w:val="20"/>
-          <w:szCs w:val="20"/>
-        </w:rPr>
-        <w:t xml:space="preserve">Apple, Microsoft, Google, Solace, </w:t>
-      </w:r>
-      <w:r>
-        <w:rPr>
-          <w:rFonts w:ascii="Arial" w:hAnsi="Arial" w:cs="Arial"/>
-          <w:b/>
-          <w:bCs/>
-          <w:color w:val="000000" w:themeColor="text1"/>
-          <w:sz w:val="20"/>
-          <w:szCs w:val="20"/>
-        </w:rPr>
-        <w:t>&amp;</w:t>
-      </w:r>
-      <w:r>
-        <w:rPr>
-          <w:rFonts w:ascii="Arial" w:hAnsi="Arial" w:cs="Arial"/>
-          <w:b/>
-          <w:bCs/>
-          <w:color w:val="000000" w:themeColor="text1"/>
-          <w:sz w:val="20"/>
-          <w:szCs w:val="20"/>
-        </w:rPr>
-        <w:t xml:space="preserve"> Trend Micro</w:t>
-      </w:r>
-    </w:p>
-    <w:p>
-      <w:pPr>
         <w:tabs>
           <w:tab w:val="center" w:pos="5400"/>
           <w:tab w:val="right" w:pos="10800"/>
@@ -6049,7 +6137,16 @@
           <w:sz w:val="20"/>
           <w:szCs w:val="20"/>
         </w:rPr>
-        <w:t xml:space="preserve">United </w:t>
+        <w:t>Collaborated</w:t>
+      </w:r>
+      <w:r>
+        <w:rPr>
+          <w:rFonts w:ascii="Arial" w:hAnsi="Arial" w:cs="Arial"/>
+          <w:color w:val="000000" w:themeColor="text1"/>
+          <w:sz w:val="20"/>
+          <w:szCs w:val="20"/>
+        </w:rPr>
+        <w:t xml:space="preserve"> </w:t>
       </w:r>
       <w:r>
         <w:rPr>
@@ -6814,44 +6911,25 @@
           <w:tab w:val="right" w:pos="10800"/>
         </w:tabs>
         <w:spacing w:after="0" w:line="240" w:lineRule="auto"/>
-        <w:ind w:left="274" w:hanging="274"/>
-        <w:rPr>
-          <w:rFonts w:ascii="Arial" w:hAnsi="Arial" w:cs="Arial"/>
-          <w:color w:val="000000" w:themeColor="text1"/>
-          <w:sz w:val="20"/>
-          <w:szCs w:val="20"/>
-        </w:rPr>
-      </w:pPr>
-      <w:r>
-        <w:rPr>
-          <w:rFonts w:ascii="Arial" w:hAnsi="Arial" w:cs="Arial"/>
-          <w:b/>
-          <w:bCs/>
-          <w:color w:val="000000" w:themeColor="text1"/>
-          <w:sz w:val="20"/>
-          <w:szCs w:val="20"/>
-        </w:rPr>
-        <w:t>Co-Med</w:t>
-      </w:r>
-      <w:r>
-        <w:rPr>
-          <w:rFonts w:ascii="Arial" w:hAnsi="Arial" w:cs="Arial"/>
-          <w:b/>
-          <w:bCs/>
-          <w:color w:val="000000" w:themeColor="text1"/>
-          <w:sz w:val="20"/>
-          <w:szCs w:val="20"/>
-        </w:rPr>
-        <w:t>ical</w:t>
-      </w:r>
-      <w:r>
-        <w:rPr>
-          <w:rFonts w:ascii="Arial" w:hAnsi="Arial" w:cs="Arial"/>
-          <w:color w:val="000000" w:themeColor="text1"/>
-          <w:sz w:val="20"/>
-          <w:szCs w:val="20"/>
-        </w:rPr>
-        <w:t xml:space="preserve"> </w:t>
+        <w:rPr>
+          <w:rFonts w:ascii="Arial" w:hAnsi="Arial" w:cs="Arial"/>
+          <w:b/>
+          <w:bCs/>
+          <w:color w:val="000000" w:themeColor="text1"/>
+          <w:sz w:val="20"/>
+          <w:szCs w:val="20"/>
+        </w:rPr>
+      </w:pPr>
+      <w:r>
+        <w:rPr>
+          <w:rFonts w:ascii="Arial" w:hAnsi="Arial" w:cs="Arial"/>
+          <w:b/>
+          <w:bCs/>
+          <w:color w:val="000000" w:themeColor="text1"/>
+          <w:sz w:val="20"/>
+          <w:szCs w:val="20"/>
+        </w:rPr>
+        <w:t xml:space="preserve">The NeverEnding Story </w:t>
       </w:r>
       <w:r>
         <w:rPr>
@@ -6865,8 +6943,6 @@
       <w:r>
         <w:rPr>
           <w:rFonts w:ascii="Arial" w:hAnsi="Arial" w:cs="Arial"/>
-          <w:b/>
-          <w:bCs/>
           <w:color w:val="000000" w:themeColor="text1"/>
           <w:sz w:val="20"/>
           <w:szCs w:val="20"/>
@@ -6882,7 +6958,7 @@
           <w:sz w:val="20"/>
           <w:szCs w:val="20"/>
         </w:rPr>
-        <w:t>U</w:t>
+        <w:t>Groq</w:t>
       </w:r>
       <w:r>
         <w:rPr>
@@ -6893,7 +6969,7 @@
           <w:sz w:val="20"/>
           <w:szCs w:val="20"/>
         </w:rPr>
-        <w:t xml:space="preserve">niversity </w:t>
+        <w:t xml:space="preserve"> </w:t>
       </w:r>
       <w:r>
         <w:rPr>
@@ -6904,7 +6980,7 @@
           <w:sz w:val="20"/>
           <w:szCs w:val="20"/>
         </w:rPr>
-        <w:t>of</w:t>
+        <w:t>Gen</w:t>
       </w:r>
       <w:r>
         <w:rPr>
@@ -6915,7 +6991,7 @@
           <w:sz w:val="20"/>
           <w:szCs w:val="20"/>
         </w:rPr>
-        <w:t xml:space="preserve"> </w:t>
+        <w:t>A</w:t>
       </w:r>
       <w:r>
         <w:rPr>
@@ -6926,7 +7002,7 @@
           <w:sz w:val="20"/>
           <w:szCs w:val="20"/>
         </w:rPr>
-        <w:t>T</w:t>
+        <w:t>I</w:t>
       </w:r>
       <w:r>
         <w:rPr>
@@ -6937,7 +7013,40 @@
           <w:sz w:val="20"/>
           <w:szCs w:val="20"/>
         </w:rPr>
-        <w:t>oronto</w:t>
+        <w:t xml:space="preserve"> Lore Building</w:t>
+      </w:r>
+      <w:r>
+        <w:rPr>
+          <w:rFonts w:ascii="Arial" w:hAnsi="Arial" w:cs="Arial"/>
+          <w:b/>
+          <w:bCs/>
+          <w:color w:val="000000" w:themeColor="text1"/>
+          <w:sz w:val="20"/>
+          <w:szCs w:val="20"/>
+        </w:rPr>
+        <w:t xml:space="preserve"> </w:t>
+      </w:r>
+      <w:r>
+        <w:rPr>
+          <w:rFonts w:ascii="Arial" w:hAnsi="Arial" w:cs="Arial"/>
+          <w:b/>
+          <w:bCs/>
+          <w:color w:val="000000" w:themeColor="text1"/>
+          <w:sz w:val="20"/>
+          <w:szCs w:val="20"/>
+        </w:rPr>
+        <w:tab/>
+      </w:r>
+      <w:r>
+        <w:rPr>
+          <w:rFonts w:ascii="Arial" w:hAnsi="Arial" w:cs="Arial"/>
+          <w:b/>
+          <w:bCs/>
+          <w:color w:val="000000" w:themeColor="text1"/>
+          <w:sz w:val="20"/>
+          <w:szCs w:val="20"/>
+        </w:rPr>
+        <w:tab/>
       </w:r>
       <w:r>
         <w:rPr>
@@ -6947,6 +7056,340 @@
           <w:color w:val="000000" w:themeColor="text1"/>
           <w:sz w:val="20"/>
           <w:szCs w:val="20"/>
+          <w:u w:val="single"/>
+        </w:rPr>
+        <w:t>github.com/Devcon324/NeverEnding-Story</w:t>
+      </w:r>
+      <w:r>
+        <w:rPr>
+          <w:rFonts w:ascii="Arial" w:hAnsi="Arial" w:cs="Arial"/>
+          <w:b/>
+          <w:bCs/>
+          <w:i/>
+          <w:iCs/>
+          <w:color w:val="000000" w:themeColor="text1"/>
+          <w:sz w:val="20"/>
+          <w:szCs w:val="20"/>
+        </w:rPr>
+        <w:t xml:space="preserve"> </w:t>
+      </w:r>
+    </w:p>
+    <w:p>
+      <w:pPr>
+        <w:pStyle w:val="ListParagraph"/>
+        <w:numPr>
+          <w:ilvl w:val="0"/>
+          <w:numId w:val="26"/>
+        </w:numPr>
+        <w:tabs>
+          <w:tab w:val="center" w:pos="5400"/>
+          <w:tab w:val="right" w:pos="10800"/>
+        </w:tabs>
+        <w:spacing w:after="0" w:line="240" w:lineRule="auto"/>
+        <w:ind w:left="450" w:hanging="270"/>
+        <w:rPr>
+          <w:rFonts w:ascii="Arial" w:hAnsi="Arial" w:cs="Arial"/>
+          <w:color w:val="000000" w:themeColor="text1"/>
+          <w:sz w:val="20"/>
+          <w:szCs w:val="20"/>
+        </w:rPr>
+      </w:pPr>
+      <w:r>
+        <w:rPr>
+          <w:rFonts w:ascii="Arial" w:hAnsi="Arial" w:cs="Arial"/>
+          <w:color w:val="000000" w:themeColor="text1"/>
+          <w:sz w:val="20"/>
+          <w:szCs w:val="20"/>
+        </w:rPr>
+        <w:t xml:space="preserve">Developed an infinite D&amp;D game story with </w:t>
+      </w:r>
+      <w:r>
+        <w:rPr>
+          <w:rFonts w:ascii="Arial" w:hAnsi="Arial" w:cs="Arial"/>
+          <w:b/>
+          <w:bCs/>
+          <w:color w:val="000000" w:themeColor="text1"/>
+          <w:sz w:val="20"/>
+          <w:szCs w:val="20"/>
+        </w:rPr>
+        <w:t>Groq’s</w:t>
+      </w:r>
+      <w:r>
+        <w:rPr>
+          <w:rFonts w:ascii="Arial" w:hAnsi="Arial" w:cs="Arial"/>
+          <w:color w:val="000000" w:themeColor="text1"/>
+          <w:sz w:val="20"/>
+          <w:szCs w:val="20"/>
+        </w:rPr>
+        <w:t xml:space="preserve"> </w:t>
+      </w:r>
+      <w:r>
+        <w:rPr>
+          <w:rFonts w:ascii="Arial" w:hAnsi="Arial" w:cs="Arial"/>
+          <w:b/>
+          <w:bCs/>
+          <w:color w:val="000000" w:themeColor="text1"/>
+          <w:sz w:val="20"/>
+          <w:szCs w:val="20"/>
+        </w:rPr>
+        <w:t>Meta Llama 3.2 90B</w:t>
+      </w:r>
+      <w:r>
+        <w:rPr>
+          <w:rFonts w:ascii="Arial" w:hAnsi="Arial" w:cs="Arial"/>
+          <w:color w:val="000000" w:themeColor="text1"/>
+          <w:sz w:val="20"/>
+          <w:szCs w:val="20"/>
+        </w:rPr>
+        <w:t xml:space="preserve"> </w:t>
+      </w:r>
+      <w:r>
+        <w:rPr>
+          <w:rFonts w:ascii="Arial" w:hAnsi="Arial" w:cs="Arial"/>
+          <w:color w:val="000000" w:themeColor="text1"/>
+          <w:sz w:val="20"/>
+          <w:szCs w:val="20"/>
+        </w:rPr>
+        <w:t>writing a post</w:t>
+      </w:r>
+      <w:r>
+        <w:rPr>
+          <w:rFonts w:ascii="Arial" w:hAnsi="Arial" w:cs="Arial"/>
+          <w:color w:val="000000" w:themeColor="text1"/>
+          <w:sz w:val="20"/>
+          <w:szCs w:val="20"/>
+        </w:rPr>
+        <w:t xml:space="preserve"> every hour using Linux bash. </w:t>
+      </w:r>
+    </w:p>
+    <w:p>
+      <w:pPr>
+        <w:pStyle w:val="ListParagraph"/>
+        <w:numPr>
+          <w:ilvl w:val="0"/>
+          <w:numId w:val="26"/>
+        </w:numPr>
+        <w:tabs>
+          <w:tab w:val="center" w:pos="5400"/>
+          <w:tab w:val="right" w:pos="10800"/>
+        </w:tabs>
+        <w:spacing w:after="0" w:line="240" w:lineRule="auto"/>
+        <w:ind w:left="450" w:hanging="270"/>
+        <w:rPr>
+          <w:rFonts w:ascii="Arial" w:hAnsi="Arial" w:cs="Arial"/>
+          <w:color w:val="000000" w:themeColor="text1"/>
+          <w:sz w:val="20"/>
+          <w:szCs w:val="20"/>
+        </w:rPr>
+      </w:pPr>
+      <w:r>
+        <w:rPr>
+          <w:rFonts w:ascii="Arial" w:hAnsi="Arial" w:cs="Arial"/>
+          <w:color w:val="000000" w:themeColor="text1"/>
+          <w:sz w:val="20"/>
+          <w:szCs w:val="20"/>
+        </w:rPr>
+        <w:t xml:space="preserve">Designed an algorithm in Python to </w:t>
+      </w:r>
+      <w:r>
+        <w:rPr>
+          <w:rFonts w:ascii="Arial" w:hAnsi="Arial" w:cs="Arial"/>
+          <w:b/>
+          <w:bCs/>
+          <w:color w:val="000000" w:themeColor="text1"/>
+          <w:sz w:val="20"/>
+          <w:szCs w:val="20"/>
+        </w:rPr>
+        <w:t>read files quickly</w:t>
+      </w:r>
+      <w:r>
+        <w:rPr>
+          <w:rFonts w:ascii="Arial" w:hAnsi="Arial" w:cs="Arial"/>
+          <w:color w:val="000000" w:themeColor="text1"/>
+          <w:sz w:val="20"/>
+          <w:szCs w:val="20"/>
+        </w:rPr>
+        <w:t xml:space="preserve"> and </w:t>
+      </w:r>
+      <w:r>
+        <w:rPr>
+          <w:rFonts w:ascii="Arial" w:hAnsi="Arial" w:cs="Arial"/>
+          <w:b/>
+          <w:bCs/>
+          <w:color w:val="000000" w:themeColor="text1"/>
+          <w:sz w:val="20"/>
+          <w:szCs w:val="20"/>
+        </w:rPr>
+        <w:t xml:space="preserve">feed the story to </w:t>
+      </w:r>
+      <w:r>
+        <w:rPr>
+          <w:rFonts w:ascii="Arial" w:hAnsi="Arial" w:cs="Arial"/>
+          <w:b/>
+          <w:bCs/>
+          <w:color w:val="000000" w:themeColor="text1"/>
+          <w:sz w:val="20"/>
+          <w:szCs w:val="20"/>
+        </w:rPr>
+        <w:t>Groq</w:t>
+      </w:r>
+      <w:r>
+        <w:rPr>
+          <w:rFonts w:ascii="Arial" w:hAnsi="Arial" w:cs="Arial"/>
+          <w:color w:val="000000" w:themeColor="text1"/>
+          <w:sz w:val="20"/>
+          <w:szCs w:val="20"/>
+        </w:rPr>
+        <w:t xml:space="preserve"> to write the proceeding chapter </w:t>
+      </w:r>
+    </w:p>
+    <w:p>
+      <w:pPr>
+        <w:tabs>
+          <w:tab w:val="center" w:pos="5400"/>
+          <w:tab w:val="right" w:pos="10800"/>
+        </w:tabs>
+        <w:spacing w:after="0" w:line="240" w:lineRule="auto"/>
+        <w:ind w:left="274" w:hanging="274"/>
+        <w:rPr>
+          <w:rFonts w:ascii="Arial" w:hAnsi="Arial" w:cs="Arial"/>
+          <w:color w:val="000000" w:themeColor="text1"/>
+          <w:sz w:val="4"/>
+          <w:szCs w:val="4"/>
+        </w:rPr>
+      </w:pPr>
+    </w:p>
+    <w:p>
+      <w:pPr>
+        <w:tabs>
+          <w:tab w:val="center" w:pos="5400"/>
+          <w:tab w:val="right" w:pos="10800"/>
+        </w:tabs>
+        <w:spacing w:after="0" w:line="240" w:lineRule="auto"/>
+        <w:ind w:left="274" w:hanging="274"/>
+        <w:rPr>
+          <w:rFonts w:ascii="Arial" w:hAnsi="Arial" w:cs="Arial"/>
+          <w:color w:val="000000" w:themeColor="text1"/>
+          <w:sz w:val="20"/>
+          <w:szCs w:val="20"/>
+        </w:rPr>
+      </w:pPr>
+      <w:r>
+        <w:rPr>
+          <w:rFonts w:ascii="Arial" w:hAnsi="Arial" w:cs="Arial"/>
+          <w:b/>
+          <w:bCs/>
+          <w:color w:val="000000" w:themeColor="text1"/>
+          <w:sz w:val="20"/>
+          <w:szCs w:val="20"/>
+        </w:rPr>
+        <w:t>Co-Med</w:t>
+      </w:r>
+      <w:r>
+        <w:rPr>
+          <w:rFonts w:ascii="Arial" w:hAnsi="Arial" w:cs="Arial"/>
+          <w:b/>
+          <w:bCs/>
+          <w:color w:val="000000" w:themeColor="text1"/>
+          <w:sz w:val="20"/>
+          <w:szCs w:val="20"/>
+        </w:rPr>
+        <w:t>ical</w:t>
+      </w:r>
+      <w:r>
+        <w:rPr>
+          <w:rFonts w:ascii="Arial" w:hAnsi="Arial" w:cs="Arial"/>
+          <w:color w:val="000000" w:themeColor="text1"/>
+          <w:sz w:val="20"/>
+          <w:szCs w:val="20"/>
+        </w:rPr>
+        <w:t xml:space="preserve"> –</w:t>
+      </w:r>
+      <w:r>
+        <w:rPr>
+          <w:rFonts w:ascii="Arial" w:hAnsi="Arial" w:cs="Arial"/>
+          <w:b/>
+          <w:bCs/>
+          <w:color w:val="000000" w:themeColor="text1"/>
+          <w:sz w:val="20"/>
+          <w:szCs w:val="20"/>
+        </w:rPr>
+        <w:t xml:space="preserve"> </w:t>
+      </w:r>
+      <w:r>
+        <w:rPr>
+          <w:rFonts w:ascii="Arial" w:hAnsi="Arial" w:cs="Arial"/>
+          <w:i/>
+          <w:iCs/>
+          <w:color w:val="000000" w:themeColor="text1"/>
+          <w:sz w:val="20"/>
+          <w:szCs w:val="20"/>
+        </w:rPr>
+        <w:t>U</w:t>
+      </w:r>
+      <w:r>
+        <w:rPr>
+          <w:rFonts w:ascii="Arial" w:hAnsi="Arial" w:cs="Arial"/>
+          <w:i/>
+          <w:iCs/>
+          <w:color w:val="000000" w:themeColor="text1"/>
+          <w:sz w:val="20"/>
+          <w:szCs w:val="20"/>
+        </w:rPr>
+        <w:t xml:space="preserve">niversity </w:t>
+      </w:r>
+      <w:r>
+        <w:rPr>
+          <w:rFonts w:ascii="Arial" w:hAnsi="Arial" w:cs="Arial"/>
+          <w:i/>
+          <w:iCs/>
+          <w:color w:val="000000" w:themeColor="text1"/>
+          <w:sz w:val="20"/>
+          <w:szCs w:val="20"/>
+        </w:rPr>
+        <w:t>of</w:t>
+      </w:r>
+      <w:r>
+        <w:rPr>
+          <w:rFonts w:ascii="Arial" w:hAnsi="Arial" w:cs="Arial"/>
+          <w:i/>
+          <w:iCs/>
+          <w:color w:val="000000" w:themeColor="text1"/>
+          <w:sz w:val="20"/>
+          <w:szCs w:val="20"/>
+        </w:rPr>
+        <w:t xml:space="preserve"> </w:t>
+      </w:r>
+      <w:r>
+        <w:rPr>
+          <w:rFonts w:ascii="Arial" w:hAnsi="Arial" w:cs="Arial"/>
+          <w:i/>
+          <w:iCs/>
+          <w:color w:val="000000" w:themeColor="text1"/>
+          <w:sz w:val="20"/>
+          <w:szCs w:val="20"/>
+        </w:rPr>
+        <w:t>T</w:t>
+      </w:r>
+      <w:r>
+        <w:rPr>
+          <w:rFonts w:ascii="Arial" w:hAnsi="Arial" w:cs="Arial"/>
+          <w:i/>
+          <w:iCs/>
+          <w:color w:val="000000" w:themeColor="text1"/>
+          <w:sz w:val="20"/>
+          <w:szCs w:val="20"/>
+        </w:rPr>
+        <w:t>oronto</w:t>
+      </w:r>
+      <w:r>
+        <w:rPr>
+          <w:rFonts w:ascii="Arial" w:hAnsi="Arial" w:cs="Arial"/>
+          <w:i/>
+          <w:iCs/>
+          <w:color w:val="000000" w:themeColor="text1"/>
+          <w:sz w:val="20"/>
+          <w:szCs w:val="20"/>
         </w:rPr>
         <w:t xml:space="preserve"> Hacks 11</w:t>
       </w:r>
@@ -6967,14 +7410,6 @@
           <w:szCs w:val="20"/>
         </w:rPr>
         <w:tab/>
-      </w:r>
-      <w:r>
-        <w:rPr>
-          <w:rFonts w:ascii="Arial" w:hAnsi="Arial" w:cs="Arial"/>
-          <w:color w:val="000000" w:themeColor="text1"/>
-          <w:sz w:val="20"/>
-          <w:szCs w:val="20"/>
-        </w:rPr>
         <w:t xml:space="preserve"> </w:t>
       </w:r>
       <w:hyperlink r:id="rId23" w:history="1">
@@ -7039,40 +7474,18 @@
           <w:sz w:val="20"/>
           <w:szCs w:val="20"/>
         </w:rPr>
-        <w:t xml:space="preserve"> </w:t>
-      </w:r>
-      <w:r>
-        <w:rPr>
-          <w:rFonts w:ascii="Arial" w:hAnsi="Arial" w:cs="Arial"/>
-          <w:b/>
-          <w:bCs/>
-          <w:color w:val="000000" w:themeColor="text1"/>
-          <w:sz w:val="20"/>
-          <w:szCs w:val="20"/>
-        </w:rPr>
-        <w:t xml:space="preserve">AI hospital triage </w:t>
-      </w:r>
-      <w:r>
-        <w:rPr>
-          <w:rFonts w:ascii="Arial" w:hAnsi="Arial" w:cs="Arial"/>
-          <w:b/>
-          <w:bCs/>
-          <w:color w:val="000000" w:themeColor="text1"/>
-          <w:sz w:val="20"/>
-          <w:szCs w:val="20"/>
-        </w:rPr>
-        <w:t xml:space="preserve">web </w:t>
-      </w:r>
-      <w:r>
-        <w:rPr>
-          <w:rFonts w:ascii="Arial" w:hAnsi="Arial" w:cs="Arial"/>
-          <w:b/>
-          <w:bCs/>
-          <w:color w:val="000000" w:themeColor="text1"/>
-          <w:sz w:val="20"/>
-          <w:szCs w:val="20"/>
-        </w:rPr>
-        <w:t>app</w:t>
+        <w:t xml:space="preserve"> LLM </w:t>
+      </w:r>
+      <w:r>
+        <w:rPr>
+          <w:rFonts w:ascii="Arial" w:hAnsi="Arial" w:cs="Arial"/>
+          <w:b/>
+          <w:bCs/>
+          <w:color w:val="000000" w:themeColor="text1"/>
+          <w:sz w:val="20"/>
+          <w:szCs w:val="20"/>
+        </w:rPr>
+        <w:t>AI hospital triage web app</w:t>
       </w:r>
       <w:r>
         <w:rPr>
@@ -7112,29 +7525,7 @@
           <w:sz w:val="20"/>
           <w:szCs w:val="20"/>
         </w:rPr>
-        <w:t xml:space="preserve"> </w:t>
-      </w:r>
-      <w:r>
-        <w:rPr>
-          <w:rFonts w:ascii="Arial" w:hAnsi="Arial" w:cs="Arial"/>
-          <w:b/>
-          <w:bCs/>
-          <w:color w:val="000000" w:themeColor="text1"/>
-          <w:sz w:val="20"/>
-          <w:szCs w:val="20"/>
-        </w:rPr>
-        <w:t>Next.JS</w:t>
-      </w:r>
-      <w:r>
-        <w:rPr>
-          <w:rFonts w:ascii="Arial" w:hAnsi="Arial" w:cs="Arial"/>
-          <w:b/>
-          <w:bCs/>
-          <w:color w:val="000000" w:themeColor="text1"/>
-          <w:sz w:val="20"/>
-          <w:szCs w:val="20"/>
-        </w:rPr>
-        <w:t xml:space="preserve"> </w:t>
+        <w:t xml:space="preserve"> Next.JS </w:t>
       </w:r>
       <w:r>
         <w:rPr>
@@ -7233,345 +7624,7 @@
           <w:sz w:val="20"/>
           <w:szCs w:val="20"/>
         </w:rPr>
-        <w:t xml:space="preserve">provide diagnosis, prognosis, </w:t>
-      </w:r>
-      <w:r>
-        <w:rPr>
-          <w:rFonts w:ascii="Arial" w:hAnsi="Arial" w:cs="Arial"/>
-          <w:color w:val="000000" w:themeColor="text1"/>
-          <w:sz w:val="20"/>
-          <w:szCs w:val="20"/>
-        </w:rPr>
-        <w:t>&amp;</w:t>
-      </w:r>
-      <w:r>
-        <w:rPr>
-          <w:rFonts w:ascii="Arial" w:hAnsi="Arial" w:cs="Arial"/>
-          <w:color w:val="000000" w:themeColor="text1"/>
-          <w:sz w:val="20"/>
-          <w:szCs w:val="20"/>
-        </w:rPr>
-        <w:t xml:space="preserve"> triage with </w:t>
-      </w:r>
-      <w:r>
-        <w:rPr>
-          <w:rFonts w:ascii="Arial" w:hAnsi="Arial" w:cs="Arial"/>
-          <w:color w:val="000000" w:themeColor="text1"/>
-          <w:sz w:val="20"/>
-          <w:szCs w:val="20"/>
-        </w:rPr>
-        <w:t>cit</w:t>
-      </w:r>
-      <w:r>
-        <w:rPr>
-          <w:rFonts w:ascii="Arial" w:hAnsi="Arial" w:cs="Arial"/>
-          <w:color w:val="000000" w:themeColor="text1"/>
-          <w:sz w:val="20"/>
-          <w:szCs w:val="20"/>
-        </w:rPr>
-        <w:t>ations</w:t>
-      </w:r>
-    </w:p>
-    <w:p>
-      <w:pPr>
-        <w:tabs>
-          <w:tab w:val="center" w:pos="5400"/>
-          <w:tab w:val="right" w:pos="10800"/>
-        </w:tabs>
-        <w:spacing w:after="0" w:line="240" w:lineRule="auto"/>
-        <w:ind w:left="274" w:hanging="274"/>
-        <w:rPr>
-          <w:rFonts w:ascii="Arial" w:hAnsi="Arial" w:cs="Arial"/>
-          <w:color w:val="000000" w:themeColor="text1"/>
-          <w:sz w:val="4"/>
-          <w:szCs w:val="4"/>
-        </w:rPr>
-      </w:pPr>
-    </w:p>
-    <w:p>
-      <w:pPr>
-        <w:tabs>
-          <w:tab w:val="center" w:pos="5400"/>
-          <w:tab w:val="right" w:pos="10800"/>
-        </w:tabs>
-        <w:spacing w:after="0" w:line="240" w:lineRule="auto"/>
-        <w:ind w:left="274" w:hanging="274"/>
-        <w:rPr>
-          <w:rFonts w:ascii="Arial" w:hAnsi="Arial" w:cs="Arial"/>
-          <w:color w:val="000000" w:themeColor="text1"/>
-          <w:sz w:val="20"/>
-          <w:szCs w:val="20"/>
-        </w:rPr>
-      </w:pPr>
-      <w:r>
-        <w:rPr>
-          <w:rFonts w:ascii="Arial" w:hAnsi="Arial" w:cs="Arial"/>
-          <w:b/>
-          <w:bCs/>
-          <w:color w:val="000000" w:themeColor="text1"/>
-          <w:sz w:val="20"/>
-          <w:szCs w:val="20"/>
-        </w:rPr>
-        <w:t xml:space="preserve">uOttaApp </w:t>
-      </w:r>
-      <w:r>
-        <w:rPr>
-          <w:rFonts w:ascii="Arial" w:hAnsi="Arial" w:cs="Arial"/>
-          <w:color w:val="000000" w:themeColor="text1"/>
-          <w:sz w:val="20"/>
-          <w:szCs w:val="20"/>
-        </w:rPr>
-        <w:t>–</w:t>
-      </w:r>
-      <w:r>
-        <w:rPr>
-          <w:rFonts w:ascii="Arial" w:hAnsi="Arial" w:cs="Arial"/>
-          <w:b/>
-          <w:bCs/>
-          <w:color w:val="000000" w:themeColor="text1"/>
-          <w:sz w:val="20"/>
-          <w:szCs w:val="20"/>
-        </w:rPr>
-        <w:t xml:space="preserve"> </w:t>
-      </w:r>
-      <w:r>
-        <w:rPr>
-          <w:rFonts w:ascii="Arial" w:hAnsi="Arial" w:cs="Arial"/>
-          <w:i/>
-          <w:iCs/>
-          <w:color w:val="000000" w:themeColor="text1"/>
-          <w:sz w:val="20"/>
-          <w:szCs w:val="20"/>
-        </w:rPr>
-        <w:t>Smartphone Event Tracker</w:t>
-      </w:r>
-      <w:r>
-        <w:rPr>
-          <w:rFonts w:ascii="Arial" w:hAnsi="Arial" w:cs="Arial"/>
-          <w:i/>
-          <w:iCs/>
-          <w:color w:val="000000" w:themeColor="text1"/>
-          <w:sz w:val="20"/>
-          <w:szCs w:val="20"/>
-        </w:rPr>
-        <w:tab/>
-      </w:r>
-      <w:r>
-        <w:rPr>
-          <w:rFonts w:ascii="Arial" w:hAnsi="Arial" w:cs="Arial"/>
-          <w:color w:val="000000" w:themeColor="text1"/>
-          <w:sz w:val="20"/>
-          <w:szCs w:val="20"/>
-        </w:rPr>
-        <w:tab/>
-      </w:r>
-      <w:hyperlink r:id="rId24" w:history="1">
-        <w:r>
-          <w:rPr>
-            <w:rStyle w:val="Hyperlink"/>
-            <w:rFonts w:ascii="Arial" w:hAnsi="Arial" w:cs="Arial"/>
-            <w:i/>
-            <w:iCs/>
-            <w:color w:val="000000" w:themeColor="text1"/>
-            <w:sz w:val="20"/>
-            <w:szCs w:val="20"/>
-          </w:rPr>
-          <w:t>github.com/Devcon324/uOttaApp</w:t>
-        </w:r>
-      </w:hyperlink>
-    </w:p>
-    <w:p>
-      <w:pPr>
-        <w:pStyle w:val="ListParagraph"/>
-        <w:numPr>
-          <w:ilvl w:val="0"/>
-          <w:numId w:val="26"/>
-        </w:numPr>
-        <w:tabs>
-          <w:tab w:val="center" w:pos="5400"/>
-          <w:tab w:val="right" w:pos="10800"/>
-        </w:tabs>
-        <w:ind w:left="450" w:hanging="270"/>
-        <w:rPr>
-          <w:rFonts w:ascii="Arial" w:hAnsi="Arial" w:cs="Arial"/>
-          <w:color w:val="000000" w:themeColor="text1"/>
-          <w:sz w:val="20"/>
-          <w:szCs w:val="20"/>
-        </w:rPr>
-      </w:pPr>
-      <w:r>
-        <w:rPr>
-          <w:rFonts w:ascii="Arial" w:hAnsi="Arial" w:cs="Arial"/>
-          <w:b/>
-          <w:bCs/>
-          <w:color w:val="000000" w:themeColor="text1"/>
-          <w:sz w:val="20"/>
-          <w:szCs w:val="20"/>
-        </w:rPr>
-        <w:t>M</w:t>
-      </w:r>
-      <w:r>
-        <w:rPr>
-          <w:rFonts w:ascii="Arial" w:hAnsi="Arial" w:cs="Arial"/>
-          <w:b/>
-          <w:bCs/>
-          <w:color w:val="000000" w:themeColor="text1"/>
-          <w:sz w:val="20"/>
-          <w:szCs w:val="20"/>
-        </w:rPr>
-        <w:t xml:space="preserve">ERN </w:t>
-      </w:r>
-      <w:r>
-        <w:rPr>
-          <w:rFonts w:ascii="Arial" w:hAnsi="Arial" w:cs="Arial"/>
-          <w:color w:val="000000" w:themeColor="text1"/>
-          <w:sz w:val="20"/>
-          <w:szCs w:val="20"/>
-        </w:rPr>
-        <w:t xml:space="preserve">Stack Mobile WebApp used by </w:t>
-      </w:r>
-      <w:r>
-        <w:rPr>
-          <w:rFonts w:ascii="Arial" w:hAnsi="Arial" w:cs="Arial"/>
-          <w:b/>
-          <w:bCs/>
-          <w:color w:val="000000" w:themeColor="text1"/>
-          <w:sz w:val="20"/>
-          <w:szCs w:val="20"/>
-        </w:rPr>
-        <w:t>2000+ hackers</w:t>
-      </w:r>
-      <w:r>
-        <w:rPr>
-          <w:rFonts w:ascii="Arial" w:hAnsi="Arial" w:cs="Arial"/>
-          <w:color w:val="000000" w:themeColor="text1"/>
-          <w:sz w:val="20"/>
-          <w:szCs w:val="20"/>
-        </w:rPr>
-        <w:t xml:space="preserve"> at our events, leveraging </w:t>
-      </w:r>
-      <w:r>
-        <w:rPr>
-          <w:rFonts w:ascii="Arial" w:hAnsi="Arial" w:cs="Arial"/>
-          <w:b/>
-          <w:bCs/>
-          <w:color w:val="000000" w:themeColor="text1"/>
-          <w:sz w:val="20"/>
-          <w:szCs w:val="20"/>
-        </w:rPr>
-        <w:t>Next.js, Firebase &amp; Expo</w:t>
-      </w:r>
-    </w:p>
-    <w:p>
-      <w:pPr>
-        <w:pStyle w:val="ListParagraph"/>
-        <w:numPr>
-          <w:ilvl w:val="0"/>
-          <w:numId w:val="26"/>
-        </w:numPr>
-        <w:tabs>
-          <w:tab w:val="center" w:pos="5400"/>
-          <w:tab w:val="right" w:pos="10800"/>
-        </w:tabs>
-        <w:spacing w:after="0" w:line="240" w:lineRule="auto"/>
-        <w:ind w:left="450" w:hanging="274"/>
-        <w:rPr>
-          <w:rFonts w:ascii="Arial" w:hAnsi="Arial" w:cs="Arial"/>
-          <w:b/>
-          <w:bCs/>
-          <w:color w:val="000000" w:themeColor="text1"/>
-          <w:sz w:val="20"/>
-          <w:szCs w:val="20"/>
-        </w:rPr>
-      </w:pPr>
-      <w:r>
-        <w:rPr>
-          <w:rFonts w:ascii="Arial" w:hAnsi="Arial" w:cs="Arial"/>
-          <w:color w:val="000000" w:themeColor="text1"/>
-          <w:sz w:val="20"/>
-          <w:szCs w:val="20"/>
-        </w:rPr>
-        <w:t xml:space="preserve">Managing </w:t>
-      </w:r>
-      <w:r>
-        <w:rPr>
-          <w:rFonts w:ascii="Arial" w:hAnsi="Arial" w:cs="Arial"/>
-          <w:b/>
-          <w:bCs/>
-          <w:color w:val="000000" w:themeColor="text1"/>
-          <w:sz w:val="20"/>
-          <w:szCs w:val="20"/>
-        </w:rPr>
-        <w:t xml:space="preserve">700+ users </w:t>
-      </w:r>
-      <w:r>
-        <w:rPr>
-          <w:rFonts w:ascii="Arial" w:hAnsi="Arial" w:cs="Arial"/>
-          <w:color w:val="000000" w:themeColor="text1"/>
-          <w:sz w:val="20"/>
-          <w:szCs w:val="20"/>
-        </w:rPr>
-        <w:t>at once</w:t>
-      </w:r>
-      <w:r>
-        <w:rPr>
-          <w:rFonts w:ascii="Arial" w:hAnsi="Arial" w:cs="Arial"/>
-          <w:color w:val="000000" w:themeColor="text1"/>
-          <w:sz w:val="20"/>
-          <w:szCs w:val="20"/>
-        </w:rPr>
-        <w:t xml:space="preserve">, tracking </w:t>
-      </w:r>
-      <w:r>
-        <w:rPr>
-          <w:rFonts w:ascii="Arial" w:hAnsi="Arial" w:cs="Arial"/>
-          <w:b/>
-          <w:bCs/>
-          <w:color w:val="000000" w:themeColor="text1"/>
-          <w:sz w:val="20"/>
-          <w:szCs w:val="20"/>
-        </w:rPr>
-        <w:t>event statistics</w:t>
-      </w:r>
-      <w:r>
-        <w:rPr>
-          <w:rFonts w:ascii="Arial" w:hAnsi="Arial" w:cs="Arial"/>
-          <w:color w:val="000000" w:themeColor="text1"/>
-          <w:sz w:val="20"/>
-          <w:szCs w:val="20"/>
-        </w:rPr>
-        <w:t xml:space="preserve"> on a </w:t>
-      </w:r>
-      <w:r>
-        <w:rPr>
-          <w:rFonts w:ascii="Arial" w:hAnsi="Arial" w:cs="Arial"/>
-          <w:b/>
-          <w:bCs/>
-          <w:color w:val="000000" w:themeColor="text1"/>
-          <w:sz w:val="20"/>
-          <w:szCs w:val="20"/>
-        </w:rPr>
-        <w:t>user-friendly</w:t>
-      </w:r>
-      <w:r>
-        <w:rPr>
-          <w:rFonts w:ascii="Arial" w:hAnsi="Arial" w:cs="Arial"/>
-          <w:color w:val="000000" w:themeColor="text1"/>
-          <w:sz w:val="20"/>
-          <w:szCs w:val="20"/>
-        </w:rPr>
-        <w:t xml:space="preserve"> UI/UX enhanced by </w:t>
-      </w:r>
-      <w:r>
-        <w:rPr>
-          <w:rFonts w:ascii="Arial" w:hAnsi="Arial" w:cs="Arial"/>
-          <w:b/>
-          <w:bCs/>
-          <w:color w:val="000000" w:themeColor="text1"/>
-          <w:sz w:val="20"/>
-          <w:szCs w:val="20"/>
-        </w:rPr>
-        <w:t>SCSS/CSS</w:t>
+        <w:t>provide diagnosis, prognosis, &amp; triage with citations</w:t>
       </w:r>
     </w:p>
     <w:p>
@@ -7615,7 +7668,29 @@
           <w:sz w:val="20"/>
           <w:szCs w:val="20"/>
         </w:rPr>
-        <w:t>uOttaHack Website</w:t>
+        <w:t>uOttaHack Web</w:t>
+      </w:r>
+      <w:r>
+        <w:rPr>
+          <w:rFonts w:ascii="Arial" w:hAnsi="Arial" w:cs="Arial"/>
+          <w:b/>
+          <w:bCs/>
+          <w:color w:val="000000" w:themeColor="text1"/>
+          <w:sz w:val="20"/>
+          <w:szCs w:val="20"/>
+        </w:rPr>
+        <w:t>sites/</w:t>
+      </w:r>
+      <w:r>
+        <w:rPr>
+          <w:rFonts w:ascii="Arial" w:hAnsi="Arial" w:cs="Arial"/>
+          <w:b/>
+          <w:bCs/>
+          <w:color w:val="000000" w:themeColor="text1"/>
+          <w:sz w:val="20"/>
+          <w:szCs w:val="20"/>
+        </w:rPr>
+        <w:t>Apps</w:t>
       </w:r>
       <w:r>
         <w:rPr>
@@ -7717,7 +7792,7 @@
         </w:rPr>
         <w:t xml:space="preserve"> </w:t>
       </w:r>
-      <w:hyperlink r:id="rId25" w:history="1">
+      <w:hyperlink r:id="rId24" w:history="1">
         <w:r>
           <w:rPr>
             <w:rStyle w:val="Hyperlink"/>
@@ -7738,7 +7813,7 @@
         </w:rPr>
         <w:t xml:space="preserve"> / </w:t>
       </w:r>
-      <w:hyperlink r:id="rId26" w:history="1">
+      <w:hyperlink r:id="rId25" w:history="1">
         <w:r>
           <w:rPr>
             <w:rStyle w:val="Hyperlink"/>
@@ -7759,7 +7834,7 @@
         </w:rPr>
         <w:t xml:space="preserve"> / </w:t>
       </w:r>
-      <w:hyperlink r:id="rId27" w:history="1">
+      <w:hyperlink r:id="rId26" w:history="1">
         <w:r>
           <w:rPr>
             <w:rStyle w:val="Hyperlink"/>
@@ -7798,18 +7873,47 @@
           <w:sz w:val="20"/>
           <w:szCs w:val="20"/>
         </w:rPr>
-        <w:t xml:space="preserve">Using various </w:t>
-      </w:r>
-      <w:r>
-        <w:rPr>
-          <w:rFonts w:ascii="Arial" w:hAnsi="Arial" w:cs="Arial"/>
-          <w:b/>
-          <w:bCs/>
-          <w:color w:val="000000" w:themeColor="text1"/>
-          <w:sz w:val="20"/>
-          <w:szCs w:val="20"/>
-        </w:rPr>
-        <w:t>React libraries</w:t>
+        <w:t xml:space="preserve">Managed </w:t>
+      </w:r>
+      <w:r>
+        <w:rPr>
+          <w:rFonts w:ascii="Arial" w:hAnsi="Arial" w:cs="Arial"/>
+          <w:b/>
+          <w:bCs/>
+          <w:color w:val="000000" w:themeColor="text1"/>
+          <w:sz w:val="20"/>
+          <w:szCs w:val="20"/>
+        </w:rPr>
+        <w:t>48</w:t>
+      </w:r>
+      <w:r>
+        <w:rPr>
+          <w:rFonts w:ascii="Arial" w:hAnsi="Arial" w:cs="Arial"/>
+          <w:color w:val="000000" w:themeColor="text1"/>
+          <w:sz w:val="20"/>
+          <w:szCs w:val="20"/>
+        </w:rPr>
+        <w:t xml:space="preserve"> repositories across </w:t>
+      </w:r>
+      <w:r>
+        <w:rPr>
+          <w:rFonts w:ascii="Arial" w:hAnsi="Arial" w:cs="Arial"/>
+          <w:b/>
+          <w:bCs/>
+          <w:color w:val="000000" w:themeColor="text1"/>
+          <w:sz w:val="20"/>
+          <w:szCs w:val="20"/>
+        </w:rPr>
+        <w:t>33</w:t>
+      </w:r>
+      <w:r>
+        <w:rPr>
+          <w:rFonts w:ascii="Arial" w:hAnsi="Arial" w:cs="Arial"/>
+          <w:color w:val="000000" w:themeColor="text1"/>
+          <w:sz w:val="20"/>
+          <w:szCs w:val="20"/>
+        </w:rPr>
+        <w:t xml:space="preserve"> developers using</w:t>
       </w:r>
       <w:r>
         <w:rPr>
@@ -7823,31 +7927,24 @@
       <w:r>
         <w:rPr>
           <w:rFonts w:ascii="Arial" w:hAnsi="Arial" w:cs="Arial"/>
-          <w:color w:val="000000" w:themeColor="text1"/>
-          <w:sz w:val="20"/>
-          <w:szCs w:val="20"/>
-        </w:rPr>
-        <w:t>&amp;</w:t>
-      </w:r>
-      <w:r>
-        <w:rPr>
-          <w:rFonts w:ascii="Arial" w:hAnsi="Arial" w:cs="Arial"/>
-          <w:color w:val="000000" w:themeColor="text1"/>
-          <w:sz w:val="20"/>
-          <w:szCs w:val="20"/>
-        </w:rPr>
-        <w:t xml:space="preserve"> </w:t>
-      </w:r>
-      <w:r>
-        <w:rPr>
-          <w:rFonts w:ascii="Arial" w:hAnsi="Arial" w:cs="Arial"/>
-          <w:b/>
-          <w:bCs/>
-          <w:color w:val="000000" w:themeColor="text1"/>
-          <w:sz w:val="20"/>
-          <w:szCs w:val="20"/>
-        </w:rPr>
-        <w:t>Embeds</w:t>
+          <w:b/>
+          <w:bCs/>
+          <w:color w:val="000000" w:themeColor="text1"/>
+          <w:sz w:val="20"/>
+          <w:szCs w:val="20"/>
+        </w:rPr>
+        <w:t xml:space="preserve">React </w:t>
+      </w:r>
+      <w:r>
+        <w:rPr>
+          <w:rFonts w:ascii="Arial" w:hAnsi="Arial" w:cs="Arial"/>
+          <w:b/>
+          <w:bCs/>
+          <w:color w:val="000000" w:themeColor="text1"/>
+          <w:sz w:val="20"/>
+          <w:szCs w:val="20"/>
+        </w:rPr>
+        <w:t>&amp; Embeds</w:t>
       </w:r>
       <w:r>
         <w:rPr>
@@ -7885,7 +7982,25 @@
           <w:sz w:val="20"/>
           <w:szCs w:val="20"/>
         </w:rPr>
-        <w:t xml:space="preserve">Using </w:t>
+        <w:t>U</w:t>
+      </w:r>
+      <w:r>
+        <w:rPr>
+          <w:rFonts w:ascii="Arial" w:hAnsi="Arial" w:cs="Arial"/>
+          <w:color w:val="000000" w:themeColor="text1"/>
+          <w:sz w:val="20"/>
+          <w:szCs w:val="20"/>
+        </w:rPr>
+        <w:t>tilized</w:t>
+      </w:r>
+      <w:r>
+        <w:rPr>
+          <w:rFonts w:ascii="Arial" w:hAnsi="Arial" w:cs="Arial"/>
+          <w:color w:val="000000" w:themeColor="text1"/>
+          <w:sz w:val="20"/>
+          <w:szCs w:val="20"/>
+        </w:rPr>
+        <w:t xml:space="preserve"> </w:t>
       </w:r>
       <w:r>
         <w:rPr>
@@ -8199,32 +8314,137 @@
 <file path=word/numbering.xml><?xml version="1.0" encoding="utf-8"?>
 <w:numbering xmlns:wpc="http://schemas.microsoft.com/office/word/2010/wordprocessingCanvas" xmlns:cx="http://schemas.microsoft.com/office/drawing/2014/chartex" xmlns:cx1="http://schemas.microsoft.com/office/drawing/2015/9/8/chartex" xmlns:cx2="http://schemas.microsoft.com/office/drawing/2015/10/21/chartex" xmlns:cx3="http://schemas.microsoft.com/office/drawing/2016/5/9/chartex" xmlns:cx4="http://schemas.microsoft.com/office/drawing/2016/5/10/chartex" xmlns:cx5="http://schemas.microsoft.com/office/drawing/2016/5/11/chartex" xmlns:cx6="http://schemas.microsoft.com/office/drawing/2016/5/12/chartex" xmlns:cx7="http://schemas.microsoft.com/office/drawing/2016/5/13/chartex" xmlns:cx8="http://schemas.microsoft.com/office/drawing/2016/5/14/chartex" xmlns:mc="http://schemas.openxmlformats.org/markup-compatibility/2006" xmlns:aink="http://schemas.microsoft.com/office/drawing/2016/ink" xmlns:am3d="http://schemas.microsoft.com/office/drawing/2017/model3d" xmlns:o="urn:schemas-microsoft-com:office:office" xmlns:oel="http://schemas.microsoft.com/office/2019/extlst" xmlns:r="http://schemas.openxmlformats.org/officeDocument/2006/relationships" xmlns:m="http://schemas.openxmlformats.org/officeDocument/2006/math" xmlns:v="urn:schemas-microsoft-com:vml" xmlns:wp14="http://schemas.microsoft.com/office/word/2010/wordprocessingDrawing" xmlns:wp="http://schemas.openxmlformats.org/drawingml/2006/wordprocessingDrawing" xmlns:w10="urn:schemas-microsoft-com:office:word" xmlns:w="http://schemas.openxmlformats.org/wordprocessingml/2006/main" xmlns:w14="http://schemas.microsoft.com/office/word/2010/wordml" xmlns:w15="http://schemas.microsoft.com/office/word/2012/wordml" xmlns:w16cex="http://schemas.microsoft.com/office/word/2018/wordml/cex" xmlns:w16cid="http://schemas.microsoft.com/office/word/2016/wordml/cid" xmlns:w16="http://schemas.microsoft.com/office/word/2018/wordml" xmlns:w16du="http://schemas.microsoft.com/office/word/2023/wordml/word16du" xmlns:w16sdtdh="http://schemas.microsoft.com/office/word/2020/wordml/sdtdatahash" xmlns:w16sdtfl="http://schemas.microsoft.com/office/word/2024/wordml/sdtformatlock" xmlns:w16se="http://schemas.microsoft.com/office/word/2015/wordml/symex" xmlns:wpg="http://schemas.microsoft.com/office/word/2010/wordprocessingGroup" xmlns:wpi="http://schemas.microsoft.com/office/word/2010/wordprocessingInk" xmlns:wne="http://schemas.microsoft.com/office/word/2006/wordml" xmlns:wps="http://schemas.microsoft.com/office/word/2010/wordprocessingShape" mc:Ignorable="w14 w15 w16se w16cid w16 w16cex w16sdtdh w16sdtfl w16du wp14">
   <w:numPicBullet w:numPicBulletId="0">
-    <w:pict>
-      <v:shapetype id="_x0000_t75" coordsize="21600,21600" o:spt="75" o:preferrelative="t" path="m@4@5l@4@11@9@11@9@5xe" filled="f" stroked="f">
-        <v:stroke joinstyle="miter"/>
-        <v:formulas>
-          <v:f eqn="if lineDrawn pixelLineWidth 0"/>
-          <v:f eqn="sum @0 1 0"/>
-          <v:f eqn="sum 0 0 @1"/>
-          <v:f eqn="prod @2 1 2"/>
-          <v:f eqn="prod @3 21600 pixelWidth"/>
-          <v:f eqn="prod @3 21600 pixelHeight"/>
-          <v:f eqn="sum @0 0 1"/>
-          <v:f eqn="prod @6 1 2"/>
-          <v:f eqn="prod @7 21600 pixelWidth"/>
-          <v:f eqn="sum @8 21600 0"/>
-          <v:f eqn="prod @7 21600 pixelHeight"/>
-          <v:f eqn="sum @10 21600 0"/>
-        </v:formulas>
-        <v:path o:extrusionok="f" gradientshapeok="t" o:connecttype="rect"/>
-        <o:lock v:ext="edit" aspectratio="t"/>
-      </v:shapetype>
-      <v:shape id="_x0000_i1026" type="#_x0000_t75" style="width:384.65pt;height:384.65pt;visibility:visible;mso-wrap-style:square" o:bullet="t">
-        <v:imagedata r:id="rId1" o:title=""/>
-      </v:shape>
-    </w:pict>
+    <mc:AlternateContent>
+      <mc:Choice Requires="v">
+        <w:pict>
+          <v:shapetype w14:anchorId="6EDD55A2" id="_x0000_t75" coordsize="21600,21600" o:spt="75" o:preferrelative="t" path="m@4@5l@4@11@9@11@9@5xe" filled="f" stroked="f">
+            <v:stroke joinstyle="miter"/>
+            <v:formulas>
+              <v:f eqn="if lineDrawn pixelLineWidth 0"/>
+              <v:f eqn="sum @0 1 0"/>
+              <v:f eqn="sum 0 0 @1"/>
+              <v:f eqn="prod @2 1 2"/>
+              <v:f eqn="prod @3 21600 pixelWidth"/>
+              <v:f eqn="prod @3 21600 pixelHeight"/>
+              <v:f eqn="sum @0 0 1"/>
+              <v:f eqn="prod @6 1 2"/>
+              <v:f eqn="prod @7 21600 pixelWidth"/>
+              <v:f eqn="sum @8 21600 0"/>
+              <v:f eqn="prod @7 21600 pixelHeight"/>
+              <v:f eqn="sum @10 21600 0"/>
+            </v:formulas>
+            <v:path o:extrusionok="f" gradientshapeok="t" o:connecttype="rect"/>
+            <o:lock v:ext="edit" aspectratio="t"/>
+          </v:shapetype>
+          <v:shape id="Picture 1183528674" o:spid="_x0000_i1025" type="#_x0000_t75" style="width:385.2pt;height:385.2pt;visibility:visible;mso-wrap-style:square">
+            <v:imagedata r:id="rId1" o:title=""/>
+          </v:shape>
+        </w:pict>
+      </mc:Choice>
+      <mc:Fallback>
+        <w:drawing>
+          <wp:inline distT="0" distB="0" distL="0" distR="0" wp14:anchorId="1472F728" wp14:editId="1472F729">
+            <wp:extent cx="4892040" cy="4892040"/>
+            <wp:effectExtent l="0" t="0" r="0" b="0"/>
+            <wp:docPr id="1183528674" name="Picture 1183528674"/>
+            <wp:cNvGraphicFramePr>
+              <a:graphicFrameLocks xmlns:a="http://schemas.openxmlformats.org/drawingml/2006/main" noChangeAspect="1"/>
+            </wp:cNvGraphicFramePr>
+            <a:graphic xmlns:a="http://schemas.openxmlformats.org/drawingml/2006/main">
+              <a:graphicData uri="http://schemas.openxmlformats.org/drawingml/2006/picture">
+                <pic:pic xmlns:pic="http://schemas.openxmlformats.org/drawingml/2006/picture">
+                  <pic:nvPicPr>
+                    <pic:cNvPr id="0" name="Picture -1023"/>
+                    <pic:cNvPicPr>
+                      <a:picLocks noChangeAspect="1" noChangeArrowheads="1"/>
+                    </pic:cNvPicPr>
+                  </pic:nvPicPr>
+                  <pic:blipFill>
+                    <a:blip r:embed="rId2">
+                      <a:extLst>
+                        <a:ext uri="{28A0092B-C50C-407E-A947-70E740481C1C}">
+                          <a14:useLocalDpi xmlns:a14="http://schemas.microsoft.com/office/drawing/2010/main" val="0"/>
+                        </a:ext>
+                      </a:extLst>
+                    </a:blip>
+                    <a:srcRect/>
+                    <a:stretch>
+                      <a:fillRect/>
+                    </a:stretch>
+                  </pic:blipFill>
+                  <pic:spPr bwMode="auto">
+                    <a:xfrm>
+                      <a:off x="0" y="0"/>
+                      <a:ext cx="4892040" cy="4892040"/>
+                    </a:xfrm>
+                    <a:prstGeom prst="rect">
+                      <a:avLst/>
+                    </a:prstGeom>
+                    <a:noFill/>
+                    <a:ln>
+                      <a:noFill/>
+                    </a:ln>
+                  </pic:spPr>
+                </pic:pic>
+              </a:graphicData>
+            </a:graphic>
+          </wp:inline>
+        </w:drawing>
+      </mc:Fallback>
+    </mc:AlternateContent>
   </w:numPicBullet>
   <w:abstractNum w:abstractNumId="0" w15:restartNumberingAfterBreak="0">
+    <w:nsid w:val="8018F985"/>
+    <w:multiLevelType w:val="hybridMultilevel"/>
+    <w:tmpl w:val="FFFFFFFF"/>
+    <w:lvl w:ilvl="0" w:tplc="FFFFFFFF">
+      <w:start w:val="1"/>
+      <w:numFmt w:val="bullet"/>
+      <w:lvlText w:val="•"/>
+      <w:lvlJc w:val="left"/>
+    </w:lvl>
+    <w:lvl w:ilvl="1" w:tplc="FFFFFFFF">
+      <w:numFmt w:val="decimal"/>
+      <w:lvlText w:val=""/>
+      <w:lvlJc w:val="left"/>
+    </w:lvl>
+    <w:lvl w:ilvl="2" w:tplc="FFFFFFFF">
+      <w:numFmt w:val="decimal"/>
+      <w:lvlText w:val=""/>
+      <w:lvlJc w:val="left"/>
+    </w:lvl>
+    <w:lvl w:ilvl="3" w:tplc="FFFFFFFF">
+      <w:numFmt w:val="decimal"/>
+      <w:lvlText w:val=""/>
+      <w:lvlJc w:val="left"/>
+    </w:lvl>
+    <w:lvl w:ilvl="4" w:tplc="FFFFFFFF">
+      <w:numFmt w:val="decimal"/>
+      <w:lvlText w:val=""/>
+      <w:lvlJc w:val="left"/>
+    </w:lvl>
+    <w:lvl w:ilvl="5" w:tplc="FFFFFFFF">
+      <w:numFmt w:val="decimal"/>
+      <w:lvlText w:val=""/>
+      <w:lvlJc w:val="left"/>
+    </w:lvl>
+    <w:lvl w:ilvl="6" w:tplc="FFFFFFFF">
+      <w:numFmt w:val="decimal"/>
+      <w:lvlText w:val=""/>
+      <w:lvlJc w:val="left"/>
+    </w:lvl>
+    <w:lvl w:ilvl="7" w:tplc="FFFFFFFF">
+      <w:numFmt w:val="decimal"/>
+      <w:lvlText w:val=""/>
+      <w:lvlJc w:val="left"/>
+    </w:lvl>
+    <w:lvl w:ilvl="8" w:tplc="FFFFFFFF">
+      <w:numFmt w:val="decimal"/>
+      <w:lvlText w:val=""/>
+      <w:lvlJc w:val="left"/>
+    </w:lvl>
+  </w:abstractNum>
+  <w:abstractNum w:abstractNumId="1" w15:restartNumberingAfterBreak="0">
     <w:nsid w:val="046C5299"/>
     <w:multiLevelType w:val="hybridMultilevel"/>
     <w:tmpl w:val="737E2A94"/>
@@ -8339,7 +8559,7 @@
       </w:rPr>
     </w:lvl>
   </w:abstractNum>
-  <w:abstractNum w:abstractNumId="1" w15:restartNumberingAfterBreak="0">
+  <w:abstractNum w:abstractNumId="2" w15:restartNumberingAfterBreak="0">
     <w:nsid w:val="06755B73"/>
     <w:multiLevelType w:val="hybridMultilevel"/>
     <w:tmpl w:val="528048EE"/>
@@ -8456,7 +8676,7 @@
       </w:rPr>
     </w:lvl>
   </w:abstractNum>
-  <w:abstractNum w:abstractNumId="2" w15:restartNumberingAfterBreak="0">
+  <w:abstractNum w:abstractNumId="3" w15:restartNumberingAfterBreak="0">
     <w:nsid w:val="089E4552"/>
     <w:multiLevelType w:val="hybridMultilevel"/>
     <w:tmpl w:val="40E04706"/>
@@ -8571,7 +8791,7 @@
       </w:rPr>
     </w:lvl>
   </w:abstractNum>
-  <w:abstractNum w:abstractNumId="3" w15:restartNumberingAfterBreak="0">
+  <w:abstractNum w:abstractNumId="4" w15:restartNumberingAfterBreak="0">
     <w:nsid w:val="0C915615"/>
     <w:multiLevelType w:val="hybridMultilevel"/>
     <w:tmpl w:val="6D1AD98C"/>
@@ -8689,7 +8909,7 @@
       </w:rPr>
     </w:lvl>
   </w:abstractNum>
-  <w:abstractNum w:abstractNumId="4" w15:restartNumberingAfterBreak="0">
+  <w:abstractNum w:abstractNumId="5" w15:restartNumberingAfterBreak="0">
     <w:nsid w:val="0D844136"/>
     <w:multiLevelType w:val="hybridMultilevel"/>
     <w:tmpl w:val="D29428F8"/>
@@ -8801,7 +9021,7 @@
       </w:rPr>
     </w:lvl>
   </w:abstractNum>
-  <w:abstractNum w:abstractNumId="5" w15:restartNumberingAfterBreak="0">
+  <w:abstractNum w:abstractNumId="6" w15:restartNumberingAfterBreak="0">
     <w:nsid w:val="0DA5131B"/>
     <w:multiLevelType w:val="hybridMultilevel"/>
     <w:tmpl w:val="45BA53EE"/>
@@ -8913,7 +9133,7 @@
       </w:rPr>
     </w:lvl>
   </w:abstractNum>
-  <w:abstractNum w:abstractNumId="6" w15:restartNumberingAfterBreak="0">
+  <w:abstractNum w:abstractNumId="7" w15:restartNumberingAfterBreak="0">
     <w:nsid w:val="0E1D268E"/>
     <w:multiLevelType w:val="hybridMultilevel"/>
     <w:tmpl w:val="804A1E36"/>
@@ -9025,7 +9245,7 @@
       </w:rPr>
     </w:lvl>
   </w:abstractNum>
-  <w:abstractNum w:abstractNumId="7" w15:restartNumberingAfterBreak="0">
+  <w:abstractNum w:abstractNumId="8" w15:restartNumberingAfterBreak="0">
     <w:nsid w:val="105422DC"/>
     <w:multiLevelType w:val="hybridMultilevel"/>
     <w:tmpl w:val="11E6233C"/>
@@ -9138,7 +9358,7 @@
       </w:rPr>
     </w:lvl>
   </w:abstractNum>
-  <w:abstractNum w:abstractNumId="8" w15:restartNumberingAfterBreak="0">
+  <w:abstractNum w:abstractNumId="9" w15:restartNumberingAfterBreak="0">
     <w:nsid w:val="112B649B"/>
     <w:multiLevelType w:val="multilevel"/>
     <w:tmpl w:val="93FA5F20"/>
@@ -9287,7 +9507,7 @@
       </w:rPr>
     </w:lvl>
   </w:abstractNum>
-  <w:abstractNum w:abstractNumId="9" w15:restartNumberingAfterBreak="0">
+  <w:abstractNum w:abstractNumId="10" w15:restartNumberingAfterBreak="0">
     <w:nsid w:val="16114DE0"/>
     <w:multiLevelType w:val="hybridMultilevel"/>
     <w:tmpl w:val="8788FBEA"/>
@@ -9399,7 +9619,7 @@
       </w:rPr>
     </w:lvl>
   </w:abstractNum>
-  <w:abstractNum w:abstractNumId="10" w15:restartNumberingAfterBreak="0">
+  <w:abstractNum w:abstractNumId="11" w15:restartNumberingAfterBreak="0">
     <w:nsid w:val="161300F9"/>
     <w:multiLevelType w:val="hybridMultilevel"/>
     <w:tmpl w:val="7A78DEEE"/>
@@ -9516,7 +9736,7 @@
       </w:rPr>
     </w:lvl>
   </w:abstractNum>
-  <w:abstractNum w:abstractNumId="11" w15:restartNumberingAfterBreak="0">
+  <w:abstractNum w:abstractNumId="12" w15:restartNumberingAfterBreak="0">
     <w:nsid w:val="1F0779B9"/>
     <w:multiLevelType w:val="hybridMultilevel"/>
     <w:tmpl w:val="210AFB74"/>
@@ -9628,7 +9848,7 @@
       </w:rPr>
     </w:lvl>
   </w:abstractNum>
-  <w:abstractNum w:abstractNumId="12" w15:restartNumberingAfterBreak="0">
+  <w:abstractNum w:abstractNumId="13" w15:restartNumberingAfterBreak="0">
     <w:nsid w:val="23E5355B"/>
     <w:multiLevelType w:val="hybridMultilevel"/>
     <w:tmpl w:val="502E581A"/>
@@ -9743,7 +9963,7 @@
       </w:rPr>
     </w:lvl>
   </w:abstractNum>
-  <w:abstractNum w:abstractNumId="13" w15:restartNumberingAfterBreak="0">
+  <w:abstractNum w:abstractNumId="14" w15:restartNumberingAfterBreak="0">
     <w:nsid w:val="2C224AE0"/>
     <w:multiLevelType w:val="hybridMultilevel"/>
     <w:tmpl w:val="5802A964"/>
@@ -9856,7 +10076,7 @@
       </w:rPr>
     </w:lvl>
   </w:abstractNum>
-  <w:abstractNum w:abstractNumId="14" w15:restartNumberingAfterBreak="0">
+  <w:abstractNum w:abstractNumId="15" w15:restartNumberingAfterBreak="0">
     <w:nsid w:val="301E3A4E"/>
     <w:multiLevelType w:val="hybridMultilevel"/>
     <w:tmpl w:val="16D8E454"/>
@@ -9968,7 +10188,7 @@
       </w:rPr>
     </w:lvl>
   </w:abstractNum>
-  <w:abstractNum w:abstractNumId="15" w15:restartNumberingAfterBreak="0">
+  <w:abstractNum w:abstractNumId="16" w15:restartNumberingAfterBreak="0">
     <w:nsid w:val="3B432D43"/>
     <w:multiLevelType w:val="hybridMultilevel"/>
     <w:tmpl w:val="28083C02"/>
@@ -10081,7 +10301,7 @@
       </w:rPr>
     </w:lvl>
   </w:abstractNum>
-  <w:abstractNum w:abstractNumId="16" w15:restartNumberingAfterBreak="0">
+  <w:abstractNum w:abstractNumId="17" w15:restartNumberingAfterBreak="0">
     <w:nsid w:val="3EE5211D"/>
     <w:multiLevelType w:val="hybridMultilevel"/>
     <w:tmpl w:val="0FC44946"/>
@@ -10194,7 +10414,7 @@
       </w:rPr>
     </w:lvl>
   </w:abstractNum>
-  <w:abstractNum w:abstractNumId="17" w15:restartNumberingAfterBreak="0">
+  <w:abstractNum w:abstractNumId="18" w15:restartNumberingAfterBreak="0">
     <w:nsid w:val="43420F45"/>
     <w:multiLevelType w:val="hybridMultilevel"/>
     <w:tmpl w:val="3C08631A"/>
@@ -10309,7 +10529,7 @@
       </w:rPr>
     </w:lvl>
   </w:abstractNum>
-  <w:abstractNum w:abstractNumId="18" w15:restartNumberingAfterBreak="0">
+  <w:abstractNum w:abstractNumId="19" w15:restartNumberingAfterBreak="0">
     <w:nsid w:val="43EE3875"/>
     <w:multiLevelType w:val="hybridMultilevel"/>
     <w:tmpl w:val="A4E46DFA"/>
@@ -10446,7 +10666,7 @@
       </w:rPr>
     </w:lvl>
   </w:abstractNum>
-  <w:abstractNum w:abstractNumId="19" w15:restartNumberingAfterBreak="0">
+  <w:abstractNum w:abstractNumId="20" w15:restartNumberingAfterBreak="0">
     <w:nsid w:val="4AE73F91"/>
     <w:multiLevelType w:val="hybridMultilevel"/>
     <w:tmpl w:val="9E3A8720"/>
@@ -10559,7 +10779,7 @@
       </w:rPr>
     </w:lvl>
   </w:abstractNum>
-  <w:abstractNum w:abstractNumId="20" w15:restartNumberingAfterBreak="0">
+  <w:abstractNum w:abstractNumId="21" w15:restartNumberingAfterBreak="0">
     <w:nsid w:val="4B827597"/>
     <w:multiLevelType w:val="hybridMultilevel"/>
     <w:tmpl w:val="CF383790"/>
@@ -10671,7 +10891,7 @@
       </w:rPr>
     </w:lvl>
   </w:abstractNum>
-  <w:abstractNum w:abstractNumId="21" w15:restartNumberingAfterBreak="0">
+  <w:abstractNum w:abstractNumId="22" w15:restartNumberingAfterBreak="0">
     <w:nsid w:val="4EA55D92"/>
     <w:multiLevelType w:val="hybridMultilevel"/>
     <w:tmpl w:val="3312C288"/>
@@ -10809,7 +11029,7 @@
       </w:rPr>
     </w:lvl>
   </w:abstractNum>
-  <w:abstractNum w:abstractNumId="22" w15:restartNumberingAfterBreak="0">
+  <w:abstractNum w:abstractNumId="23" w15:restartNumberingAfterBreak="0">
     <w:nsid w:val="4FCE6AD6"/>
     <w:multiLevelType w:val="hybridMultilevel"/>
     <w:tmpl w:val="A7E80812"/>
@@ -10926,7 +11146,7 @@
       </w:rPr>
     </w:lvl>
   </w:abstractNum>
-  <w:abstractNum w:abstractNumId="23" w15:restartNumberingAfterBreak="0">
+  <w:abstractNum w:abstractNumId="24" w15:restartNumberingAfterBreak="0">
     <w:nsid w:val="514A59C5"/>
     <w:multiLevelType w:val="hybridMultilevel"/>
     <w:tmpl w:val="6068CDB4"/>
@@ -11043,7 +11263,7 @@
       </w:rPr>
     </w:lvl>
   </w:abstractNum>
-  <w:abstractNum w:abstractNumId="24" w15:restartNumberingAfterBreak="0">
+  <w:abstractNum w:abstractNumId="25" w15:restartNumberingAfterBreak="0">
     <w:nsid w:val="519C26D6"/>
     <w:multiLevelType w:val="hybridMultilevel"/>
     <w:tmpl w:val="4E86CBC8"/>
@@ -11156,7 +11376,7 @@
       </w:rPr>
     </w:lvl>
   </w:abstractNum>
-  <w:abstractNum w:abstractNumId="25" w15:restartNumberingAfterBreak="0">
+  <w:abstractNum w:abstractNumId="26" w15:restartNumberingAfterBreak="0">
     <w:nsid w:val="529D1200"/>
     <w:multiLevelType w:val="hybridMultilevel"/>
     <w:tmpl w:val="8FA8B8E8"/>
@@ -11273,7 +11493,7 @@
       </w:rPr>
     </w:lvl>
   </w:abstractNum>
-  <w:abstractNum w:abstractNumId="26" w15:restartNumberingAfterBreak="0">
+  <w:abstractNum w:abstractNumId="27" w15:restartNumberingAfterBreak="0">
     <w:nsid w:val="538F51B6"/>
     <w:multiLevelType w:val="hybridMultilevel"/>
     <w:tmpl w:val="9CFA9E44"/>
@@ -11390,7 +11610,7 @@
       </w:rPr>
     </w:lvl>
   </w:abstractNum>
-  <w:abstractNum w:abstractNumId="27" w15:restartNumberingAfterBreak="0">
+  <w:abstractNum w:abstractNumId="28" w15:restartNumberingAfterBreak="0">
     <w:nsid w:val="5A301EEB"/>
     <w:multiLevelType w:val="hybridMultilevel"/>
     <w:tmpl w:val="24F2C392"/>
@@ -11507,7 +11727,7 @@
       </w:rPr>
     </w:lvl>
   </w:abstractNum>
-  <w:abstractNum w:abstractNumId="28" w15:restartNumberingAfterBreak="0">
+  <w:abstractNum w:abstractNumId="29" w15:restartNumberingAfterBreak="0">
     <w:nsid w:val="5EA11166"/>
     <w:multiLevelType w:val="hybridMultilevel"/>
     <w:tmpl w:val="2DC08E9E"/>
@@ -11619,7 +11839,7 @@
       </w:rPr>
     </w:lvl>
   </w:abstractNum>
-  <w:abstractNum w:abstractNumId="29" w15:restartNumberingAfterBreak="0">
+  <w:abstractNum w:abstractNumId="30" w15:restartNumberingAfterBreak="0">
     <w:nsid w:val="62A40475"/>
     <w:multiLevelType w:val="hybridMultilevel"/>
     <w:tmpl w:val="859E8AA0"/>
@@ -11735,7 +11955,7 @@
       </w:rPr>
     </w:lvl>
   </w:abstractNum>
-  <w:abstractNum w:abstractNumId="30" w15:restartNumberingAfterBreak="0">
+  <w:abstractNum w:abstractNumId="31" w15:restartNumberingAfterBreak="0">
     <w:nsid w:val="67725CCF"/>
     <w:multiLevelType w:val="hybridMultilevel"/>
     <w:tmpl w:val="A9CCA938"/>
@@ -11852,7 +12072,7 @@
       </w:rPr>
     </w:lvl>
   </w:abstractNum>
-  <w:abstractNum w:abstractNumId="31" w15:restartNumberingAfterBreak="0">
+  <w:abstractNum w:abstractNumId="32" w15:restartNumberingAfterBreak="0">
     <w:nsid w:val="6F68291C"/>
     <w:multiLevelType w:val="hybridMultilevel"/>
     <w:tmpl w:val="BC4C5F98"/>
@@ -11964,7 +12184,7 @@
       </w:rPr>
     </w:lvl>
   </w:abstractNum>
-  <w:abstractNum w:abstractNumId="32" w15:restartNumberingAfterBreak="0">
+  <w:abstractNum w:abstractNumId="33" w15:restartNumberingAfterBreak="0">
     <w:nsid w:val="78BD3EA4"/>
     <w:multiLevelType w:val="hybridMultilevel"/>
     <w:tmpl w:val="E112F3F0"/>
@@ -12076,7 +12296,7 @@
       </w:rPr>
     </w:lvl>
   </w:abstractNum>
-  <w:abstractNum w:abstractNumId="33" w15:restartNumberingAfterBreak="0">
+  <w:abstractNum w:abstractNumId="34" w15:restartNumberingAfterBreak="0">
     <w:nsid w:val="7D476669"/>
     <w:multiLevelType w:val="hybridMultilevel"/>
     <w:tmpl w:val="041AC4A6"/>
@@ -12192,7 +12412,7 @@
       </w:rPr>
     </w:lvl>
   </w:abstractNum>
-  <w:abstractNum w:abstractNumId="34" w15:restartNumberingAfterBreak="0">
+  <w:abstractNum w:abstractNumId="35" w15:restartNumberingAfterBreak="0">
     <w:nsid w:val="7D8828E0"/>
     <w:multiLevelType w:val="hybridMultilevel"/>
     <w:tmpl w:val="B68CC4E6"/>
@@ -12336,112 +12556,115 @@
     </w:lvl>
   </w:abstractNum>
   <w:num w:numId="1" w16cid:durableId="1563446505">
+    <w:abstractNumId w:val="20"/>
+  </w:num>
+  <w:num w:numId="2" w16cid:durableId="584144968">
+    <w:abstractNumId w:val="4"/>
+  </w:num>
+  <w:num w:numId="3" w16cid:durableId="1438981018">
+    <w:abstractNumId w:val="14"/>
+  </w:num>
+  <w:num w:numId="4" w16cid:durableId="626470630">
+    <w:abstractNumId w:val="30"/>
+  </w:num>
+  <w:num w:numId="5" w16cid:durableId="934169105">
+    <w:abstractNumId w:val="33"/>
+  </w:num>
+  <w:num w:numId="6" w16cid:durableId="1111704533">
+    <w:abstractNumId w:val="6"/>
+  </w:num>
+  <w:num w:numId="7" w16cid:durableId="2018266624">
+    <w:abstractNumId w:val="7"/>
+  </w:num>
+  <w:num w:numId="8" w16cid:durableId="1656834312">
+    <w:abstractNumId w:val="5"/>
+  </w:num>
+  <w:num w:numId="9" w16cid:durableId="1872764911">
+    <w:abstractNumId w:val="21"/>
+  </w:num>
+  <w:num w:numId="10" w16cid:durableId="655692037">
+    <w:abstractNumId w:val="10"/>
+  </w:num>
+  <w:num w:numId="11" w16cid:durableId="965894631">
+    <w:abstractNumId w:val="29"/>
+  </w:num>
+  <w:num w:numId="12" w16cid:durableId="806823609">
+    <w:abstractNumId w:val="17"/>
+  </w:num>
+  <w:num w:numId="13" w16cid:durableId="1918632689">
+    <w:abstractNumId w:val="12"/>
+  </w:num>
+  <w:num w:numId="14" w16cid:durableId="2073769850">
     <w:abstractNumId w:val="19"/>
   </w:num>
-  <w:num w:numId="2" w16cid:durableId="584144968">
+  <w:num w:numId="15" w16cid:durableId="71857979">
+    <w:abstractNumId w:val="22"/>
+  </w:num>
+  <w:num w:numId="16" w16cid:durableId="1553031956">
+    <w:abstractNumId w:val="35"/>
+  </w:num>
+  <w:num w:numId="17" w16cid:durableId="1909071315">
+    <w:abstractNumId w:val="32"/>
+  </w:num>
+  <w:num w:numId="18" w16cid:durableId="1677732619">
+    <w:abstractNumId w:val="28"/>
+  </w:num>
+  <w:num w:numId="19" w16cid:durableId="1618829300">
+    <w:abstractNumId w:val="24"/>
+  </w:num>
+  <w:num w:numId="20" w16cid:durableId="1473867484">
+    <w:abstractNumId w:val="2"/>
+  </w:num>
+  <w:num w:numId="21" w16cid:durableId="1400862245">
+    <w:abstractNumId w:val="16"/>
+  </w:num>
+  <w:num w:numId="22" w16cid:durableId="1293175991">
+    <w:abstractNumId w:val="31"/>
+  </w:num>
+  <w:num w:numId="23" w16cid:durableId="55319234">
+    <w:abstractNumId w:val="27"/>
+  </w:num>
+  <w:num w:numId="24" w16cid:durableId="341055028">
+    <w:abstractNumId w:val="34"/>
+  </w:num>
+  <w:num w:numId="25" w16cid:durableId="405422946">
+    <w:abstractNumId w:val="26"/>
+  </w:num>
+  <w:num w:numId="26" w16cid:durableId="1734037448">
+    <w:abstractNumId w:val="23"/>
+  </w:num>
+  <w:num w:numId="27" w16cid:durableId="278296688">
+    <w:abstractNumId w:val="11"/>
+  </w:num>
+  <w:num w:numId="28" w16cid:durableId="54204186">
+    <w:abstractNumId w:val="9"/>
+  </w:num>
+  <w:num w:numId="29" w16cid:durableId="1800805961">
+    <w:abstractNumId w:val="1"/>
+  </w:num>
+  <w:num w:numId="30" w16cid:durableId="688021093">
+    <w:abstractNumId w:val="8"/>
+  </w:num>
+  <w:num w:numId="31" w16cid:durableId="1172642147">
+    <w:abstractNumId w:val="13"/>
+  </w:num>
+  <w:num w:numId="32" w16cid:durableId="1973250857">
+    <w:abstractNumId w:val="25"/>
+  </w:num>
+  <w:num w:numId="33" w16cid:durableId="1503813540">
+    <w:abstractNumId w:val="15"/>
+  </w:num>
+  <w:num w:numId="34" w16cid:durableId="776798278">
+    <w:abstractNumId w:val="11"/>
+  </w:num>
+  <w:num w:numId="35" w16cid:durableId="639263028">
+    <w:abstractNumId w:val="18"/>
+  </w:num>
+  <w:num w:numId="36" w16cid:durableId="2105028827">
     <w:abstractNumId w:val="3"/>
   </w:num>
-  <w:num w:numId="3" w16cid:durableId="1438981018">
-    <w:abstractNumId w:val="13"/>
-  </w:num>
-  <w:num w:numId="4" w16cid:durableId="626470630">
-    <w:abstractNumId w:val="29"/>
-  </w:num>
-  <w:num w:numId="5" w16cid:durableId="934169105">
-    <w:abstractNumId w:val="32"/>
-  </w:num>
-  <w:num w:numId="6" w16cid:durableId="1111704533">
-    <w:abstractNumId w:val="5"/>
-  </w:num>
-  <w:num w:numId="7" w16cid:durableId="2018266624">
-    <w:abstractNumId w:val="6"/>
-  </w:num>
-  <w:num w:numId="8" w16cid:durableId="1656834312">
-    <w:abstractNumId w:val="4"/>
-  </w:num>
-  <w:num w:numId="9" w16cid:durableId="1872764911">
-    <w:abstractNumId w:val="20"/>
-  </w:num>
-  <w:num w:numId="10" w16cid:durableId="655692037">
-    <w:abstractNumId w:val="9"/>
-  </w:num>
-  <w:num w:numId="11" w16cid:durableId="965894631">
-    <w:abstractNumId w:val="28"/>
-  </w:num>
-  <w:num w:numId="12" w16cid:durableId="806823609">
-    <w:abstractNumId w:val="16"/>
-  </w:num>
-  <w:num w:numId="13" w16cid:durableId="1918632689">
-    <w:abstractNumId w:val="11"/>
-  </w:num>
-  <w:num w:numId="14" w16cid:durableId="2073769850">
-    <w:abstractNumId w:val="18"/>
-  </w:num>
-  <w:num w:numId="15" w16cid:durableId="71857979">
-    <w:abstractNumId w:val="21"/>
-  </w:num>
-  <w:num w:numId="16" w16cid:durableId="1553031956">
-    <w:abstractNumId w:val="34"/>
-  </w:num>
-  <w:num w:numId="17" w16cid:durableId="1909071315">
-    <w:abstractNumId w:val="31"/>
-  </w:num>
-  <w:num w:numId="18" w16cid:durableId="1677732619">
-    <w:abstractNumId w:val="27"/>
-  </w:num>
-  <w:num w:numId="19" w16cid:durableId="1618829300">
-    <w:abstractNumId w:val="23"/>
-  </w:num>
-  <w:num w:numId="20" w16cid:durableId="1473867484">
-    <w:abstractNumId w:val="1"/>
-  </w:num>
-  <w:num w:numId="21" w16cid:durableId="1400862245">
-    <w:abstractNumId w:val="15"/>
-  </w:num>
-  <w:num w:numId="22" w16cid:durableId="1293175991">
-    <w:abstractNumId w:val="30"/>
-  </w:num>
-  <w:num w:numId="23" w16cid:durableId="55319234">
-    <w:abstractNumId w:val="26"/>
-  </w:num>
-  <w:num w:numId="24" w16cid:durableId="341055028">
-    <w:abstractNumId w:val="33"/>
-  </w:num>
-  <w:num w:numId="25" w16cid:durableId="405422946">
-    <w:abstractNumId w:val="25"/>
-  </w:num>
-  <w:num w:numId="26" w16cid:durableId="1734037448">
-    <w:abstractNumId w:val="22"/>
-  </w:num>
-  <w:num w:numId="27" w16cid:durableId="278296688">
-    <w:abstractNumId w:val="10"/>
-  </w:num>
-  <w:num w:numId="28" w16cid:durableId="54204186">
-    <w:abstractNumId w:val="8"/>
-  </w:num>
-  <w:num w:numId="29" w16cid:durableId="1800805961">
+  <w:num w:numId="37" w16cid:durableId="1468818705">
     <w:abstractNumId w:val="0"/>
-  </w:num>
-  <w:num w:numId="30" w16cid:durableId="688021093">
-    <w:abstractNumId w:val="7"/>
-  </w:num>
-  <w:num w:numId="31" w16cid:durableId="1172642147">
-    <w:abstractNumId w:val="12"/>
-  </w:num>
-  <w:num w:numId="32" w16cid:durableId="1973250857">
-    <w:abstractNumId w:val="24"/>
-  </w:num>
-  <w:num w:numId="33" w16cid:durableId="1503813540">
-    <w:abstractNumId w:val="14"/>
-  </w:num>
-  <w:num w:numId="34" w16cid:durableId="776798278">
-    <w:abstractNumId w:val="10"/>
-  </w:num>
-  <w:num w:numId="35" w16cid:durableId="639263028">
-    <w:abstractNumId w:val="17"/>
-  </w:num>
-  <w:num w:numId="36" w16cid:durableId="2105028827">
-    <w:abstractNumId w:val="2"/>
   </w:num>
 </w:numbering>
 </file>

</xml_diff>